<commit_message>
Avance de correciones (Resultados faltantes)
</commit_message>
<xml_diff>
--- a/Avance para Trabajo de Suficiencia Profesional.docx
+++ b/Avance para Trabajo de Suficiencia Profesional.docx
@@ -1,6 +1,6 @@
 
 <file path=word/document.xml><?xml version="1.0" encoding="utf-8"?>
-<w:document xmlns:wpc="http://schemas.microsoft.com/office/word/2010/wordprocessingCanvas" xmlns:cx="http://schemas.microsoft.com/office/drawing/2014/chartex" xmlns:cx1="http://schemas.microsoft.com/office/drawing/2015/9/8/chartex" xmlns:cx2="http://schemas.microsoft.com/office/drawing/2015/10/21/chartex" xmlns:cx3="http://schemas.microsoft.com/office/drawing/2016/5/9/chartex" xmlns:cx4="http://schemas.microsoft.com/office/drawing/2016/5/10/chartex" xmlns:cx5="http://schemas.microsoft.com/office/drawing/2016/5/11/chartex" xmlns:cx6="http://schemas.microsoft.com/office/drawing/2016/5/12/chartex" xmlns:cx7="http://schemas.microsoft.com/office/drawing/2016/5/13/chartex" xmlns:cx8="http://schemas.microsoft.com/office/drawing/2016/5/14/chartex" xmlns:mc="http://schemas.openxmlformats.org/markup-compatibility/2006" xmlns:aink="http://schemas.microsoft.com/office/drawing/2016/ink" xmlns:am3d="http://schemas.microsoft.com/office/drawing/2017/model3d" xmlns:o="urn:schemas-microsoft-com:office:office" xmlns:oel="http://schemas.microsoft.com/office/2019/extlst" xmlns:r="http://schemas.openxmlformats.org/officeDocument/2006/relationships" xmlns:m="http://schemas.openxmlformats.org/officeDocument/2006/math" xmlns:v="urn:schemas-microsoft-com:vml" xmlns:wp14="http://schemas.microsoft.com/office/word/2010/wordprocessingDrawing" xmlns:wp="http://schemas.openxmlformats.org/drawingml/2006/wordprocessingDrawing" xmlns:w10="urn:schemas-microsoft-com:office:word" xmlns:w="http://schemas.openxmlformats.org/wordprocessingml/2006/main" xmlns:w14="http://schemas.microsoft.com/office/word/2010/wordml" xmlns:w15="http://schemas.microsoft.com/office/word/2012/wordml" xmlns:w16cex="http://schemas.microsoft.com/office/word/2018/wordml/cex" xmlns:w16cid="http://schemas.microsoft.com/office/word/2016/wordml/cid" xmlns:w16="http://schemas.microsoft.com/office/word/2018/wordml" xmlns:w16du="http://schemas.microsoft.com/office/word/2023/wordml/word16du" xmlns:w16sdtdh="http://schemas.microsoft.com/office/word/2020/wordml/sdtdatahash" xmlns:w16sdtfl="http://schemas.microsoft.com/office/word/2024/wordml/sdtformatlock" xmlns:w16se="http://schemas.microsoft.com/office/word/2015/wordml/symex" xmlns:wpg="http://schemas.microsoft.com/office/word/2010/wordprocessingGroup" xmlns:wpi="http://schemas.microsoft.com/office/word/2010/wordprocessingInk" xmlns:wne="http://schemas.microsoft.com/office/word/2006/wordml" xmlns:wps="http://schemas.microsoft.com/office/word/2010/wordprocessingShape" mc:Ignorable="w14 w15 w16se w16cid w16 w16cex w16sdtdh w16sdtfl w16du wp14">
+<w:document xmlns:wpc="http://schemas.microsoft.com/office/word/2010/wordprocessingCanvas" xmlns:cx="http://schemas.microsoft.com/office/drawing/2014/chartex" xmlns:cx1="http://schemas.microsoft.com/office/drawing/2015/9/8/chartex" xmlns:cx2="http://schemas.microsoft.com/office/drawing/2015/10/21/chartex" xmlns:cx3="http://schemas.microsoft.com/office/drawing/2016/5/9/chartex" xmlns:cx4="http://schemas.microsoft.com/office/drawing/2016/5/10/chartex" xmlns:cx5="http://schemas.microsoft.com/office/drawing/2016/5/11/chartex" xmlns:cx6="http://schemas.microsoft.com/office/drawing/2016/5/12/chartex" xmlns:cx7="http://schemas.microsoft.com/office/drawing/2016/5/13/chartex" xmlns:cx8="http://schemas.microsoft.com/office/drawing/2016/5/14/chartex" xmlns:mc="http://schemas.openxmlformats.org/markup-compatibility/2006" xmlns:aink="http://schemas.microsoft.com/office/drawing/2016/ink" xmlns:am3d="http://schemas.microsoft.com/office/drawing/2017/model3d" xmlns:o="urn:schemas-microsoft-com:office:office" xmlns:oel="http://schemas.microsoft.com/office/2019/extlst" xmlns:r="http://schemas.openxmlformats.org/officeDocument/2006/relationships" xmlns:m="http://schemas.openxmlformats.org/officeDocument/2006/math" xmlns:v="urn:schemas-microsoft-com:vml" xmlns:wp14="http://schemas.microsoft.com/office/word/2010/wordprocessingDrawing" xmlns:wp="http://schemas.openxmlformats.org/drawingml/2006/wordprocessingDrawing" xmlns:w10="urn:schemas-microsoft-com:office:word" xmlns:w="http://schemas.openxmlformats.org/wordprocessingml/2006/main" xmlns:w14="http://schemas.microsoft.com/office/word/2010/wordml" xmlns:w15="http://schemas.microsoft.com/office/word/2012/wordml" xmlns:w16cex="http://schemas.microsoft.com/office/word/2018/wordml/cex" xmlns:w16cid="http://schemas.microsoft.com/office/word/2016/wordml/cid" xmlns:w16="http://schemas.microsoft.com/office/word/2018/wordml" xmlns:w16sdtdh="http://schemas.microsoft.com/office/word/2020/wordml/sdtdatahash" xmlns:w16se="http://schemas.microsoft.com/office/word/2015/wordml/symex" xmlns:wpg="http://schemas.microsoft.com/office/word/2010/wordprocessingGroup" xmlns:wpi="http://schemas.microsoft.com/office/word/2010/wordprocessingInk" xmlns:wne="http://schemas.microsoft.com/office/word/2006/wordml" xmlns:wps="http://schemas.microsoft.com/office/word/2010/wordprocessingShape" mc:Ignorable="w14 w15 w16se w16cid w16 w16cex w16sdtdh wp14">
   <w:body>
     <w:p>
       <w:r>
@@ -8,7 +8,7 @@
           <w:noProof/>
         </w:rPr>
         <w:drawing>
-          <wp:anchor distT="0" distB="0" distL="114300" distR="114300" simplePos="0" relativeHeight="251658240" behindDoc="1" locked="0" layoutInCell="1" allowOverlap="1" wp14:anchorId="4B28B7B2" wp14:editId="1DA8DBD8">
+          <wp:anchor distT="0" distB="0" distL="114300" distR="114300" simplePos="0" relativeHeight="251658240" behindDoc="1" locked="0" layoutInCell="1" allowOverlap="1" wp14:anchorId="4B28B7B2" wp14:editId="3E2493C4">
             <wp:simplePos x="0" y="0"/>
             <wp:positionH relativeFrom="margin">
               <wp:posOffset>-654050</wp:posOffset>
@@ -9952,7 +9952,8 @@
         <w:spacing w:line="480" w:lineRule="auto"/>
         <w:ind w:left="709" w:firstLine="720"/>
         <w:rPr>
-          <w:lang w:val="es-PE"/>
+          <w:rFonts w:eastAsiaTheme="minorHAnsi"/>
+          <w:lang w:val="es-ES_tradnl"/>
         </w:rPr>
       </w:pPr>
       <w:r>
@@ -9989,6 +9990,156 @@
     </w:p>
     <w:p>
       <w:pPr>
+        <w:keepNext/>
+        <w:spacing w:line="480" w:lineRule="auto"/>
+        <w:ind w:left="709" w:firstLine="720"/>
+      </w:pPr>
+      <w:r>
+        <w:rPr>
+          <w:noProof/>
+        </w:rPr>
+        <w:drawing>
+          <wp:inline distT="0" distB="0" distL="0" distR="0" wp14:anchorId="11F4F471" wp14:editId="1EFFC860">
+            <wp:extent cx="3804250" cy="1903020"/>
+            <wp:effectExtent l="0" t="0" r="6350" b="2540"/>
+            <wp:docPr id="21" name="Imagen 21" descr="the Scrum framework process"/>
+            <wp:cNvGraphicFramePr>
+              <a:graphicFrameLocks xmlns:a="http://schemas.openxmlformats.org/drawingml/2006/main" noChangeAspect="1"/>
+            </wp:cNvGraphicFramePr>
+            <a:graphic xmlns:a="http://schemas.openxmlformats.org/drawingml/2006/main">
+              <a:graphicData uri="http://schemas.openxmlformats.org/drawingml/2006/picture">
+                <pic:pic xmlns:pic="http://schemas.openxmlformats.org/drawingml/2006/picture">
+                  <pic:nvPicPr>
+                    <pic:cNvPr id="0" name="Picture 1" descr="the Scrum framework process"/>
+                    <pic:cNvPicPr>
+                      <a:picLocks noChangeAspect="1" noChangeArrowheads="1"/>
+                    </pic:cNvPicPr>
+                  </pic:nvPicPr>
+                  <pic:blipFill>
+                    <a:blip r:embed="rId22" cstate="print">
+                      <a:extLst>
+                        <a:ext uri="{28A0092B-C50C-407E-A947-70E740481C1C}">
+                          <a14:useLocalDpi xmlns:a14="http://schemas.microsoft.com/office/drawing/2010/main" val="0"/>
+                        </a:ext>
+                      </a:extLst>
+                    </a:blip>
+                    <a:srcRect/>
+                    <a:stretch>
+                      <a:fillRect/>
+                    </a:stretch>
+                  </pic:blipFill>
+                  <pic:spPr bwMode="auto">
+                    <a:xfrm>
+                      <a:off x="0" y="0"/>
+                      <a:ext cx="3810253" cy="1906023"/>
+                    </a:xfrm>
+                    <a:prstGeom prst="rect">
+                      <a:avLst/>
+                    </a:prstGeom>
+                    <a:noFill/>
+                    <a:ln>
+                      <a:noFill/>
+                    </a:ln>
+                  </pic:spPr>
+                </pic:pic>
+              </a:graphicData>
+            </a:graphic>
+          </wp:inline>
+        </w:drawing>
+      </w:r>
+    </w:p>
+    <w:p>
+      <w:pPr>
+        <w:pStyle w:val="Descripcin"/>
+        <w:spacing w:after="0"/>
+        <w:rPr>
+          <w:color w:val="auto"/>
+        </w:rPr>
+      </w:pPr>
+      <w:r>
+        <w:rPr>
+          <w:color w:val="auto"/>
+        </w:rPr>
+        <w:t xml:space="preserve">Figura </w:t>
+      </w:r>
+      <w:r>
+        <w:rPr>
+          <w:color w:val="auto"/>
+        </w:rPr>
+        <w:fldChar w:fldCharType="begin"/>
+      </w:r>
+      <w:r>
+        <w:rPr>
+          <w:color w:val="auto"/>
+        </w:rPr>
+        <w:instrText xml:space="preserve"> SEQ Figura \* ARABIC </w:instrText>
+      </w:r>
+      <w:r>
+        <w:rPr>
+          <w:color w:val="auto"/>
+        </w:rPr>
+        <w:fldChar w:fldCharType="separate"/>
+      </w:r>
+      <w:r>
+        <w:rPr>
+          <w:noProof/>
+          <w:color w:val="auto"/>
+        </w:rPr>
+        <w:t>11</w:t>
+      </w:r>
+      <w:r>
+        <w:rPr>
+          <w:color w:val="auto"/>
+        </w:rPr>
+        <w:fldChar w:fldCharType="end"/>
+      </w:r>
+      <w:r>
+        <w:rPr>
+          <w:color w:val="auto"/>
+        </w:rPr>
+        <w:t>. Ciclo de la Metodología Scrum</w:t>
+      </w:r>
+    </w:p>
+    <w:p>
+      <w:pPr>
+        <w:spacing w:before="0"/>
+        <w:rPr>
+          <w:i/>
+          <w:iCs/>
+          <w:sz w:val="18"/>
+          <w:szCs w:val="18"/>
+        </w:rPr>
+      </w:pPr>
+      <w:r>
+        <w:rPr>
+          <w:i/>
+          <w:iCs/>
+          <w:sz w:val="18"/>
+          <w:szCs w:val="18"/>
+        </w:rPr>
+        <w:t xml:space="preserve">Fuente: </w:t>
+      </w:r>
+      <w:r>
+        <w:rPr>
+          <w:i/>
+          <w:iCs/>
+          <w:sz w:val="18"/>
+          <w:szCs w:val="18"/>
+        </w:rPr>
+        <w:t>Adaptado de The Scrum Guide, por K. Schwaber y J. Sutherland, 2020, Scrum Guides</w:t>
+      </w:r>
+    </w:p>
+    <w:p>
+      <w:pPr>
+        <w:spacing w:line="480" w:lineRule="auto"/>
+        <w:ind w:left="709" w:firstLine="720"/>
+        <w:rPr>
+          <w:lang w:val="es-PE"/>
+        </w:rPr>
+      </w:pPr>
+    </w:p>
+    <w:p>
+      <w:pPr>
         <w:pStyle w:val="Ttulo3"/>
       </w:pPr>
       <w:bookmarkStart w:id="77" w:name="_Toc204567132"/>
@@ -10015,7 +10166,14 @@
         <w:rPr>
           <w:lang w:val="es-PE"/>
         </w:rPr>
-        <w:t>(Chacon &amp; Straub, 2014)</w:t>
+        <w:t xml:space="preserve">(Chacon &amp; Straub, </w:t>
+      </w:r>
+      <w:r>
+        <w:rPr>
+          <w:lang w:val="es-PE"/>
+        </w:rPr>
+        <w:lastRenderedPageBreak/>
+        <w:t>2014)</w:t>
       </w:r>
       <w:r>
         <w:rPr>
@@ -10064,7 +10222,6 @@
       </w:pPr>
       <w:bookmarkStart w:id="78" w:name="_Toc204567133"/>
       <w:r>
-        <w:lastRenderedPageBreak/>
         <w:t>2.2.6 Justificación de las tecnologías utilizadas</w:t>
       </w:r>
       <w:bookmarkEnd w:id="78"/>
@@ -10316,7 +10473,6 @@
           <w:rFonts w:cs="Times New Roman"/>
           <w:szCs w:val="24"/>
         </w:rPr>
-        <w:lastRenderedPageBreak/>
         <w:t>CAPÍTULO III. DESCRIPCIÓN DE LA EXPERIENCIA</w:t>
       </w:r>
       <w:bookmarkEnd w:id="79"/>
@@ -10409,23 +10565,7 @@
         <w:t>s de empleo</w:t>
       </w:r>
       <w:r>
-        <w:t xml:space="preserve"> tales como LinkedIn, </w:t>
-      </w:r>
-      <w:proofErr w:type="spellStart"/>
-      <w:r>
-        <w:t>Getonboard</w:t>
-      </w:r>
-      <w:proofErr w:type="spellEnd"/>
-      <w:r>
-        <w:t xml:space="preserve">, </w:t>
-      </w:r>
-      <w:proofErr w:type="spellStart"/>
-      <w:r>
-        <w:t>Bumeran</w:t>
-      </w:r>
-      <w:proofErr w:type="spellEnd"/>
-      <w:r>
-        <w:t xml:space="preserve">, </w:t>
+        <w:t xml:space="preserve"> tales como LinkedIn, Getonboard, Bumeran, </w:t>
       </w:r>
       <w:r>
         <w:t>entre otras</w:t>
@@ -10463,6 +10603,7 @@
         </w:rPr>
       </w:pPr>
       <w:r>
+        <w:lastRenderedPageBreak/>
         <w:t xml:space="preserve">3.2. </w:t>
       </w:r>
       <w:r>
@@ -10562,7 +10703,6 @@
           <w:sz w:val="24"/>
           <w:szCs w:val="24"/>
         </w:rPr>
-        <w:lastRenderedPageBreak/>
         <w:t xml:space="preserve">2. </w:t>
       </w:r>
       <w:r>
@@ -10594,9 +10734,8 @@
           <w:sz w:val="24"/>
           <w:szCs w:val="24"/>
         </w:rPr>
-        <w:t xml:space="preserve">3. Implementar lógica en el backend para procesar formularios de contacto con Next.js y </w:t>
-      </w:r>
-      <w:proofErr w:type="spellStart"/>
+        <w:t>3. Implementar lógica en el backend para procesar formularios de contacto con Next.js y NodeMailer</w:t>
+      </w:r>
       <w:r>
         <w:rPr>
           <w:rFonts w:ascii="Times New Roman" w:hAnsi="Times New Roman" w:cs="Times New Roman"/>
@@ -10604,17 +10743,74 @@
           <w:sz w:val="24"/>
           <w:szCs w:val="24"/>
         </w:rPr>
-        <w:t>NodeMailer</w:t>
-      </w:r>
-      <w:proofErr w:type="spellEnd"/>
-      <w:r>
+        <w:t>.</w:t>
+      </w:r>
+    </w:p>
+    <w:p>
+      <w:pPr>
+        <w:pStyle w:val="ciudadyao"/>
+        <w:ind w:left="1418"/>
+        <w:jc w:val="left"/>
         <w:rPr>
           <w:rFonts w:ascii="Times New Roman" w:hAnsi="Times New Roman" w:cs="Times New Roman"/>
           <w:color w:val="auto"/>
           <w:sz w:val="24"/>
           <w:szCs w:val="24"/>
         </w:rPr>
-        <w:t xml:space="preserve">, </w:t>
+      </w:pPr>
+      <w:r>
+        <w:rPr>
+          <w:rFonts w:ascii="Times New Roman" w:hAnsi="Times New Roman" w:cs="Times New Roman"/>
+          <w:color w:val="auto"/>
+          <w:sz w:val="24"/>
+          <w:szCs w:val="24"/>
+        </w:rPr>
+        <w:t xml:space="preserve">4. Implementar herramientas de analítica web, tales como Google </w:t>
+      </w:r>
+      <w:r>
+        <w:rPr>
+          <w:rFonts w:ascii="Times New Roman" w:hAnsi="Times New Roman" w:cs="Times New Roman"/>
+          <w:color w:val="auto"/>
+          <w:sz w:val="24"/>
+          <w:szCs w:val="24"/>
+        </w:rPr>
+        <w:t>T</w:t>
+      </w:r>
+      <w:r>
+        <w:rPr>
+          <w:rFonts w:ascii="Times New Roman" w:hAnsi="Times New Roman" w:cs="Times New Roman"/>
+          <w:color w:val="auto"/>
+          <w:sz w:val="24"/>
+          <w:szCs w:val="24"/>
+        </w:rPr>
+        <w:t xml:space="preserve">ag </w:t>
+      </w:r>
+      <w:r>
+        <w:rPr>
+          <w:rFonts w:ascii="Times New Roman" w:hAnsi="Times New Roman" w:cs="Times New Roman"/>
+          <w:color w:val="auto"/>
+          <w:sz w:val="24"/>
+          <w:szCs w:val="24"/>
+        </w:rPr>
+        <w:t>M</w:t>
+      </w:r>
+      <w:r>
+        <w:rPr>
+          <w:rFonts w:ascii="Times New Roman" w:hAnsi="Times New Roman" w:cs="Times New Roman"/>
+          <w:color w:val="auto"/>
+          <w:sz w:val="24"/>
+          <w:szCs w:val="24"/>
+        </w:rPr>
+        <w:t>anager</w:t>
+      </w:r>
+      <w:r>
+        <w:rPr>
+          <w:rFonts w:ascii="Times New Roman" w:hAnsi="Times New Roman" w:cs="Times New Roman"/>
+          <w:color w:val="auto"/>
+          <w:sz w:val="24"/>
+          <w:szCs w:val="24"/>
+        </w:rPr>
+        <w:t xml:space="preserve"> y Google Analitycs 4 para poder analizar y medir los eventos y optimizar el retorno de inversión en las campañas del área de Marketing</w:t>
       </w:r>
     </w:p>
     <w:p>
@@ -10660,7 +10856,13 @@
         <w:ind w:left="709"/>
       </w:pPr>
       <w:r>
-        <w:t>3.2.1.</w:t>
+        <w:t>3.</w:t>
+      </w:r>
+      <w:r>
+        <w:t>3</w:t>
+      </w:r>
+      <w:r>
+        <w:t>.1.</w:t>
       </w:r>
       <w:r>
         <w:tab/>
@@ -10678,7 +10880,11 @@
         <w:t>A</w:t>
       </w:r>
       <w:r>
-        <w:t xml:space="preserve"> pesar de tener un sistema interno para la gestión de pacientes, no se contaba con una web completamente funcional para la captación de pacientes, la </w:t>
+        <w:t xml:space="preserve"> pesar de tener un sistema interno para la gestión de pacientes, </w:t>
+      </w:r>
+      <w:r>
+        <w:lastRenderedPageBreak/>
+        <w:t xml:space="preserve">no se contaba con una web completamente funcional para la captación de pacientes, la </w:t>
       </w:r>
       <w:r>
         <w:t>página</w:t>
@@ -10738,74 +10944,74 @@
         <w:t xml:space="preserve"> y </w:t>
       </w:r>
       <w:r>
-        <w:t xml:space="preserve">un bajo performance al </w:t>
+        <w:t>un bajo performance al momento de visualizar la web en el teléfono móvil.</w:t>
+      </w:r>
+    </w:p>
+    <w:p>
+      <w:pPr>
+        <w:spacing w:line="480" w:lineRule="auto"/>
+        <w:ind w:left="1418" w:firstLine="716"/>
+      </w:pPr>
+      <w:r>
+        <w:t xml:space="preserve">Por el lado técnico, la web construida en WordPress carecía de personas que la administren, no </w:t>
+      </w:r>
+      <w:r>
+        <w:t>tenía</w:t>
+      </w:r>
+      <w:r>
+        <w:t xml:space="preserve"> contenido nuevo desde que se creó, la gestión de plugins se </w:t>
+      </w:r>
+      <w:r>
+        <w:t xml:space="preserve">había vuelto </w:t>
+      </w:r>
+      <w:r>
+        <w:t>innecesariamente tediosa</w:t>
+      </w:r>
+      <w:r>
+        <w:t xml:space="preserve"> por la numerosa cantidad</w:t>
+      </w:r>
+      <w:r>
+        <w:t xml:space="preserve">, </w:t>
+      </w:r>
+      <w:r>
+        <w:t>habían</w:t>
+      </w:r>
+      <w:r>
+        <w:t xml:space="preserve"> formularios </w:t>
+      </w:r>
+      <w:r>
+        <w:t>vinculados</w:t>
+      </w:r>
+      <w:r>
+        <w:t xml:space="preserve"> a correos a los que nadie </w:t>
+      </w:r>
+      <w:r>
+        <w:t>tenía</w:t>
+      </w:r>
+      <w:r>
+        <w:t xml:space="preserve"> seguimiento, </w:t>
+      </w:r>
+      <w:r>
+        <w:t>la personalización del sitio en lo que se refiere a estilos se veía bastante limitada debido a la poca flexibilidad del plan gratuito del plugin de Elementor, no tenía conexión al sistema interno de la clínica, se carecía de un versionamient</w:t>
+      </w:r>
+      <w:r>
+        <w:t>o que agilizara la revisión de cambios</w:t>
+      </w:r>
+      <w:r>
+        <w:t>, se encontraba completamente aislado de los datos obtenidos del sistemas interno y una nula innovación antes de mi llegada.</w:t>
+      </w:r>
+    </w:p>
+    <w:p>
+      <w:pPr>
+        <w:spacing w:line="480" w:lineRule="auto"/>
+        <w:ind w:left="1418" w:firstLine="716"/>
+      </w:pPr>
+      <w:r>
+        <w:t xml:space="preserve">En base a todo lo descrito planteé la idea de una reestructuración </w:t>
       </w:r>
       <w:r>
         <w:lastRenderedPageBreak/>
-        <w:t>momento de visualizar la web en el teléfono móvil.</w:t>
-      </w:r>
-    </w:p>
-    <w:p>
-      <w:pPr>
-        <w:spacing w:line="480" w:lineRule="auto"/>
-        <w:ind w:left="1418" w:firstLine="716"/>
-      </w:pPr>
-      <w:r>
-        <w:t xml:space="preserve">Por el lado técnico, la web construida en WordPress carecía de personas que la administren, no </w:t>
-      </w:r>
-      <w:r>
-        <w:t>tenía</w:t>
-      </w:r>
-      <w:r>
-        <w:t xml:space="preserve"> contenido nuevo desde que se creó, la gestión de plugins se </w:t>
-      </w:r>
-      <w:r>
-        <w:t xml:space="preserve">había vuelto </w:t>
-      </w:r>
-      <w:r>
-        <w:t>innecesariamente tediosa</w:t>
-      </w:r>
-      <w:r>
-        <w:t xml:space="preserve"> por la numerosa cantidad</w:t>
-      </w:r>
-      <w:r>
-        <w:t xml:space="preserve">, </w:t>
-      </w:r>
-      <w:r>
-        <w:t>habían</w:t>
-      </w:r>
-      <w:r>
-        <w:t xml:space="preserve"> formularios </w:t>
-      </w:r>
-      <w:r>
-        <w:t>vinculados</w:t>
-      </w:r>
-      <w:r>
-        <w:t xml:space="preserve"> a correos a los que nadie </w:t>
-      </w:r>
-      <w:r>
-        <w:t>tenía</w:t>
-      </w:r>
-      <w:r>
-        <w:t xml:space="preserve"> seguimiento, </w:t>
-      </w:r>
-      <w:r>
-        <w:t>la personalización del sitio en lo que se refiere a estilos se veía bastante limitada debido a la poca flexibilidad del plan gratuito del plugin de Elementor, no tenía conexión al sistema interno de la clínica, se carecía de un versionamient</w:t>
-      </w:r>
-      <w:r>
-        <w:t>o que agilizara la revisión de cambios</w:t>
-      </w:r>
-      <w:r>
-        <w:t>, se encontraba completamente aislado de los datos obtenidos del sistemas interno y una nula innovación antes de mi llegada.</w:t>
-      </w:r>
-    </w:p>
-    <w:p>
-      <w:pPr>
-        <w:spacing w:line="480" w:lineRule="auto"/>
-        <w:ind w:left="1418" w:firstLine="716"/>
-      </w:pPr>
-      <w:r>
-        <w:t>En base a todo lo descrito planteé la idea de una reestructuración total de toda la web Insalud existente hasta la fecha</w:t>
+        <w:t>total de toda la web Insalud existente hasta la fecha</w:t>
       </w:r>
       <w:r>
         <w:t xml:space="preserve"> de la revisión</w:t>
@@ -10819,7 +11025,13 @@
         <w:pStyle w:val="Ttulo4"/>
       </w:pPr>
       <w:r>
-        <w:t>3.2.2.</w:t>
+        <w:t>3.</w:t>
+      </w:r>
+      <w:r>
+        <w:t>3</w:t>
+      </w:r>
+      <w:r>
+        <w:t>.2.</w:t>
       </w:r>
       <w:r>
         <w:tab/>
@@ -10903,161 +11115,167 @@
         <w:rPr>
           <w:lang w:val="es-PE"/>
         </w:rPr>
+        <w:t xml:space="preserve">Stivo Valladares, </w:t>
+      </w:r>
+      <w:r>
+        <w:rPr>
+          <w:lang w:val="es-PE"/>
+        </w:rPr>
+        <w:t xml:space="preserve">UI/UX: </w:t>
+      </w:r>
+      <w:r>
+        <w:rPr>
+          <w:lang w:val="es-PE"/>
+        </w:rPr>
+        <w:t>Responsable</w:t>
+      </w:r>
+      <w:r>
+        <w:rPr>
+          <w:lang w:val="es-PE"/>
+        </w:rPr>
+        <w:t xml:space="preserve"> de</w:t>
+      </w:r>
+      <w:r>
+        <w:rPr>
+          <w:lang w:val="es-PE"/>
+        </w:rPr>
+        <w:t xml:space="preserve"> transformar todos los requerimientos y estrategias del </w:t>
+      </w:r>
+      <w:r>
+        <w:rPr>
+          <w:lang w:val="es-PE"/>
+        </w:rPr>
+        <w:t>Growth Hack</w:t>
+      </w:r>
+      <w:r>
+        <w:rPr>
+          <w:lang w:val="es-PE"/>
+        </w:rPr>
+        <w:t>i</w:t>
+      </w:r>
+      <w:r>
+        <w:rPr>
+          <w:lang w:val="es-PE"/>
+        </w:rPr>
+        <w:t>n</w:t>
+      </w:r>
+      <w:r>
+        <w:rPr>
+          <w:lang w:val="es-PE"/>
+        </w:rPr>
+        <w:t xml:space="preserve">g en diseños visuales en </w:t>
+      </w:r>
+      <w:r>
+        <w:rPr>
+          <w:lang w:val="es-PE"/>
+        </w:rPr>
+        <w:t>Figma</w:t>
+      </w:r>
+      <w:r>
+        <w:rPr>
+          <w:lang w:val="es-PE"/>
+        </w:rPr>
+        <w:t>, asegurando así una interfaz atractiva, intuitiva y accesible por los futuros posibles clientes.</w:t>
+      </w:r>
+    </w:p>
+    <w:p>
+      <w:pPr>
+        <w:spacing w:line="480" w:lineRule="auto"/>
+        <w:ind w:left="1418"/>
+        <w:rPr>
+          <w:lang w:val="es-PE"/>
+        </w:rPr>
+      </w:pPr>
+      <w:r>
+        <w:rPr>
+          <w:lang w:val="es-PE"/>
+        </w:rPr>
+        <w:t>Marc</w:t>
+      </w:r>
+      <w:r>
+        <w:rPr>
+          <w:lang w:val="es-PE"/>
+        </w:rPr>
+        <w:t xml:space="preserve">os Romero, Desarrollador Web: </w:t>
+      </w:r>
+      <w:r>
+        <w:rPr>
+          <w:lang w:val="es-PE"/>
+        </w:rPr>
+        <w:t xml:space="preserve">como único responsable técnico, abarque todo el ciclo de vida del desarrollo de la </w:t>
+      </w:r>
+      <w:r>
+        <w:rPr>
+          <w:lang w:val="es-PE"/>
+        </w:rPr>
+        <w:t>aplicación a partir de los requerimientos y diseño</w:t>
+      </w:r>
+      <w:r>
+        <w:rPr>
+          <w:lang w:val="es-PE"/>
+        </w:rPr>
+        <w:t xml:space="preserve"> planteados por el equipo de marketing, esto incluyó: </w:t>
+      </w:r>
+    </w:p>
+    <w:p>
+      <w:pPr>
+        <w:spacing w:line="480" w:lineRule="auto"/>
+        <w:ind w:left="2127"/>
+        <w:rPr>
+          <w:lang w:val="es-PE"/>
+        </w:rPr>
+      </w:pPr>
+      <w:r>
+        <w:rPr>
+          <w:lang w:val="es-PE"/>
+        </w:rPr>
+        <w:t>Arquitectura de la solución: Liderar la propuesta y justificación del nuevo proyecto desarrollado en React y Next.js</w:t>
+      </w:r>
+    </w:p>
+    <w:p>
+      <w:pPr>
+        <w:spacing w:line="480" w:lineRule="auto"/>
+        <w:ind w:left="2127"/>
+        <w:rPr>
+          <w:lang w:val="es-PE"/>
+        </w:rPr>
+      </w:pPr>
+      <w:r>
+        <w:rPr>
+          <w:lang w:val="es-PE"/>
+        </w:rPr>
+        <w:t>Desarrollo frontend</w:t>
+      </w:r>
+      <w:r>
+        <w:rPr>
+          <w:lang w:val="es-PE"/>
+        </w:rPr>
+        <w:t xml:space="preserve"> y backend</w:t>
+      </w:r>
+      <w:r>
+        <w:rPr>
+          <w:lang w:val="es-PE"/>
+        </w:rPr>
+        <w:t xml:space="preserve">: En base a todos los diseños en Figma, </w:t>
+      </w:r>
+      <w:r>
+        <w:rPr>
+          <w:lang w:val="es-PE"/>
+        </w:rPr>
+        <w:t xml:space="preserve">construir componentes reutilizables y </w:t>
+      </w:r>
+      <w:r>
+        <w:rPr>
+          <w:lang w:val="es-PE"/>
+        </w:rPr>
         <w:lastRenderedPageBreak/>
-        <w:t xml:space="preserve">Stivo Valladares, </w:t>
-      </w:r>
-      <w:r>
-        <w:rPr>
-          <w:lang w:val="es-PE"/>
-        </w:rPr>
-        <w:t xml:space="preserve">UI/UX: </w:t>
-      </w:r>
-      <w:r>
-        <w:rPr>
-          <w:lang w:val="es-PE"/>
-        </w:rPr>
-        <w:t>Responsable</w:t>
-      </w:r>
-      <w:r>
-        <w:rPr>
-          <w:lang w:val="es-PE"/>
-        </w:rPr>
-        <w:t xml:space="preserve"> de</w:t>
-      </w:r>
-      <w:r>
-        <w:rPr>
-          <w:lang w:val="es-PE"/>
-        </w:rPr>
-        <w:t xml:space="preserve"> transformar todos los requerimientos y estrategias del </w:t>
-      </w:r>
-      <w:r>
-        <w:rPr>
-          <w:lang w:val="es-PE"/>
-        </w:rPr>
-        <w:t>Growth Hack</w:t>
-      </w:r>
-      <w:r>
-        <w:rPr>
-          <w:lang w:val="es-PE"/>
-        </w:rPr>
-        <w:t>i</w:t>
-      </w:r>
-      <w:r>
-        <w:rPr>
-          <w:lang w:val="es-PE"/>
-        </w:rPr>
-        <w:t>n</w:t>
-      </w:r>
-      <w:r>
-        <w:rPr>
-          <w:lang w:val="es-PE"/>
-        </w:rPr>
-        <w:t xml:space="preserve">g en diseños visuales en </w:t>
-      </w:r>
-      <w:r>
-        <w:rPr>
-          <w:lang w:val="es-PE"/>
-        </w:rPr>
-        <w:t>Figma</w:t>
-      </w:r>
-      <w:r>
-        <w:rPr>
-          <w:lang w:val="es-PE"/>
-        </w:rPr>
-        <w:t>, asegurando así una interfaz atractiva, intuitiva y accesible por los futuros posibles clientes.</w:t>
-      </w:r>
-    </w:p>
-    <w:p>
-      <w:pPr>
-        <w:spacing w:line="480" w:lineRule="auto"/>
-        <w:ind w:left="1418"/>
-        <w:rPr>
-          <w:lang w:val="es-PE"/>
-        </w:rPr>
-      </w:pPr>
-      <w:r>
-        <w:rPr>
-          <w:lang w:val="es-PE"/>
-        </w:rPr>
-        <w:t>Marc</w:t>
-      </w:r>
-      <w:r>
-        <w:rPr>
-          <w:lang w:val="es-PE"/>
-        </w:rPr>
-        <w:t xml:space="preserve">os Romero, Desarrollador Web: </w:t>
-      </w:r>
-      <w:r>
-        <w:rPr>
-          <w:lang w:val="es-PE"/>
-        </w:rPr>
-        <w:t xml:space="preserve">como único responsable técnico, abarque todo el ciclo de vida del desarrollo de la </w:t>
-      </w:r>
-      <w:r>
-        <w:rPr>
-          <w:lang w:val="es-PE"/>
-        </w:rPr>
-        <w:t>aplicación a partir de los requerimientos y diseño</w:t>
-      </w:r>
-      <w:r>
-        <w:rPr>
-          <w:lang w:val="es-PE"/>
-        </w:rPr>
-        <w:t xml:space="preserve"> planteados por el equipo de marketing, esto incluyó: </w:t>
+        <w:t>escalables en React y Next.js. Además, construir un backend ligero para el envió de correos con NodeMailer.</w:t>
       </w:r>
     </w:p>
     <w:p>
       <w:pPr>
         <w:spacing w:line="480" w:lineRule="auto"/>
         <w:ind w:left="2127"/>
-        <w:rPr>
-          <w:lang w:val="es-PE"/>
-        </w:rPr>
-      </w:pPr>
-      <w:r>
-        <w:rPr>
-          <w:lang w:val="es-PE"/>
-        </w:rPr>
-        <w:t>Arquitectura de la solución: Liderar la propuesta y justificación del nuevo proyecto desarrollado en React y Next.js</w:t>
-      </w:r>
-    </w:p>
-    <w:p>
-      <w:pPr>
-        <w:spacing w:line="480" w:lineRule="auto"/>
-        <w:ind w:left="2127"/>
-        <w:rPr>
-          <w:lang w:val="es-PE"/>
-        </w:rPr>
-      </w:pPr>
-      <w:r>
-        <w:rPr>
-          <w:lang w:val="es-PE"/>
-        </w:rPr>
-        <w:t>Desarrollo frontend</w:t>
-      </w:r>
-      <w:r>
-        <w:rPr>
-          <w:lang w:val="es-PE"/>
-        </w:rPr>
-        <w:t xml:space="preserve"> y backend</w:t>
-      </w:r>
-      <w:r>
-        <w:rPr>
-          <w:lang w:val="es-PE"/>
-        </w:rPr>
-        <w:t xml:space="preserve">: En base a todos los diseños en Figma, </w:t>
-      </w:r>
-      <w:r>
-        <w:rPr>
-          <w:lang w:val="es-PE"/>
-        </w:rPr>
-        <w:t>construir componentes reutilizables y escalables en React y Next.js. Además, construir un backend ligero para el envió de correos con NodeMailer.</w:t>
-      </w:r>
-    </w:p>
-    <w:p>
-      <w:pPr>
-        <w:spacing w:line="480" w:lineRule="auto"/>
-        <w:ind w:left="2127"/>
       </w:pPr>
       <w:r>
         <w:rPr>
@@ -11132,7 +11350,13 @@
       </w:pPr>
       <w:bookmarkStart w:id="83" w:name="_Toc204567137"/>
       <w:r>
-        <w:t xml:space="preserve">3.3. </w:t>
+        <w:t>3.</w:t>
+      </w:r>
+      <w:r>
+        <w:t>4</w:t>
+      </w:r>
+      <w:r>
+        <w:t xml:space="preserve">. </w:t>
       </w:r>
       <w:r>
         <w:t>Fases de Ejecución del Proyecto</w:t>
@@ -11154,14 +11378,7 @@
         <w:rPr>
           <w:lang w:val="es-PE"/>
         </w:rPr>
-        <w:t xml:space="preserve">El proyecto se llevó a cabo con un fin estratégico, el cual era modernizar </w:t>
-      </w:r>
-      <w:r>
-        <w:rPr>
-          <w:lang w:val="es-PE"/>
-        </w:rPr>
-        <w:lastRenderedPageBreak/>
-        <w:t xml:space="preserve">la presencia de Insalud en los medios digitales. A fin de explicar las fases lógicas que representan el ciclo de vida del proyecto, el informe ha sido estructurado </w:t>
+        <w:t xml:space="preserve">El proyecto se llevó a cabo con un fin estratégico, el cual era modernizar la presencia de Insalud en los medios digitales. A fin de explicar las fases lógicas que representan el ciclo de vida del proyecto, el informe ha sido estructurado </w:t>
       </w:r>
       <w:r>
         <w:rPr>
@@ -11177,7 +11394,13 @@
       </w:pPr>
       <w:bookmarkStart w:id="84" w:name="_Toc204567138"/>
       <w:r>
-        <w:t>3.3.1.</w:t>
+        <w:t>3.</w:t>
+      </w:r>
+      <w:r>
+        <w:t>4</w:t>
+      </w:r>
+      <w:r>
+        <w:t>.1.</w:t>
       </w:r>
       <w:r>
         <w:tab/>
@@ -11246,26 +11469,24 @@
           <w:lang w:val="es-PE"/>
         </w:rPr>
       </w:pPr>
+      <w:r>
+        <w:rPr>
+          <w:lang w:val="es-PE"/>
+        </w:rPr>
+        <w:t xml:space="preserve">Como ingeniero en sistemas sentí la necesidad de no solamente aminorar los efectos negativos de la situación, sino también, reestructuras todo el proyecto </w:t>
+      </w:r>
+      <w:r>
+        <w:rPr>
+          <w:lang w:val="es-PE"/>
+        </w:rPr>
+        <w:lastRenderedPageBreak/>
+        <w:t>de sus bases para que en el futuro cualquier tipo de interacción sea mucho más interactiva tanto desde el equipo técnico, así como de los futuros clientes.</w:t>
+      </w:r>
     </w:p>
     <w:p>
       <w:pPr>
         <w:spacing w:line="480" w:lineRule="auto"/>
         <w:ind w:left="709" w:firstLine="720"/>
-        <w:rPr>
-          <w:lang w:val="es-PE"/>
-        </w:rPr>
-      </w:pPr>
-      <w:r>
-        <w:rPr>
-          <w:lang w:val="es-PE"/>
-        </w:rPr>
-        <w:t>Como ingeniero en sistemas sentí la necesidad de no solamente aminorar los efectos negativos de la situación, sino también, reestructuras todo el proyecto de sus bases para que en el futuro cualquier tipo de interacción sea mucho más interactiva tanto desde el equipo técnico, así como de los futuros clientes.</w:t>
-      </w:r>
-    </w:p>
-    <w:p>
-      <w:pPr>
-        <w:spacing w:line="480" w:lineRule="auto"/>
-        <w:ind w:left="709" w:firstLine="720"/>
       </w:pPr>
       <w:r>
         <w:rPr>
@@ -11322,11 +11543,7 @@
         <w:t xml:space="preserve"> </w:t>
       </w:r>
       <w:r>
-        <w:t xml:space="preserve">después de </w:t>
-      </w:r>
-      <w:r>
-        <w:lastRenderedPageBreak/>
-        <w:t>esta</w:t>
+        <w:t>después de esta</w:t>
       </w:r>
       <w:r>
         <w:t xml:space="preserve"> migración.</w:t>
@@ -11461,6 +11678,7 @@
           <w:b/>
           <w:bCs/>
         </w:rPr>
+        <w:lastRenderedPageBreak/>
         <w:t>Adquisición de Herramientas Clave</w:t>
       </w:r>
     </w:p>
@@ -11513,7 +11731,6 @@
           <w:bCs/>
           <w:lang w:val="es-PE"/>
         </w:rPr>
-        <w:lastRenderedPageBreak/>
         <w:t>Figma:</w:t>
       </w:r>
       <w:r>
@@ -11589,7 +11806,7 @@
           <w:noProof/>
         </w:rPr>
         <w:drawing>
-          <wp:anchor distT="0" distB="0" distL="114300" distR="114300" simplePos="0" relativeHeight="251660288" behindDoc="1" locked="0" layoutInCell="1" allowOverlap="1" wp14:anchorId="7DF15487" wp14:editId="1755CCA9">
+          <wp:anchor distT="0" distB="0" distL="114300" distR="114300" simplePos="0" relativeHeight="251660288" behindDoc="1" locked="0" layoutInCell="1" allowOverlap="1" wp14:anchorId="7DF15487" wp14:editId="2E074461">
             <wp:simplePos x="0" y="0"/>
             <wp:positionH relativeFrom="column">
               <wp:posOffset>1059180</wp:posOffset>
@@ -11614,7 +11831,7 @@
                     </pic:cNvPicPr>
                   </pic:nvPicPr>
                   <pic:blipFill rotWithShape="1">
-                    <a:blip r:embed="rId22" cstate="print">
+                    <a:blip r:embed="rId23" cstate="print">
                       <a:extLst>
                         <a:ext uri="{28A0092B-C50C-407E-A947-70E740481C1C}">
                           <a14:useLocalDpi xmlns:a14="http://schemas.microsoft.com/office/drawing/2010/main" val="0"/>
@@ -11683,6 +11900,276 @@
       </w:pPr>
       <w:r>
         <w:rPr>
+          <w:noProof/>
+        </w:rPr>
+        <mc:AlternateContent>
+          <mc:Choice Requires="wps">
+            <w:drawing>
+              <wp:anchor distT="0" distB="0" distL="114300" distR="114300" simplePos="0" relativeHeight="251662336" behindDoc="1" locked="0" layoutInCell="1" allowOverlap="1" wp14:anchorId="2AAE3DA4" wp14:editId="483EBB9F">
+                <wp:simplePos x="0" y="0"/>
+                <wp:positionH relativeFrom="column">
+                  <wp:posOffset>550257</wp:posOffset>
+                </wp:positionH>
+                <wp:positionV relativeFrom="paragraph">
+                  <wp:posOffset>137028</wp:posOffset>
+                </wp:positionV>
+                <wp:extent cx="4870139" cy="635"/>
+                <wp:effectExtent l="0" t="0" r="6985" b="0"/>
+                <wp:wrapNone/>
+                <wp:docPr id="11" name="Cuadro de texto 11"/>
+                <wp:cNvGraphicFramePr/>
+                <a:graphic xmlns:a="http://schemas.openxmlformats.org/drawingml/2006/main">
+                  <a:graphicData uri="http://schemas.microsoft.com/office/word/2010/wordprocessingShape">
+                    <wps:wsp>
+                      <wps:cNvSpPr txBox="1"/>
+                      <wps:spPr>
+                        <a:xfrm>
+                          <a:off x="0" y="0"/>
+                          <a:ext cx="4870139" cy="635"/>
+                        </a:xfrm>
+                        <a:prstGeom prst="rect">
+                          <a:avLst/>
+                        </a:prstGeom>
+                        <a:solidFill>
+                          <a:prstClr val="white"/>
+                        </a:solidFill>
+                        <a:ln>
+                          <a:noFill/>
+                        </a:ln>
+                      </wps:spPr>
+                      <wps:txbx>
+                        <w:txbxContent>
+                          <w:p>
+                            <w:pPr>
+                              <w:pStyle w:val="Descripcin"/>
+                              <w:spacing w:after="0"/>
+                              <w:rPr>
+                                <w:i w:val="0"/>
+                                <w:iCs w:val="0"/>
+                                <w:color w:val="auto"/>
+                              </w:rPr>
+                            </w:pPr>
+                            <w:r>
+                              <w:rPr>
+                                <w:i w:val="0"/>
+                                <w:iCs w:val="0"/>
+                                <w:color w:val="auto"/>
+                              </w:rPr>
+                              <w:t xml:space="preserve">Figura </w:t>
+                            </w:r>
+                            <w:r>
+                              <w:rPr>
+                                <w:i w:val="0"/>
+                                <w:iCs w:val="0"/>
+                                <w:color w:val="auto"/>
+                              </w:rPr>
+                              <w:fldChar w:fldCharType="begin"/>
+                            </w:r>
+                            <w:r>
+                              <w:rPr>
+                                <w:i w:val="0"/>
+                                <w:iCs w:val="0"/>
+                                <w:color w:val="auto"/>
+                              </w:rPr>
+                              <w:instrText xml:space="preserve"> SEQ Figura \* ARABIC </w:instrText>
+                            </w:r>
+                            <w:r>
+                              <w:rPr>
+                                <w:i w:val="0"/>
+                                <w:iCs w:val="0"/>
+                                <w:color w:val="auto"/>
+                              </w:rPr>
+                              <w:fldChar w:fldCharType="separate"/>
+                            </w:r>
+                            <w:r>
+                              <w:rPr>
+                                <w:i w:val="0"/>
+                                <w:iCs w:val="0"/>
+                                <w:noProof/>
+                                <w:color w:val="auto"/>
+                              </w:rPr>
+                              <w:t>12</w:t>
+                            </w:r>
+                            <w:r>
+                              <w:rPr>
+                                <w:i w:val="0"/>
+                                <w:iCs w:val="0"/>
+                                <w:color w:val="auto"/>
+                              </w:rPr>
+                              <w:fldChar w:fldCharType="end"/>
+                            </w:r>
+                            <w:r>
+                              <w:rPr>
+                                <w:i w:val="0"/>
+                                <w:iCs w:val="0"/>
+                                <w:color w:val="auto"/>
+                              </w:rPr>
+                              <w:t>. Flujo de Procesamiento de Formularios en la Landing Page desarrollada en Next.js</w:t>
+                            </w:r>
+                          </w:p>
+                          <w:p>
+                            <w:pPr>
+                              <w:spacing w:before="0"/>
+                              <w:rPr>
+                                <w:sz w:val="18"/>
+                                <w:szCs w:val="18"/>
+                              </w:rPr>
+                            </w:pPr>
+                            <w:r>
+                              <w:rPr>
+                                <w:sz w:val="18"/>
+                                <w:szCs w:val="18"/>
+                              </w:rPr>
+                              <w:t>Fuente:</w:t>
+                            </w:r>
+                            <w:r>
+                              <w:rPr>
+                                <w:sz w:val="18"/>
+                                <w:szCs w:val="18"/>
+                              </w:rPr>
+                              <w:t xml:space="preserve"> </w:t>
+                            </w:r>
+                            <w:r>
+                              <w:rPr>
+                                <w:sz w:val="18"/>
+                                <w:szCs w:val="18"/>
+                              </w:rPr>
+                              <w:t>Propia</w:t>
+                            </w:r>
+                          </w:p>
+                        </w:txbxContent>
+                      </wps:txbx>
+                      <wps:bodyPr rot="0" spcFirstLastPara="0" vertOverflow="overflow" horzOverflow="overflow" vert="horz" wrap="square" lIns="0" tIns="0" rIns="0" bIns="0" numCol="1" spcCol="0" rtlCol="0" fromWordArt="0" anchor="t" anchorCtr="0" forceAA="0" compatLnSpc="1">
+                        <a:prstTxWarp prst="textNoShape">
+                          <a:avLst/>
+                        </a:prstTxWarp>
+                        <a:spAutoFit/>
+                      </wps:bodyPr>
+                    </wps:wsp>
+                  </a:graphicData>
+                </a:graphic>
+                <wp14:sizeRelH relativeFrom="margin">
+                  <wp14:pctWidth>0</wp14:pctWidth>
+                </wp14:sizeRelH>
+              </wp:anchor>
+            </w:drawing>
+          </mc:Choice>
+          <mc:Fallback>
+            <w:pict>
+              <v:shapetype w14:anchorId="2AAE3DA4" id="_x0000_t202" coordsize="21600,21600" o:spt="202" path="m,l,21600r21600,l21600,xe">
+                <v:stroke joinstyle="miter"/>
+                <v:path gradientshapeok="t" o:connecttype="rect"/>
+              </v:shapetype>
+              <v:shape id="Cuadro de texto 11" o:spid="_x0000_s1026" type="#_x0000_t202" style="position:absolute;margin-left:43.35pt;margin-top:10.8pt;width:383.5pt;height:.05pt;z-index:-251654144;visibility:visible;mso-wrap-style:square;mso-width-percent:0;mso-wrap-distance-left:9pt;mso-wrap-distance-top:0;mso-wrap-distance-right:9pt;mso-wrap-distance-bottom:0;mso-position-horizontal:absolute;mso-position-horizontal-relative:text;mso-position-vertical:absolute;mso-position-vertical-relative:text;mso-width-percent:0;mso-width-relative:margin;v-text-anchor:top" o:gfxdata="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" stroked="f">
+                <v:textbox style="mso-fit-shape-to-text:t" inset="0,0,0,0">
+                  <w:txbxContent>
+                    <w:p>
+                      <w:pPr>
+                        <w:pStyle w:val="Descripcin"/>
+                        <w:spacing w:after="0"/>
+                        <w:rPr>
+                          <w:i w:val="0"/>
+                          <w:iCs w:val="0"/>
+                          <w:color w:val="auto"/>
+                        </w:rPr>
+                      </w:pPr>
+                      <w:r>
+                        <w:rPr>
+                          <w:i w:val="0"/>
+                          <w:iCs w:val="0"/>
+                          <w:color w:val="auto"/>
+                        </w:rPr>
+                        <w:t xml:space="preserve">Figura </w:t>
+                      </w:r>
+                      <w:r>
+                        <w:rPr>
+                          <w:i w:val="0"/>
+                          <w:iCs w:val="0"/>
+                          <w:color w:val="auto"/>
+                        </w:rPr>
+                        <w:fldChar w:fldCharType="begin"/>
+                      </w:r>
+                      <w:r>
+                        <w:rPr>
+                          <w:i w:val="0"/>
+                          <w:iCs w:val="0"/>
+                          <w:color w:val="auto"/>
+                        </w:rPr>
+                        <w:instrText xml:space="preserve"> SEQ Figura \* ARABIC </w:instrText>
+                      </w:r>
+                      <w:r>
+                        <w:rPr>
+                          <w:i w:val="0"/>
+                          <w:iCs w:val="0"/>
+                          <w:color w:val="auto"/>
+                        </w:rPr>
+                        <w:fldChar w:fldCharType="separate"/>
+                      </w:r>
+                      <w:r>
+                        <w:rPr>
+                          <w:i w:val="0"/>
+                          <w:iCs w:val="0"/>
+                          <w:noProof/>
+                          <w:color w:val="auto"/>
+                        </w:rPr>
+                        <w:t>12</w:t>
+                      </w:r>
+                      <w:r>
+                        <w:rPr>
+                          <w:i w:val="0"/>
+                          <w:iCs w:val="0"/>
+                          <w:color w:val="auto"/>
+                        </w:rPr>
+                        <w:fldChar w:fldCharType="end"/>
+                      </w:r>
+                      <w:r>
+                        <w:rPr>
+                          <w:i w:val="0"/>
+                          <w:iCs w:val="0"/>
+                          <w:color w:val="auto"/>
+                        </w:rPr>
+                        <w:t>. Flujo de Procesamiento de Formularios en la Landing Page desarrollada en Next.js</w:t>
+                      </w:r>
+                    </w:p>
+                    <w:p>
+                      <w:pPr>
+                        <w:spacing w:before="0"/>
+                        <w:rPr>
+                          <w:sz w:val="18"/>
+                          <w:szCs w:val="18"/>
+                        </w:rPr>
+                      </w:pPr>
+                      <w:r>
+                        <w:rPr>
+                          <w:sz w:val="18"/>
+                          <w:szCs w:val="18"/>
+                        </w:rPr>
+                        <w:t>Fuente:</w:t>
+                      </w:r>
+                      <w:r>
+                        <w:rPr>
+                          <w:sz w:val="18"/>
+                          <w:szCs w:val="18"/>
+                        </w:rPr>
+                        <w:t xml:space="preserve"> </w:t>
+                      </w:r>
+                      <w:r>
+                        <w:rPr>
+                          <w:sz w:val="18"/>
+                          <w:szCs w:val="18"/>
+                        </w:rPr>
+                        <w:t>Propia</w:t>
+                      </w:r>
+                    </w:p>
+                  </w:txbxContent>
+                </v:textbox>
+              </v:shape>
+            </w:pict>
+          </mc:Fallback>
+        </mc:AlternateContent>
+      </w:r>
+      <w:r>
+        <w:rPr>
           <w:lang w:val="es-PE"/>
         </w:rPr>
         <w:tab/>
@@ -11715,7 +12202,13 @@
       </w:pPr>
       <w:bookmarkStart w:id="85" w:name="_Toc204567139"/>
       <w:r>
-        <w:t>3.3.</w:t>
+        <w:t>3.</w:t>
+      </w:r>
+      <w:r>
+        <w:t>4</w:t>
+      </w:r>
+      <w:r>
+        <w:t>.</w:t>
       </w:r>
       <w:r>
         <w:t>2</w:t>
@@ -11764,6 +12257,7 @@
         <w:ind w:left="709"/>
       </w:pPr>
       <w:r>
+        <w:lastRenderedPageBreak/>
         <w:t>En esta etapa, el diseño de las interfaces fue llevado a cabo con una</w:t>
       </w:r>
       <w:r>
@@ -11798,7 +12292,6 @@
         <w:rPr>
           <w:noProof/>
         </w:rPr>
-        <w:lastRenderedPageBreak/>
         <w:drawing>
           <wp:inline distT="0" distB="0" distL="0" distR="0" wp14:anchorId="4D423B16" wp14:editId="74C67C88">
             <wp:extent cx="3600450" cy="2186688"/>
@@ -11815,7 +12308,7 @@
                     <pic:cNvPicPr/>
                   </pic:nvPicPr>
                   <pic:blipFill rotWithShape="1">
-                    <a:blip r:embed="rId23"/>
+                    <a:blip r:embed="rId24"/>
                     <a:srcRect t="365" r="20287" b="-365"/>
                     <a:stretch/>
                   </pic:blipFill>
@@ -11882,7 +12375,7 @@
           <w:noProof/>
           <w:color w:val="auto"/>
         </w:rPr>
-        <w:t>11</w:t>
+        <w:t>13</w:t>
       </w:r>
       <w:r>
         <w:rPr>
@@ -11940,7 +12433,11 @@
         <w:t xml:space="preserve"> incluí sugerencias para optimizar componentes,</w:t>
       </w:r>
       <w:r>
-        <w:t xml:space="preserve"> estructurar mejor los formularios y solucionar cualquier problema de implementación que se pueda presentar.</w:t>
+        <w:t xml:space="preserve"> estructurar mejor los formularios y solucionar cualquier problema de </w:t>
+      </w:r>
+      <w:r>
+        <w:lastRenderedPageBreak/>
+        <w:t>implementación que se pueda presentar.</w:t>
       </w:r>
     </w:p>
     <w:p>
@@ -12010,413 +12507,11 @@
           <w:noProof/>
           <w:lang w:val="es-PE"/>
         </w:rPr>
-        <w:lastRenderedPageBreak/>
         <w:drawing>
           <wp:inline distT="0" distB="0" distL="0" distR="0" wp14:anchorId="2CFECD4B" wp14:editId="31B1ABE4">
             <wp:extent cx="4790440" cy="2574290"/>
             <wp:effectExtent l="0" t="0" r="0" b="0"/>
             <wp:docPr id="12" name="Imagen 12"/>
-            <wp:cNvGraphicFramePr>
-              <a:graphicFrameLocks xmlns:a="http://schemas.openxmlformats.org/drawingml/2006/main" noChangeAspect="1"/>
-            </wp:cNvGraphicFramePr>
-            <a:graphic xmlns:a="http://schemas.openxmlformats.org/drawingml/2006/main">
-              <a:graphicData uri="http://schemas.openxmlformats.org/drawingml/2006/picture">
-                <pic:pic xmlns:pic="http://schemas.openxmlformats.org/drawingml/2006/picture">
-                  <pic:nvPicPr>
-                    <pic:cNvPr id="1" name=""/>
-                    <pic:cNvPicPr/>
-                  </pic:nvPicPr>
-                  <pic:blipFill>
-                    <a:blip r:embed="rId24"/>
-                    <a:stretch>
-                      <a:fillRect/>
-                    </a:stretch>
-                  </pic:blipFill>
-                  <pic:spPr>
-                    <a:xfrm>
-                      <a:off x="0" y="0"/>
-                      <a:ext cx="4790440" cy="2574290"/>
-                    </a:xfrm>
-                    <a:prstGeom prst="rect">
-                      <a:avLst/>
-                    </a:prstGeom>
-                  </pic:spPr>
-                </pic:pic>
-              </a:graphicData>
-            </a:graphic>
-          </wp:inline>
-        </w:drawing>
-      </w:r>
-    </w:p>
-    <w:p>
-      <w:pPr>
-        <w:pStyle w:val="Descripcin"/>
-        <w:spacing w:after="0"/>
-        <w:ind w:left="709"/>
-        <w:rPr>
-          <w:color w:val="auto"/>
-        </w:rPr>
-      </w:pPr>
-      <w:bookmarkStart w:id="87" w:name="_Toc204569070"/>
-      <w:r>
-        <w:rPr>
-          <w:color w:val="auto"/>
-        </w:rPr>
-        <w:t xml:space="preserve">Figura </w:t>
-      </w:r>
-      <w:r>
-        <w:rPr>
-          <w:color w:val="auto"/>
-        </w:rPr>
-        <w:fldChar w:fldCharType="begin"/>
-      </w:r>
-      <w:r>
-        <w:rPr>
-          <w:color w:val="auto"/>
-        </w:rPr>
-        <w:instrText xml:space="preserve"> SEQ Figura \* ARABIC </w:instrText>
-      </w:r>
-      <w:r>
-        <w:rPr>
-          <w:color w:val="auto"/>
-        </w:rPr>
-        <w:fldChar w:fldCharType="separate"/>
-      </w:r>
-      <w:r>
-        <w:rPr>
-          <w:noProof/>
-          <w:color w:val="auto"/>
-        </w:rPr>
-        <w:t>12</w:t>
-      </w:r>
-      <w:r>
-        <w:rPr>
-          <w:color w:val="auto"/>
-        </w:rPr>
-        <w:fldChar w:fldCharType="end"/>
-      </w:r>
-      <w:r>
-        <w:rPr>
-          <w:color w:val="auto"/>
-        </w:rPr>
-        <w:t>. Prototipo para la landing de VPH</w:t>
-      </w:r>
-      <w:bookmarkEnd w:id="87"/>
-    </w:p>
-    <w:p>
-      <w:pPr>
-        <w:spacing w:before="0" w:line="240" w:lineRule="auto"/>
-        <w:rPr>
-          <w:i/>
-          <w:iCs/>
-          <w:lang w:val="es-PE"/>
-        </w:rPr>
-      </w:pPr>
-      <w:r>
-        <w:rPr>
-          <w:lang w:val="es-PE"/>
-        </w:rPr>
-        <w:t xml:space="preserve">         </w:t>
-      </w:r>
-      <w:r>
-        <w:rPr>
-          <w:lang w:val="es-PE"/>
-        </w:rPr>
-        <w:tab/>
-      </w:r>
-      <w:r>
-        <w:rPr>
-          <w:i/>
-          <w:iCs/>
-          <w:sz w:val="18"/>
-          <w:szCs w:val="16"/>
-          <w:lang w:val="es-PE"/>
-        </w:rPr>
-        <w:t>Fuente: Figma</w:t>
-      </w:r>
-    </w:p>
-    <w:p>
-      <w:pPr>
-        <w:pStyle w:val="Prrafodelista"/>
-        <w:spacing w:line="480" w:lineRule="auto"/>
-        <w:ind w:left="567"/>
-        <w:rPr>
-          <w:rFonts w:eastAsiaTheme="minorHAnsi"/>
-          <w:lang w:val="es-PE"/>
-        </w:rPr>
-      </w:pPr>
-    </w:p>
-    <w:p>
-      <w:pPr>
-        <w:pStyle w:val="Ttulo3"/>
-      </w:pPr>
-      <w:r>
-        <w:t>3.3.3. Fase III: Desarrollo e Implementación por Hitos</w:t>
-      </w:r>
-    </w:p>
-    <w:p>
-      <w:pPr>
-        <w:rPr>
-          <w:b/>
-          <w:bCs/>
-          <w:lang w:val="es-PE"/>
-        </w:rPr>
-      </w:pPr>
-      <w:r>
-        <w:rPr>
-          <w:b/>
-          <w:bCs/>
-          <w:lang w:val="es-PE"/>
-        </w:rPr>
-        <w:tab/>
-      </w:r>
-      <w:r>
-        <w:rPr>
-          <w:b/>
-          <w:bCs/>
-        </w:rPr>
-        <w:t>Metodología de Desarrollo y Gestión de Tareas</w:t>
-      </w:r>
-    </w:p>
-    <w:p>
-      <w:pPr>
-        <w:pStyle w:val="Prrafodelista"/>
-        <w:spacing w:line="480" w:lineRule="auto"/>
-        <w:ind w:left="1418"/>
-        <w:rPr>
-          <w:rFonts w:eastAsiaTheme="minorHAnsi"/>
-        </w:rPr>
-      </w:pPr>
-      <w:r>
-        <w:rPr>
-          <w:rFonts w:eastAsiaTheme="minorHAnsi"/>
-          <w:lang w:val="es-PE"/>
-        </w:rPr>
-        <w:t xml:space="preserve">Para organizar el desarrollo de las landings internacionales (Perú, Ecuador y Panamá), se llevó la gestión de tareas en </w:t>
-      </w:r>
-      <w:proofErr w:type="spellStart"/>
-      <w:r>
-        <w:rPr>
-          <w:rFonts w:eastAsiaTheme="minorHAnsi"/>
-          <w:lang w:val="es-PE"/>
-        </w:rPr>
-        <w:t>trello</w:t>
-      </w:r>
-      <w:proofErr w:type="spellEnd"/>
-      <w:r>
-        <w:rPr>
-          <w:rFonts w:eastAsiaTheme="minorHAnsi"/>
-          <w:lang w:val="es-PE"/>
-        </w:rPr>
-        <w:t xml:space="preserve">. Se aplico un marco ágil inspirado en la ya conocida metodología scrum. A pesar de tener un equipo reducido, se siguió con esta estructura por cuestiones de </w:t>
-      </w:r>
-      <w:r>
-        <w:rPr>
-          <w:rFonts w:eastAsiaTheme="minorHAnsi"/>
-        </w:rPr>
-        <w:t>disciplina</w:t>
-      </w:r>
-      <w:r>
-        <w:rPr>
-          <w:rFonts w:eastAsiaTheme="minorHAnsi"/>
-        </w:rPr>
-        <w:t xml:space="preserve"> y</w:t>
-      </w:r>
-      <w:r>
-        <w:rPr>
-          <w:rFonts w:eastAsiaTheme="minorHAnsi"/>
-        </w:rPr>
-        <w:t xml:space="preserve"> </w:t>
-      </w:r>
-      <w:r>
-        <w:rPr>
-          <w:rFonts w:eastAsiaTheme="minorHAnsi"/>
-        </w:rPr>
-        <w:t>agilidad.</w:t>
-      </w:r>
-    </w:p>
-    <w:p>
-      <w:pPr>
-        <w:spacing w:line="480" w:lineRule="auto"/>
-        <w:ind w:left="1418" w:firstLine="858"/>
-        <w:rPr>
-          <w:rFonts w:eastAsiaTheme="minorHAnsi"/>
-        </w:rPr>
-      </w:pPr>
-      <w:r>
-        <w:rPr>
-          <w:rFonts w:eastAsiaTheme="minorHAnsi"/>
-        </w:rPr>
-        <w:t xml:space="preserve">Cada una de las </w:t>
-      </w:r>
-      <w:proofErr w:type="spellStart"/>
-      <w:r>
-        <w:rPr>
-          <w:rFonts w:eastAsiaTheme="minorHAnsi"/>
-        </w:rPr>
-        <w:t>landings</w:t>
-      </w:r>
-      <w:proofErr w:type="spellEnd"/>
-      <w:r>
-        <w:rPr>
-          <w:rFonts w:eastAsiaTheme="minorHAnsi"/>
-        </w:rPr>
-        <w:t xml:space="preserve"> se trató como una épica y sus componentes fueron desglosados en tareas individuales (</w:t>
-      </w:r>
-      <w:proofErr w:type="spellStart"/>
-      <w:r>
-        <w:rPr>
-          <w:rFonts w:eastAsiaTheme="minorHAnsi"/>
-          <w:lang w:val="es-PE"/>
-        </w:rPr>
-        <w:t>Header</w:t>
-      </w:r>
-      <w:proofErr w:type="spellEnd"/>
-      <w:r>
-        <w:rPr>
-          <w:rFonts w:eastAsiaTheme="minorHAnsi"/>
-          <w:lang w:val="es-PE"/>
-        </w:rPr>
-        <w:t>, Formulario, Sección de Beneficios, et</w:t>
-      </w:r>
-      <w:r>
-        <w:rPr>
-          <w:rFonts w:eastAsiaTheme="minorHAnsi"/>
-          <w:lang w:val="es-PE"/>
-        </w:rPr>
-        <w:t>c.</w:t>
-      </w:r>
-      <w:r>
-        <w:rPr>
-          <w:rFonts w:eastAsiaTheme="minorHAnsi"/>
-        </w:rPr>
-        <w:t xml:space="preserve">) El tablero en trello fue organizado en columnas que permitían mostrar el flujo de un sprint: </w:t>
-      </w:r>
-      <w:r>
-        <w:rPr>
-          <w:rFonts w:eastAsiaTheme="minorHAnsi"/>
-        </w:rPr>
-        <w:t>Product Backlog (</w:t>
-      </w:r>
-      <w:r>
-        <w:rPr>
-          <w:rFonts w:eastAsiaTheme="minorHAnsi"/>
-        </w:rPr>
-        <w:t>repositorio de</w:t>
-      </w:r>
-      <w:r>
-        <w:rPr>
-          <w:rFonts w:eastAsiaTheme="minorHAnsi"/>
-        </w:rPr>
-        <w:t xml:space="preserve"> ideas</w:t>
-      </w:r>
-      <w:r>
-        <w:rPr>
-          <w:rFonts w:eastAsiaTheme="minorHAnsi"/>
-        </w:rPr>
-        <w:t xml:space="preserve"> y </w:t>
-      </w:r>
-      <w:r>
-        <w:rPr>
-          <w:rFonts w:eastAsiaTheme="minorHAnsi"/>
-        </w:rPr>
-        <w:t xml:space="preserve">requisitos), Sprint Backlog (tareas para el ciclo actual), En Desarrollo, En Revisión (QA)) y Hecho </w:t>
-      </w:r>
-      <w:r>
-        <w:rPr>
-          <w:rFonts w:eastAsiaTheme="minorHAnsi"/>
-        </w:rPr>
-        <w:lastRenderedPageBreak/>
-        <w:t>(Done).</w:t>
-      </w:r>
-    </w:p>
-    <w:p>
-      <w:pPr>
-        <w:spacing w:line="480" w:lineRule="auto"/>
-        <w:ind w:left="567" w:firstLine="858"/>
-        <w:rPr>
-          <w:rFonts w:eastAsiaTheme="minorHAnsi"/>
-          <w:u w:val="single"/>
-        </w:rPr>
-      </w:pPr>
-      <w:r>
-        <w:rPr>
-          <w:rFonts w:eastAsiaTheme="minorHAnsi"/>
-        </w:rPr>
-        <w:t>A pesar de ser el único desarrollador en el proyecto, se utilizó un trabajo basado en rama</w:t>
-      </w:r>
-      <w:r>
-        <w:rPr>
-          <w:rFonts w:eastAsiaTheme="minorHAnsi"/>
-        </w:rPr>
-        <w:t>s</w:t>
-      </w:r>
-      <w:r>
-        <w:rPr>
-          <w:rFonts w:eastAsiaTheme="minorHAnsi"/>
-        </w:rPr>
-        <w:t xml:space="preserve"> con Git (</w:t>
-      </w:r>
-      <w:proofErr w:type="spellStart"/>
-      <w:r>
-        <w:rPr>
-          <w:rFonts w:eastAsiaTheme="minorHAnsi"/>
-        </w:rPr>
-        <w:t>develop</w:t>
-      </w:r>
-      <w:proofErr w:type="spellEnd"/>
-      <w:r>
-        <w:rPr>
-          <w:rFonts w:eastAsiaTheme="minorHAnsi"/>
-        </w:rPr>
-        <w:t xml:space="preserve"> y </w:t>
-      </w:r>
-      <w:proofErr w:type="spellStart"/>
-      <w:r>
-        <w:rPr>
-          <w:rFonts w:eastAsiaTheme="minorHAnsi"/>
-        </w:rPr>
-        <w:t>feature</w:t>
-      </w:r>
-      <w:proofErr w:type="spellEnd"/>
-      <w:r>
-        <w:rPr>
-          <w:rFonts w:eastAsiaTheme="minorHAnsi"/>
-        </w:rPr>
-        <w:t>/nombre-tarea</w:t>
-      </w:r>
-      <w:r>
-        <w:rPr>
-          <w:rFonts w:eastAsiaTheme="minorHAnsi"/>
-        </w:rPr>
-        <w:t>)</w:t>
-      </w:r>
-      <w:r>
-        <w:rPr>
-          <w:rFonts w:eastAsiaTheme="minorHAnsi"/>
-        </w:rPr>
-        <w:t>, esto me permitía a mi y al equipo tener un sistema de control de versiones mucho más organizado, así, nos facilitaba la integración y el despliegue continuo.</w:t>
-      </w:r>
-    </w:p>
-    <w:p>
-      <w:pPr>
-        <w:keepNext/>
-        <w:spacing w:line="480" w:lineRule="auto"/>
-        <w:ind w:left="567" w:firstLine="858"/>
-      </w:pPr>
-      <w:r>
-        <w:rPr>
-          <w:rFonts w:eastAsiaTheme="minorHAnsi"/>
-          <w:i/>
-          <w:iCs/>
-          <w:noProof/>
-          <w:lang w:val="es-PE"/>
-        </w:rPr>
-        <w:drawing>
-          <wp:inline distT="0" distB="0" distL="0" distR="0" wp14:anchorId="2D4ADE01" wp14:editId="02664EA5">
-            <wp:extent cx="4070118" cy="2536166"/>
-            <wp:effectExtent l="0" t="0" r="6985" b="0"/>
-            <wp:docPr id="23" name="Imagen 23"/>
             <wp:cNvGraphicFramePr>
               <a:graphicFrameLocks xmlns:a="http://schemas.openxmlformats.org/drawingml/2006/main" noChangeAspect="1"/>
             </wp:cNvGraphicFramePr>
@@ -12436,7 +12531,7 @@
                   <pic:spPr>
                     <a:xfrm>
                       <a:off x="0" y="0"/>
-                      <a:ext cx="4071640" cy="2537114"/>
+                      <a:ext cx="4790440" cy="2574290"/>
                     </a:xfrm>
                     <a:prstGeom prst="rect">
                       <a:avLst/>
@@ -12455,92 +12550,115 @@
         <w:spacing w:after="0"/>
         <w:ind w:left="709"/>
         <w:rPr>
-          <w:i w:val="0"/>
-          <w:iCs w:val="0"/>
           <w:color w:val="auto"/>
         </w:rPr>
       </w:pPr>
-      <w:r>
-        <w:rPr>
-          <w:i w:val="0"/>
-          <w:iCs w:val="0"/>
+      <w:bookmarkStart w:id="87" w:name="_Toc204569070"/>
+      <w:r>
+        <w:rPr>
           <w:color w:val="auto"/>
         </w:rPr>
         <w:t xml:space="preserve">Figura </w:t>
       </w:r>
       <w:r>
         <w:rPr>
-          <w:i w:val="0"/>
-          <w:iCs w:val="0"/>
           <w:color w:val="auto"/>
         </w:rPr>
         <w:fldChar w:fldCharType="begin"/>
       </w:r>
       <w:r>
         <w:rPr>
-          <w:i w:val="0"/>
-          <w:iCs w:val="0"/>
           <w:color w:val="auto"/>
         </w:rPr>
         <w:instrText xml:space="preserve"> SEQ Figura \* ARABIC </w:instrText>
       </w:r>
       <w:r>
         <w:rPr>
-          <w:i w:val="0"/>
-          <w:iCs w:val="0"/>
           <w:color w:val="auto"/>
         </w:rPr>
         <w:fldChar w:fldCharType="separate"/>
       </w:r>
       <w:r>
         <w:rPr>
-          <w:i w:val="0"/>
-          <w:iCs w:val="0"/>
           <w:noProof/>
           <w:color w:val="auto"/>
         </w:rPr>
-        <w:t>13</w:t>
-      </w:r>
-      <w:r>
-        <w:rPr>
-          <w:i w:val="0"/>
-          <w:iCs w:val="0"/>
+        <w:t>14</w:t>
+      </w:r>
+      <w:r>
+        <w:rPr>
           <w:color w:val="auto"/>
         </w:rPr>
         <w:fldChar w:fldCharType="end"/>
       </w:r>
       <w:r>
         <w:rPr>
-          <w:i w:val="0"/>
-          <w:iCs w:val="0"/>
           <w:color w:val="auto"/>
         </w:rPr>
-        <w:t>. Ejemplo de la gestión de tareas en Trello para el desarrollo de las landings pages.</w:t>
-      </w:r>
-    </w:p>
-    <w:p>
-      <w:pPr>
-        <w:spacing w:before="0"/>
-        <w:ind w:left="709"/>
-        <w:rPr>
+        <w:t>. Prototipo para la landing de VPH</w:t>
+      </w:r>
+      <w:bookmarkEnd w:id="87"/>
+    </w:p>
+    <w:p>
+      <w:pPr>
+        <w:spacing w:before="0" w:line="240" w:lineRule="auto"/>
+        <w:rPr>
+          <w:i/>
+          <w:iCs/>
+          <w:lang w:val="es-PE"/>
+        </w:rPr>
+      </w:pPr>
+      <w:r>
+        <w:rPr>
+          <w:lang w:val="es-PE"/>
+        </w:rPr>
+        <w:t xml:space="preserve">         </w:t>
+      </w:r>
+      <w:r>
+        <w:rPr>
+          <w:lang w:val="es-PE"/>
+        </w:rPr>
+        <w:tab/>
+      </w:r>
+      <w:r>
+        <w:rPr>
+          <w:i/>
+          <w:iCs/>
           <w:sz w:val="18"/>
-          <w:szCs w:val="18"/>
-        </w:rPr>
-      </w:pPr>
-      <w:r>
-        <w:rPr>
-          <w:sz w:val="18"/>
-          <w:szCs w:val="18"/>
-        </w:rPr>
-        <w:t>Fuente: Trello</w:t>
-      </w:r>
-    </w:p>
-    <w:p>
-      <w:pPr>
-        <w:spacing w:line="480" w:lineRule="auto"/>
-        <w:ind w:left="567" w:firstLine="858"/>
-        <w:rPr>
-          <w:rFonts w:eastAsiaTheme="minorHAnsi"/>
+          <w:szCs w:val="16"/>
+          <w:lang w:val="es-PE"/>
+        </w:rPr>
+        <w:t>Fuente: Figma</w:t>
+      </w:r>
+    </w:p>
+    <w:p>
+      <w:pPr>
+        <w:pStyle w:val="Prrafodelista"/>
+        <w:spacing w:line="480" w:lineRule="auto"/>
+        <w:ind w:left="567"/>
+        <w:rPr>
+          <w:rFonts w:eastAsiaTheme="minorHAnsi"/>
+          <w:lang w:val="es-PE"/>
+        </w:rPr>
+      </w:pPr>
+    </w:p>
+    <w:p>
+      <w:pPr>
+        <w:pStyle w:val="Ttulo3"/>
+      </w:pPr>
+      <w:r>
+        <w:t>3.</w:t>
+      </w:r>
+      <w:r>
+        <w:t>4</w:t>
+      </w:r>
+      <w:r>
+        <w:t>.3. Fase III: Desarrollo e Implementación por Hitos</w:t>
+      </w:r>
+    </w:p>
+    <w:p>
+      <w:pPr>
+        <w:rPr>
           <w:b/>
           <w:bCs/>
           <w:lang w:val="es-PE"/>
@@ -12548,11 +12666,131 @@
       </w:pPr>
       <w:r>
         <w:rPr>
-          <w:rFonts w:eastAsiaTheme="minorHAnsi"/>
           <w:b/>
           <w:bCs/>
-        </w:rPr>
-        <w:t>Hitos de Implementación Técnica</w:t>
+          <w:lang w:val="es-PE"/>
+        </w:rPr>
+        <w:tab/>
+      </w:r>
+      <w:r>
+        <w:rPr>
+          <w:b/>
+          <w:bCs/>
+        </w:rPr>
+        <w:t>Metodología de Desarrollo y Gestión de Tareas</w:t>
+      </w:r>
+    </w:p>
+    <w:p>
+      <w:pPr>
+        <w:pStyle w:val="Prrafodelista"/>
+        <w:spacing w:line="480" w:lineRule="auto"/>
+        <w:ind w:left="1418"/>
+        <w:rPr>
+          <w:rFonts w:eastAsiaTheme="minorHAnsi"/>
+        </w:rPr>
+      </w:pPr>
+      <w:r>
+        <w:rPr>
+          <w:rFonts w:eastAsiaTheme="minorHAnsi"/>
+          <w:lang w:val="es-PE"/>
+        </w:rPr>
+        <w:t xml:space="preserve">Para organizar el desarrollo de las landings internacionales (Perú, Ecuador y Panamá), se llevó la gestión de tareas en trello. Se aplico un marco ágil inspirado en la ya conocida metodología scrum. A pesar de tener un equipo reducido, se siguió con esta estructura por cuestiones de </w:t>
+      </w:r>
+      <w:r>
+        <w:rPr>
+          <w:rFonts w:eastAsiaTheme="minorHAnsi"/>
+        </w:rPr>
+        <w:t>disciplina</w:t>
+      </w:r>
+      <w:r>
+        <w:rPr>
+          <w:rFonts w:eastAsiaTheme="minorHAnsi"/>
+        </w:rPr>
+        <w:t xml:space="preserve"> y</w:t>
+      </w:r>
+      <w:r>
+        <w:rPr>
+          <w:rFonts w:eastAsiaTheme="minorHAnsi"/>
+        </w:rPr>
+        <w:t xml:space="preserve"> </w:t>
+      </w:r>
+      <w:r>
+        <w:rPr>
+          <w:rFonts w:eastAsiaTheme="minorHAnsi"/>
+        </w:rPr>
+        <w:t>agilidad.</w:t>
+      </w:r>
+    </w:p>
+    <w:p>
+      <w:pPr>
+        <w:spacing w:line="480" w:lineRule="auto"/>
+        <w:ind w:left="1418" w:firstLine="858"/>
+        <w:rPr>
+          <w:rFonts w:eastAsiaTheme="minorHAnsi"/>
+        </w:rPr>
+      </w:pPr>
+      <w:r>
+        <w:rPr>
+          <w:rFonts w:eastAsiaTheme="minorHAnsi"/>
+        </w:rPr>
+        <w:t xml:space="preserve">Cada una de las landings se trató como una épica y sus </w:t>
+      </w:r>
+      <w:r>
+        <w:rPr>
+          <w:rFonts w:eastAsiaTheme="minorHAnsi"/>
+        </w:rPr>
+        <w:lastRenderedPageBreak/>
+        <w:t>componentes fueron desglosados en tareas individuales (</w:t>
+      </w:r>
+      <w:r>
+        <w:rPr>
+          <w:rFonts w:eastAsiaTheme="minorHAnsi"/>
+          <w:lang w:val="es-PE"/>
+        </w:rPr>
+        <w:t>Header, Formulario, Sección de Beneficios, et</w:t>
+      </w:r>
+      <w:r>
+        <w:rPr>
+          <w:rFonts w:eastAsiaTheme="minorHAnsi"/>
+          <w:lang w:val="es-PE"/>
+        </w:rPr>
+        <w:t>c.</w:t>
+      </w:r>
+      <w:r>
+        <w:rPr>
+          <w:rFonts w:eastAsiaTheme="minorHAnsi"/>
+        </w:rPr>
+        <w:t xml:space="preserve">) El tablero en trello fue organizado en columnas que permitían mostrar el flujo de un sprint: </w:t>
+      </w:r>
+      <w:r>
+        <w:rPr>
+          <w:rFonts w:eastAsiaTheme="minorHAnsi"/>
+        </w:rPr>
+        <w:t>Product Backlog (</w:t>
+      </w:r>
+      <w:r>
+        <w:rPr>
+          <w:rFonts w:eastAsiaTheme="minorHAnsi"/>
+        </w:rPr>
+        <w:t>repositorio de</w:t>
+      </w:r>
+      <w:r>
+        <w:rPr>
+          <w:rFonts w:eastAsiaTheme="minorHAnsi"/>
+        </w:rPr>
+        <w:t xml:space="preserve"> ideas</w:t>
+      </w:r>
+      <w:r>
+        <w:rPr>
+          <w:rFonts w:eastAsiaTheme="minorHAnsi"/>
+        </w:rPr>
+        <w:t xml:space="preserve"> y </w:t>
+      </w:r>
+      <w:r>
+        <w:rPr>
+          <w:rFonts w:eastAsiaTheme="minorHAnsi"/>
+        </w:rPr>
+        <w:t>requisitos), Sprint Backlog (tareas para el ciclo actual), En Desarrollo, En Revisión (QA)) y Hecho (Done).</w:t>
       </w:r>
     </w:p>
     <w:p>
@@ -12561,128 +12799,44 @@
         <w:ind w:left="567" w:firstLine="858"/>
         <w:rPr>
           <w:rFonts w:eastAsiaTheme="minorHAnsi"/>
-          <w:lang w:val="es-PE"/>
-        </w:rPr>
-      </w:pPr>
-      <w:r>
-        <w:rPr>
-          <w:rFonts w:eastAsiaTheme="minorHAnsi"/>
-          <w:lang w:val="es-PE"/>
-        </w:rPr>
-        <w:t>Todo el desarrollo técnico se basó en tres logros claves:</w:t>
-      </w:r>
-    </w:p>
-    <w:p>
-      <w:pPr>
-        <w:spacing w:line="480" w:lineRule="auto"/>
-        <w:ind w:left="1425" w:firstLine="702"/>
-        <w:rPr>
-          <w:rFonts w:eastAsiaTheme="minorHAnsi"/>
-          <w:lang w:val="es-PE"/>
-        </w:rPr>
-      </w:pPr>
-      <w:r>
-        <w:rPr>
-          <w:rFonts w:eastAsiaTheme="minorHAnsi"/>
-          <w:lang w:val="es-PE"/>
-        </w:rPr>
-        <w:t>Componentes reutilizables: Viendo la gran cantidad de elementos creados por el UX/UI, se creó una librería interna que incluía los elementos atómicos que la conformaban, tales como, botones, cta, inputs y cards, así como componentes mas complejos como lo es el layout principal</w:t>
-      </w:r>
-      <w:r>
-        <w:rPr>
-          <w:rFonts w:eastAsiaTheme="minorHAnsi"/>
-          <w:lang w:val="es-PE"/>
-        </w:rPr>
-        <w:t xml:space="preserve"> y el formulario</w:t>
-      </w:r>
-      <w:r>
-        <w:rPr>
-          <w:rFonts w:eastAsiaTheme="minorHAnsi"/>
-          <w:lang w:val="es-PE"/>
-        </w:rPr>
-        <w:t>.</w:t>
-      </w:r>
-    </w:p>
-    <w:p>
-      <w:pPr>
-        <w:spacing w:line="480" w:lineRule="auto"/>
-        <w:ind w:left="1425" w:firstLine="702"/>
-        <w:rPr>
-          <w:rFonts w:eastAsiaTheme="minorHAnsi"/>
-          <w:lang w:val="es-PE"/>
-        </w:rPr>
-      </w:pPr>
-      <w:r>
-        <w:rPr>
-          <w:rFonts w:eastAsiaTheme="minorHAnsi"/>
-          <w:lang w:val="es-PE"/>
-        </w:rPr>
-        <w:t>Lógica del servidos</w:t>
-      </w:r>
-      <w:r>
-        <w:rPr>
-          <w:rFonts w:eastAsiaTheme="minorHAnsi"/>
-          <w:lang w:val="es-PE"/>
-        </w:rPr>
-        <w:t xml:space="preserve">: Con la ayuda de Next.js se </w:t>
-      </w:r>
-      <w:r>
-        <w:rPr>
-          <w:rFonts w:eastAsiaTheme="minorHAnsi"/>
-          <w:lang w:val="es-PE"/>
-        </w:rPr>
-        <w:t>implementó</w:t>
-      </w:r>
-      <w:r>
-        <w:rPr>
-          <w:rFonts w:eastAsiaTheme="minorHAnsi"/>
-          <w:lang w:val="es-PE"/>
-        </w:rPr>
-        <w:t xml:space="preserve"> una </w:t>
-      </w:r>
-      <w:r>
-        <w:rPr>
-          <w:rFonts w:eastAsiaTheme="minorHAnsi"/>
-          <w:lang w:val="es-PE"/>
-        </w:rPr>
-        <w:lastRenderedPageBreak/>
-        <w:t>API route para que lo formularios puedan ser procesados eficientemente. La ruta del lado del Backend recibía los datos del cliente (Nombres y Teléfono)</w:t>
-      </w:r>
-      <w:r>
-        <w:rPr>
-          <w:rFonts w:eastAsiaTheme="minorHAnsi"/>
-          <w:lang w:val="es-PE"/>
-        </w:rPr>
-        <w:t>, validaba los datos y utilizaba nodemailer para enviar un correo a modo de notificación de un nuevo lead al equipo de gestores encargados de atender las reservas</w:t>
-      </w:r>
-      <w:r>
-        <w:rPr>
-          <w:rFonts w:eastAsiaTheme="minorHAnsi"/>
-          <w:lang w:val="es-PE"/>
-        </w:rPr>
-        <w:t>. Esta fue una solución de bajo costo y buen rendimiento.</w:t>
-      </w:r>
-    </w:p>
-    <w:p>
-      <w:pPr>
-        <w:spacing w:line="480" w:lineRule="auto"/>
-        <w:ind w:left="1425" w:firstLine="702"/>
-        <w:rPr>
-          <w:rFonts w:eastAsiaTheme="minorHAnsi"/>
-          <w:lang w:val="es-PE"/>
-        </w:rPr>
-      </w:pPr>
-      <w:r>
-        <w:rPr>
-          <w:rFonts w:eastAsiaTheme="minorHAnsi"/>
-        </w:rPr>
-        <w:t>Integración de Analítica Web:</w:t>
-      </w:r>
-      <w:r>
-        <w:rPr>
-          <w:rFonts w:eastAsiaTheme="minorHAnsi"/>
-        </w:rPr>
-        <w:t xml:space="preserve"> Mas allá de ser un requerimiento solicitado por el equipo de Growth, fue para mí un reto personal y al mismo tiempo una propuesta de valor clave para el proyecto. Sucede que era la primera vez que yo implementaba un seguimiento de conversiones a nivel de eventos, se definieron nomenclaturas y se inició la medición desde 0. Google Tag Manager se implemento en cada una de las landings para realizar un seguimiento detallado. Esto permitió al equipo Growth tener una medición precisa del ROI de las campañas de Marketing.</w:t>
+          <w:u w:val="single"/>
+        </w:rPr>
+      </w:pPr>
+      <w:r>
+        <w:rPr>
+          <w:rFonts w:eastAsiaTheme="minorHAnsi"/>
+        </w:rPr>
+        <w:t>A pesar de ser el único desarrollador en el proyecto, se utilizó un trabajo basado en rama</w:t>
+      </w:r>
+      <w:r>
+        <w:rPr>
+          <w:rFonts w:eastAsiaTheme="minorHAnsi"/>
+        </w:rPr>
+        <w:t>s</w:t>
+      </w:r>
+      <w:r>
+        <w:rPr>
+          <w:rFonts w:eastAsiaTheme="minorHAnsi"/>
+        </w:rPr>
+        <w:t xml:space="preserve"> con Git (develop y </w:t>
+      </w:r>
+      <w:r>
+        <w:rPr>
+          <w:rFonts w:eastAsiaTheme="minorHAnsi"/>
+        </w:rPr>
+        <w:t>feature/nombre-tarea</w:t>
+      </w:r>
+      <w:r>
+        <w:rPr>
+          <w:rFonts w:eastAsiaTheme="minorHAnsi"/>
+        </w:rPr>
+        <w:t>)</w:t>
+      </w:r>
+      <w:r>
+        <w:rPr>
+          <w:rFonts w:eastAsiaTheme="minorHAnsi"/>
+        </w:rPr>
+        <w:t>, esto me permitía a mi y al equipo tener un sistema de control de versiones mucho más organizado, así, nos facilitaba la integración y el despliegue continuo.</w:t>
       </w:r>
     </w:p>
     <w:p>
@@ -12700,10 +12854,10 @@
           <w:lang w:val="es-PE"/>
         </w:rPr>
         <w:drawing>
-          <wp:inline distT="0" distB="0" distL="0" distR="0" wp14:anchorId="6773D80A" wp14:editId="16CAB36E">
-            <wp:extent cx="5400040" cy="2959735"/>
-            <wp:effectExtent l="0" t="0" r="0" b="0"/>
-            <wp:docPr id="22" name="Imagen 22"/>
+          <wp:inline distT="0" distB="0" distL="0" distR="0" wp14:anchorId="2D4ADE01" wp14:editId="02664EA5">
+            <wp:extent cx="4070118" cy="2536166"/>
+            <wp:effectExtent l="0" t="0" r="6985" b="0"/>
+            <wp:docPr id="23" name="Imagen 23"/>
             <wp:cNvGraphicFramePr>
               <a:graphicFrameLocks xmlns:a="http://schemas.openxmlformats.org/drawingml/2006/main" noChangeAspect="1"/>
             </wp:cNvGraphicFramePr>
@@ -12723,7 +12877,7 @@
                   <pic:spPr>
                     <a:xfrm>
                       <a:off x="0" y="0"/>
-                      <a:ext cx="5400040" cy="2959735"/>
+                      <a:ext cx="4071640" cy="2537114"/>
                     </a:xfrm>
                     <a:prstGeom prst="rect">
                       <a:avLst/>
@@ -12742,51 +12896,67 @@
         <w:spacing w:after="0"/>
         <w:ind w:left="709"/>
         <w:rPr>
+          <w:i w:val="0"/>
+          <w:iCs w:val="0"/>
           <w:color w:val="auto"/>
         </w:rPr>
       </w:pPr>
       <w:r>
         <w:rPr>
+          <w:i w:val="0"/>
+          <w:iCs w:val="0"/>
           <w:color w:val="auto"/>
         </w:rPr>
         <w:t xml:space="preserve">Figura </w:t>
       </w:r>
       <w:r>
         <w:rPr>
+          <w:i w:val="0"/>
+          <w:iCs w:val="0"/>
           <w:color w:val="auto"/>
         </w:rPr>
         <w:fldChar w:fldCharType="begin"/>
       </w:r>
       <w:r>
         <w:rPr>
+          <w:i w:val="0"/>
+          <w:iCs w:val="0"/>
           <w:color w:val="auto"/>
         </w:rPr>
         <w:instrText xml:space="preserve"> SEQ Figura \* ARABIC </w:instrText>
       </w:r>
       <w:r>
         <w:rPr>
+          <w:i w:val="0"/>
+          <w:iCs w:val="0"/>
           <w:color w:val="auto"/>
         </w:rPr>
         <w:fldChar w:fldCharType="separate"/>
       </w:r>
       <w:r>
         <w:rPr>
+          <w:i w:val="0"/>
+          <w:iCs w:val="0"/>
           <w:noProof/>
           <w:color w:val="auto"/>
         </w:rPr>
-        <w:t>14</w:t>
-      </w:r>
-      <w:r>
-        <w:rPr>
+        <w:t>15</w:t>
+      </w:r>
+      <w:r>
+        <w:rPr>
+          <w:i w:val="0"/>
+          <w:iCs w:val="0"/>
           <w:color w:val="auto"/>
         </w:rPr>
         <w:fldChar w:fldCharType="end"/>
       </w:r>
       <w:r>
         <w:rPr>
+          <w:i w:val="0"/>
+          <w:iCs w:val="0"/>
           <w:color w:val="auto"/>
         </w:rPr>
-        <w:t>. Etiquetas implementadas en Google Tag Manager para el seguimiento de leads</w:t>
+        <w:t>. Ejemplo de la gestión de tareas en Trello para el desarrollo de las landings pages.</w:t>
       </w:r>
     </w:p>
     <w:p>
@@ -12794,235 +12964,188 @@
         <w:spacing w:before="0"/>
         <w:ind w:left="709"/>
         <w:rPr>
+          <w:sz w:val="18"/>
+          <w:szCs w:val="18"/>
+        </w:rPr>
+      </w:pPr>
+      <w:r>
+        <w:rPr>
+          <w:sz w:val="18"/>
+          <w:szCs w:val="18"/>
+        </w:rPr>
+        <w:t>Fuente: Trello</w:t>
+      </w:r>
+    </w:p>
+    <w:p>
+      <w:pPr>
+        <w:spacing w:line="480" w:lineRule="auto"/>
+        <w:ind w:left="567" w:firstLine="858"/>
+        <w:rPr>
+          <w:rFonts w:eastAsiaTheme="minorHAnsi"/>
+          <w:b/>
+          <w:bCs/>
+          <w:lang w:val="es-PE"/>
+        </w:rPr>
+      </w:pPr>
+      <w:r>
+        <w:rPr>
+          <w:rFonts w:eastAsiaTheme="minorHAnsi"/>
+          <w:b/>
+          <w:bCs/>
+        </w:rPr>
+        <w:t>Hitos de Implementación Técnica</w:t>
+      </w:r>
+    </w:p>
+    <w:p>
+      <w:pPr>
+        <w:spacing w:line="480" w:lineRule="auto"/>
+        <w:ind w:left="567" w:firstLine="858"/>
+        <w:rPr>
+          <w:rFonts w:eastAsiaTheme="minorHAnsi"/>
+          <w:lang w:val="es-PE"/>
+        </w:rPr>
+      </w:pPr>
+      <w:r>
+        <w:rPr>
+          <w:rFonts w:eastAsiaTheme="minorHAnsi"/>
+          <w:lang w:val="es-PE"/>
+        </w:rPr>
+        <w:t>Todo el desarrollo técnico se basó en tres logros claves:</w:t>
+      </w:r>
+    </w:p>
+    <w:p>
+      <w:pPr>
+        <w:spacing w:line="480" w:lineRule="auto"/>
+        <w:ind w:left="1425" w:firstLine="702"/>
+        <w:rPr>
+          <w:rFonts w:eastAsiaTheme="minorHAnsi"/>
+          <w:lang w:val="es-PE"/>
+        </w:rPr>
+      </w:pPr>
+      <w:r>
+        <w:rPr>
+          <w:rFonts w:eastAsiaTheme="minorHAnsi"/>
+          <w:lang w:val="es-PE"/>
+        </w:rPr>
+        <w:t xml:space="preserve">Componentes reutilizables: Viendo la gran cantidad de elementos creados por el UX/UI, se creó una librería interna que incluía los </w:t>
+      </w:r>
+      <w:r>
+        <w:rPr>
+          <w:rFonts w:eastAsiaTheme="minorHAnsi"/>
+          <w:lang w:val="es-PE"/>
+        </w:rPr>
+        <w:lastRenderedPageBreak/>
+        <w:t>elementos atómicos que la conformaban, tales como, botones, cta, inputs y cards, así como componentes mas complejos como lo es el layout principal</w:t>
+      </w:r>
+      <w:r>
+        <w:rPr>
+          <w:rFonts w:eastAsiaTheme="minorHAnsi"/>
+          <w:lang w:val="es-PE"/>
+        </w:rPr>
+        <w:t xml:space="preserve"> y el formulario</w:t>
+      </w:r>
+      <w:r>
+        <w:rPr>
+          <w:rFonts w:eastAsiaTheme="minorHAnsi"/>
+          <w:lang w:val="es-PE"/>
+        </w:rPr>
+        <w:t>.</w:t>
+      </w:r>
+    </w:p>
+    <w:p>
+      <w:pPr>
+        <w:spacing w:line="480" w:lineRule="auto"/>
+        <w:ind w:left="1425" w:firstLine="702"/>
+        <w:rPr>
+          <w:rFonts w:eastAsiaTheme="minorHAnsi"/>
+          <w:lang w:val="es-PE"/>
+        </w:rPr>
+      </w:pPr>
+      <w:r>
+        <w:rPr>
+          <w:rFonts w:eastAsiaTheme="minorHAnsi"/>
+          <w:lang w:val="es-PE"/>
+        </w:rPr>
+        <w:t>Lógica del servidos</w:t>
+      </w:r>
+      <w:r>
+        <w:rPr>
+          <w:rFonts w:eastAsiaTheme="minorHAnsi"/>
+          <w:lang w:val="es-PE"/>
+        </w:rPr>
+        <w:t xml:space="preserve">: Con la ayuda de Next.js se </w:t>
+      </w:r>
+      <w:r>
+        <w:rPr>
+          <w:rFonts w:eastAsiaTheme="minorHAnsi"/>
+          <w:lang w:val="es-PE"/>
+        </w:rPr>
+        <w:t>implementó</w:t>
+      </w:r>
+      <w:r>
+        <w:rPr>
+          <w:rFonts w:eastAsiaTheme="minorHAnsi"/>
+          <w:lang w:val="es-PE"/>
+        </w:rPr>
+        <w:t xml:space="preserve"> una API route para que lo formularios puedan ser procesados eficientemente. La ruta del lado del Backend recibía los datos del cliente (Nombres y Teléfono)</w:t>
+      </w:r>
+      <w:r>
+        <w:rPr>
+          <w:rFonts w:eastAsiaTheme="minorHAnsi"/>
+          <w:lang w:val="es-PE"/>
+        </w:rPr>
+        <w:t>, validaba los datos y utilizaba nodemailer para enviar un correo a modo de notificación de un nuevo lead al equipo de gestores encargados de atender las reservas</w:t>
+      </w:r>
+      <w:r>
+        <w:rPr>
+          <w:rFonts w:eastAsiaTheme="minorHAnsi"/>
+          <w:lang w:val="es-PE"/>
+        </w:rPr>
+        <w:t>. Esta fue una solución de bajo costo y buen rendimiento.</w:t>
+      </w:r>
+    </w:p>
+    <w:p>
+      <w:pPr>
+        <w:spacing w:line="480" w:lineRule="auto"/>
+        <w:ind w:left="1425" w:firstLine="702"/>
+        <w:rPr>
+          <w:rFonts w:eastAsiaTheme="minorHAnsi"/>
+          <w:lang w:val="es-PE"/>
+        </w:rPr>
+      </w:pPr>
+      <w:r>
+        <w:rPr>
+          <w:rFonts w:eastAsiaTheme="minorHAnsi"/>
+        </w:rPr>
+        <w:t>Integración de Analítica Web:</w:t>
+      </w:r>
+      <w:r>
+        <w:rPr>
+          <w:rFonts w:eastAsiaTheme="minorHAnsi"/>
+        </w:rPr>
+        <w:t xml:space="preserve"> Mas allá de ser un requerimiento solicitado por el equipo de Growth, fue para mí un reto personal y al mismo tiempo una propuesta de valor clave para el proyecto. Sucede que era la primera vez que yo implementaba un seguimiento de conversiones a nivel de eventos, se definieron nomenclaturas y se inició la medición desde 0. Google Tag Manager se implemento en cada una de las landings para realizar un seguimiento detallado. Esto permitió al equipo Growth tener una medición precisa del ROI de las campañas de Marketing.</w:t>
+      </w:r>
+    </w:p>
+    <w:p>
+      <w:pPr>
+        <w:keepNext/>
+        <w:spacing w:line="480" w:lineRule="auto"/>
+        <w:ind w:left="567" w:firstLine="858"/>
+      </w:pPr>
+      <w:r>
+        <w:rPr>
+          <w:rFonts w:eastAsiaTheme="minorHAnsi"/>
           <w:i/>
           <w:iCs/>
-          <w:sz w:val="18"/>
-          <w:szCs w:val="16"/>
-        </w:rPr>
-      </w:pPr>
-      <w:r>
-        <w:rPr>
-          <w:i/>
-          <w:iCs/>
-          <w:sz w:val="18"/>
-          <w:szCs w:val="16"/>
+          <w:noProof/>
+          <w:lang w:val="es-PE"/>
         </w:rPr>
         <w:lastRenderedPageBreak/>
-        <w:t>Fuente: Google Tag Manager</w:t>
-      </w:r>
-    </w:p>
-    <w:p>
-      <w:pPr>
-        <w:spacing w:line="480" w:lineRule="auto"/>
-        <w:ind w:left="567" w:firstLine="858"/>
-        <w:rPr>
-          <w:rFonts w:eastAsiaTheme="minorHAnsi"/>
-          <w:lang w:val="es-PE"/>
-        </w:rPr>
-      </w:pPr>
-    </w:p>
-    <w:p>
-      <w:pPr>
-        <w:spacing w:line="480" w:lineRule="auto"/>
-        <w:ind w:firstLine="0"/>
-        <w:rPr>
-          <w:rFonts w:eastAsiaTheme="minorHAnsi"/>
-          <w:lang w:val="es-PE"/>
-        </w:rPr>
-      </w:pPr>
-    </w:p>
-    <w:p>
-      <w:pPr>
-        <w:pStyle w:val="Ttulo3"/>
-      </w:pPr>
-      <w:r>
-        <w:rPr>
-          <w:lang w:val="es-ES"/>
-        </w:rPr>
-        <w:t>3.3.4. Fase IV: Pruebas y Despliegue</w:t>
-      </w:r>
-    </w:p>
-    <w:p>
-      <w:pPr>
-        <w:pStyle w:val="Prrafodelista"/>
-        <w:spacing w:line="480" w:lineRule="auto"/>
-        <w:ind w:left="567"/>
-        <w:rPr>
-          <w:rFonts w:eastAsiaTheme="minorHAnsi"/>
-          <w:b/>
-          <w:bCs/>
-          <w:lang w:val="es-PE"/>
-        </w:rPr>
-      </w:pPr>
-      <w:r>
-        <w:rPr>
-          <w:rFonts w:eastAsiaTheme="minorHAnsi"/>
-          <w:b/>
-          <w:bCs/>
-        </w:rPr>
-        <w:t>Despliegue para Pruebas y Feedback</w:t>
-      </w:r>
-    </w:p>
-    <w:p>
-      <w:pPr>
-        <w:pStyle w:val="Prrafodelista"/>
-        <w:spacing w:line="480" w:lineRule="auto"/>
-        <w:ind w:left="567"/>
-        <w:rPr>
-          <w:rFonts w:eastAsiaTheme="minorHAnsi"/>
-          <w:lang w:val="es-PE"/>
-        </w:rPr>
-      </w:pPr>
-      <w:r>
-        <w:rPr>
-          <w:rFonts w:eastAsiaTheme="minorHAnsi"/>
-          <w:lang w:val="es-PE"/>
-        </w:rPr>
-        <w:t xml:space="preserve">Gracia a la integración que tiene Vercel con GitHub, cada cambio a una rama en Git generaba automáticamente un enlace para visualizar el avance de la página, esto permitía obtener Feedback inmediato por parte de </w:t>
-      </w:r>
-      <w:r>
-        <w:rPr>
-          <w:rFonts w:eastAsiaTheme="minorHAnsi"/>
-        </w:rPr>
-        <w:t>Sebastián (Growth Hacking) y Stivo (UI/UX)</w:t>
-      </w:r>
-      <w:r>
-        <w:rPr>
-          <w:rFonts w:eastAsiaTheme="minorHAnsi"/>
-        </w:rPr>
-        <w:t xml:space="preserve">. Esta </w:t>
-      </w:r>
-      <w:r>
-        <w:rPr>
-          <w:rFonts w:eastAsiaTheme="minorHAnsi"/>
-        </w:rPr>
-        <w:t>iteración</w:t>
-      </w:r>
-      <w:r>
-        <w:rPr>
-          <w:rFonts w:eastAsiaTheme="minorHAnsi"/>
-        </w:rPr>
-        <w:t xml:space="preserve"> fue clave, por ejemplo, tras una revisión de los formularios con el Growth Hacking se nos sugirió a mi y a el UI/UX reducir los campos del formulario de contacto, el cual contaban con mas campos tales como, fecha, turno, correo. Esto se hizo para acortar el tiempo de completado de el formulario </w:t>
-      </w:r>
-      <w:r>
-        <w:rPr>
-          <w:rFonts w:eastAsiaTheme="minorHAnsi"/>
-        </w:rPr>
-        <w:t>por el cliente y aumentar la tasa de conversión.</w:t>
-      </w:r>
-    </w:p>
-    <w:p>
-      <w:pPr>
-        <w:pStyle w:val="Prrafodelista"/>
-        <w:spacing w:line="480" w:lineRule="auto"/>
-        <w:ind w:left="567"/>
-        <w:rPr>
-          <w:rFonts w:eastAsiaTheme="minorHAnsi"/>
-          <w:lang w:val="es-PE"/>
-        </w:rPr>
-      </w:pPr>
-    </w:p>
-    <w:p>
-      <w:pPr>
-        <w:pStyle w:val="Prrafodelista"/>
-        <w:spacing w:line="480" w:lineRule="auto"/>
-        <w:ind w:left="567"/>
-        <w:rPr>
-          <w:rFonts w:eastAsiaTheme="minorHAnsi"/>
-          <w:b/>
-          <w:bCs/>
-        </w:rPr>
-      </w:pPr>
-      <w:r>
-        <w:rPr>
-          <w:rFonts w:eastAsiaTheme="minorHAnsi"/>
-          <w:b/>
-          <w:bCs/>
-        </w:rPr>
-        <w:t>Lanzamiento en Subdominios</w:t>
-      </w:r>
-    </w:p>
-    <w:p>
-      <w:pPr>
-        <w:pStyle w:val="Prrafodelista"/>
-        <w:spacing w:line="480" w:lineRule="auto"/>
-        <w:ind w:left="567"/>
-        <w:rPr>
-          <w:rFonts w:eastAsiaTheme="minorHAnsi"/>
-        </w:rPr>
-      </w:pPr>
-      <w:r>
-        <w:rPr>
-          <w:rFonts w:eastAsiaTheme="minorHAnsi"/>
-        </w:rPr>
-        <w:t>Una vez que la landings pages fueron aprobadas se le asigno un subdominio a cada una de ellas: app.insalud.pe, app.insalud.ec y app.insalud.pa. Se opto por esto en lugar de reemplazar directamente el dominio principal, esto se hizo con la intención de no interferir en el funcionamiento de la web actual en WordPress que seguía operativ</w:t>
-      </w:r>
-      <w:r>
-        <w:rPr>
-          <w:rFonts w:eastAsiaTheme="minorHAnsi"/>
-        </w:rPr>
-        <w:t>a</w:t>
-      </w:r>
-      <w:r>
-        <w:rPr>
-          <w:rFonts w:eastAsiaTheme="minorHAnsi"/>
-        </w:rPr>
-        <w:t xml:space="preserve">. </w:t>
-      </w:r>
-    </w:p>
-    <w:p>
-      <w:pPr>
-        <w:pStyle w:val="Prrafodelista"/>
-        <w:spacing w:line="480" w:lineRule="auto"/>
-        <w:ind w:left="567"/>
-        <w:rPr>
-          <w:rFonts w:eastAsiaTheme="minorHAnsi"/>
-          <w:lang w:val="es-PE"/>
-        </w:rPr>
-      </w:pPr>
-      <w:r>
-        <w:rPr>
-          <w:rFonts w:eastAsiaTheme="minorHAnsi"/>
-        </w:rPr>
-        <w:t>El lanzamiento fue exitoso</w:t>
-      </w:r>
-      <w:r>
-        <w:rPr>
-          <w:rFonts w:eastAsiaTheme="minorHAnsi"/>
-        </w:rPr>
-        <w:t>, d</w:t>
-      </w:r>
-      <w:r>
-        <w:rPr>
-          <w:rFonts w:eastAsiaTheme="minorHAnsi"/>
-        </w:rPr>
-        <w:t xml:space="preserve">urante el segundo trimestre del año (Q2), posterior al lanzamiento de las nuevas páginas, se registraron 267,987 visitantes que generaron 6,081 leads, alcanzando una tasa de conversión del 2.27%. Esta </w:t>
-      </w:r>
-      <w:r>
-        <w:rPr>
-          <w:rFonts w:eastAsiaTheme="minorHAnsi"/>
-        </w:rPr>
-        <w:lastRenderedPageBreak/>
-        <w:t>cifra representa una mejora sustancial en comparación con el primer trimestre (Q1), donde se obtuvieron 1,629 leads con una tasa de conversión del 1.68%, demostrando la efectividad de la nueva solución para capturar y convertir clientes potenciales.</w:t>
-      </w:r>
-    </w:p>
-    <w:p>
-      <w:pPr>
-        <w:keepNext/>
-        <w:spacing w:line="480" w:lineRule="auto"/>
-        <w:ind w:firstLine="0"/>
-      </w:pPr>
-      <w:r>
-        <w:rPr>
-          <w:rFonts w:eastAsiaTheme="minorHAnsi"/>
-          <w:noProof/>
-          <w:lang w:val="es-PE"/>
-        </w:rPr>
         <w:drawing>
-          <wp:inline distT="0" distB="0" distL="0" distR="0" wp14:anchorId="42CE4101" wp14:editId="536CE803">
-            <wp:extent cx="5400040" cy="2179320"/>
+          <wp:inline distT="0" distB="0" distL="0" distR="0" wp14:anchorId="6773D80A" wp14:editId="16CAB36E">
+            <wp:extent cx="5400040" cy="2959735"/>
             <wp:effectExtent l="0" t="0" r="0" b="0"/>
-            <wp:docPr id="14" name="Imagen 14"/>
+            <wp:docPr id="22" name="Imagen 22"/>
             <wp:cNvGraphicFramePr>
               <a:graphicFrameLocks xmlns:a="http://schemas.openxmlformats.org/drawingml/2006/main" noChangeAspect="1"/>
             </wp:cNvGraphicFramePr>
@@ -13042,6 +13165,330 @@
                   <pic:spPr>
                     <a:xfrm>
                       <a:off x="0" y="0"/>
+                      <a:ext cx="5400040" cy="2959735"/>
+                    </a:xfrm>
+                    <a:prstGeom prst="rect">
+                      <a:avLst/>
+                    </a:prstGeom>
+                  </pic:spPr>
+                </pic:pic>
+              </a:graphicData>
+            </a:graphic>
+          </wp:inline>
+        </w:drawing>
+      </w:r>
+    </w:p>
+    <w:p>
+      <w:pPr>
+        <w:pStyle w:val="Descripcin"/>
+        <w:spacing w:after="0"/>
+        <w:ind w:left="709"/>
+        <w:rPr>
+          <w:color w:val="auto"/>
+        </w:rPr>
+      </w:pPr>
+      <w:r>
+        <w:rPr>
+          <w:color w:val="auto"/>
+        </w:rPr>
+        <w:t xml:space="preserve">Figura </w:t>
+      </w:r>
+      <w:r>
+        <w:rPr>
+          <w:color w:val="auto"/>
+        </w:rPr>
+        <w:fldChar w:fldCharType="begin"/>
+      </w:r>
+      <w:r>
+        <w:rPr>
+          <w:color w:val="auto"/>
+        </w:rPr>
+        <w:instrText xml:space="preserve"> SEQ Figura \* ARABIC </w:instrText>
+      </w:r>
+      <w:r>
+        <w:rPr>
+          <w:color w:val="auto"/>
+        </w:rPr>
+        <w:fldChar w:fldCharType="separate"/>
+      </w:r>
+      <w:r>
+        <w:rPr>
+          <w:noProof/>
+          <w:color w:val="auto"/>
+        </w:rPr>
+        <w:t>16</w:t>
+      </w:r>
+      <w:r>
+        <w:rPr>
+          <w:color w:val="auto"/>
+        </w:rPr>
+        <w:fldChar w:fldCharType="end"/>
+      </w:r>
+      <w:r>
+        <w:rPr>
+          <w:color w:val="auto"/>
+        </w:rPr>
+        <w:t>. Etiquetas implementadas en Google Tag Manager para el seguimiento de leads</w:t>
+      </w:r>
+    </w:p>
+    <w:p>
+      <w:pPr>
+        <w:spacing w:before="0"/>
+        <w:ind w:left="709"/>
+        <w:rPr>
+          <w:i/>
+          <w:iCs/>
+          <w:sz w:val="18"/>
+          <w:szCs w:val="16"/>
+        </w:rPr>
+      </w:pPr>
+      <w:r>
+        <w:rPr>
+          <w:i/>
+          <w:iCs/>
+          <w:sz w:val="18"/>
+          <w:szCs w:val="16"/>
+        </w:rPr>
+        <w:t>Fuente: Google Tag Manager</w:t>
+      </w:r>
+    </w:p>
+    <w:p>
+      <w:pPr>
+        <w:spacing w:line="480" w:lineRule="auto"/>
+        <w:ind w:left="567" w:firstLine="858"/>
+        <w:rPr>
+          <w:rFonts w:eastAsiaTheme="minorHAnsi"/>
+          <w:lang w:val="es-PE"/>
+        </w:rPr>
+      </w:pPr>
+    </w:p>
+    <w:p>
+      <w:pPr>
+        <w:spacing w:line="480" w:lineRule="auto"/>
+        <w:ind w:firstLine="0"/>
+        <w:rPr>
+          <w:rFonts w:eastAsiaTheme="minorHAnsi"/>
+          <w:lang w:val="es-PE"/>
+        </w:rPr>
+      </w:pPr>
+    </w:p>
+    <w:p>
+      <w:pPr>
+        <w:pStyle w:val="Ttulo3"/>
+      </w:pPr>
+      <w:r>
+        <w:rPr>
+          <w:lang w:val="es-ES"/>
+        </w:rPr>
+        <w:t>3.</w:t>
+      </w:r>
+      <w:r>
+        <w:rPr>
+          <w:lang w:val="es-ES"/>
+        </w:rPr>
+        <w:t>4</w:t>
+      </w:r>
+      <w:r>
+        <w:rPr>
+          <w:lang w:val="es-ES"/>
+        </w:rPr>
+        <w:t>.4. Fase IV: Pruebas y Despliegue</w:t>
+      </w:r>
+    </w:p>
+    <w:p>
+      <w:pPr>
+        <w:pStyle w:val="Prrafodelista"/>
+        <w:spacing w:line="480" w:lineRule="auto"/>
+        <w:ind w:left="567"/>
+        <w:rPr>
+          <w:rFonts w:eastAsiaTheme="minorHAnsi"/>
+          <w:b/>
+          <w:bCs/>
+          <w:lang w:val="es-PE"/>
+        </w:rPr>
+      </w:pPr>
+      <w:r>
+        <w:rPr>
+          <w:rFonts w:eastAsiaTheme="minorHAnsi"/>
+          <w:b/>
+          <w:bCs/>
+        </w:rPr>
+        <w:t>Despliegue para Pruebas y Feedback</w:t>
+      </w:r>
+    </w:p>
+    <w:p>
+      <w:pPr>
+        <w:pStyle w:val="Prrafodelista"/>
+        <w:spacing w:line="480" w:lineRule="auto"/>
+        <w:ind w:left="567"/>
+        <w:rPr>
+          <w:rFonts w:eastAsiaTheme="minorHAnsi"/>
+          <w:lang w:val="es-PE"/>
+        </w:rPr>
+      </w:pPr>
+      <w:r>
+        <w:rPr>
+          <w:rFonts w:eastAsiaTheme="minorHAnsi"/>
+          <w:lang w:val="es-PE"/>
+        </w:rPr>
+        <w:t xml:space="preserve">Gracia a la integración que tiene Vercel con GitHub, cada cambio a una rama en Git generaba automáticamente un enlace para visualizar el avance de la página, esto permitía obtener Feedback inmediato por parte de </w:t>
+      </w:r>
+      <w:r>
+        <w:rPr>
+          <w:rFonts w:eastAsiaTheme="minorHAnsi"/>
+        </w:rPr>
+        <w:t>Sebastián (Growth Hacking) y Stivo (UI/UX)</w:t>
+      </w:r>
+      <w:r>
+        <w:rPr>
+          <w:rFonts w:eastAsiaTheme="minorHAnsi"/>
+        </w:rPr>
+        <w:t xml:space="preserve">. Esta </w:t>
+      </w:r>
+      <w:r>
+        <w:rPr>
+          <w:rFonts w:eastAsiaTheme="minorHAnsi"/>
+        </w:rPr>
+        <w:t>iteración</w:t>
+      </w:r>
+      <w:r>
+        <w:rPr>
+          <w:rFonts w:eastAsiaTheme="minorHAnsi"/>
+        </w:rPr>
+        <w:t xml:space="preserve"> fue clave, por ejemplo, tras una revisión de los formularios con el Growth Hacking se nos sugirió a mi y a el UI/UX reducir los campos del formulario de contacto, el cual contaban con mas campos tales como, fecha, turno, correo. Esto se hizo para acortar el tiempo de completado de el formulario </w:t>
+      </w:r>
+      <w:r>
+        <w:rPr>
+          <w:rFonts w:eastAsiaTheme="minorHAnsi"/>
+        </w:rPr>
+        <w:t>por el cliente y aumentar la tasa de conversión.</w:t>
+      </w:r>
+    </w:p>
+    <w:p>
+      <w:pPr>
+        <w:pStyle w:val="Prrafodelista"/>
+        <w:spacing w:line="480" w:lineRule="auto"/>
+        <w:ind w:left="567"/>
+        <w:rPr>
+          <w:rFonts w:eastAsiaTheme="minorHAnsi"/>
+          <w:lang w:val="es-PE"/>
+        </w:rPr>
+      </w:pPr>
+    </w:p>
+    <w:p>
+      <w:pPr>
+        <w:pStyle w:val="Prrafodelista"/>
+        <w:spacing w:line="480" w:lineRule="auto"/>
+        <w:ind w:left="567"/>
+        <w:rPr>
+          <w:rFonts w:eastAsiaTheme="minorHAnsi"/>
+          <w:b/>
+          <w:bCs/>
+        </w:rPr>
+      </w:pPr>
+      <w:r>
+        <w:rPr>
+          <w:rFonts w:eastAsiaTheme="minorHAnsi"/>
+          <w:b/>
+          <w:bCs/>
+        </w:rPr>
+        <w:lastRenderedPageBreak/>
+        <w:t>Lanzamiento en Subdominios</w:t>
+      </w:r>
+    </w:p>
+    <w:p>
+      <w:pPr>
+        <w:pStyle w:val="Prrafodelista"/>
+        <w:spacing w:line="480" w:lineRule="auto"/>
+        <w:ind w:left="567"/>
+        <w:rPr>
+          <w:rFonts w:eastAsiaTheme="minorHAnsi"/>
+        </w:rPr>
+      </w:pPr>
+      <w:r>
+        <w:rPr>
+          <w:rFonts w:eastAsiaTheme="minorHAnsi"/>
+        </w:rPr>
+        <w:t>Una vez que la landings pages fueron aprobadas se le asigno un subdominio a cada una de ellas: app.insalud.pe, app.insalud.ec y app.insalud.pa. Se opto por esto en lugar de reemplazar directamente el dominio principal, esto se hizo con la intención de no interferir en el funcionamiento de la web actual en WordPress que seguía operativ</w:t>
+      </w:r>
+      <w:r>
+        <w:rPr>
+          <w:rFonts w:eastAsiaTheme="minorHAnsi"/>
+        </w:rPr>
+        <w:t>a</w:t>
+      </w:r>
+      <w:r>
+        <w:rPr>
+          <w:rFonts w:eastAsiaTheme="minorHAnsi"/>
+        </w:rPr>
+        <w:t xml:space="preserve">. </w:t>
+      </w:r>
+    </w:p>
+    <w:p>
+      <w:pPr>
+        <w:pStyle w:val="Prrafodelista"/>
+        <w:spacing w:line="480" w:lineRule="auto"/>
+        <w:ind w:left="567"/>
+        <w:rPr>
+          <w:rFonts w:eastAsiaTheme="minorHAnsi"/>
+          <w:lang w:val="es-PE"/>
+        </w:rPr>
+      </w:pPr>
+      <w:r>
+        <w:rPr>
+          <w:rFonts w:eastAsiaTheme="minorHAnsi"/>
+        </w:rPr>
+        <w:t>El lanzamiento fue exitoso</w:t>
+      </w:r>
+      <w:r>
+        <w:rPr>
+          <w:rFonts w:eastAsiaTheme="minorHAnsi"/>
+        </w:rPr>
+        <w:t>, d</w:t>
+      </w:r>
+      <w:r>
+        <w:rPr>
+          <w:rFonts w:eastAsiaTheme="minorHAnsi"/>
+        </w:rPr>
+        <w:t>urante el segundo trimestre del año (Q2), posterior al lanzamiento de las nuevas páginas, se registraron 267,987 visitantes que generaron 6,081 leads, alcanzando una tasa de conversión del 2.27%. Esta cifra representa una mejora sustancial en comparación con el primer trimestre (Q1), donde se obtuvieron 1,629 leads con una tasa de conversión del 1.68%, demostrando la efectividad de la nueva solución para capturar y convertir clientes potenciales.</w:t>
+      </w:r>
+    </w:p>
+    <w:p>
+      <w:pPr>
+        <w:keepNext/>
+        <w:spacing w:line="480" w:lineRule="auto"/>
+        <w:ind w:firstLine="0"/>
+      </w:pPr>
+      <w:r>
+        <w:rPr>
+          <w:rFonts w:eastAsiaTheme="minorHAnsi"/>
+          <w:noProof/>
+          <w:lang w:val="es-PE"/>
+        </w:rPr>
+        <w:drawing>
+          <wp:inline distT="0" distB="0" distL="0" distR="0" wp14:anchorId="42CE4101" wp14:editId="536CE803">
+            <wp:extent cx="5400040" cy="2179320"/>
+            <wp:effectExtent l="0" t="0" r="0" b="0"/>
+            <wp:docPr id="14" name="Imagen 14"/>
+            <wp:cNvGraphicFramePr>
+              <a:graphicFrameLocks xmlns:a="http://schemas.openxmlformats.org/drawingml/2006/main" noChangeAspect="1"/>
+            </wp:cNvGraphicFramePr>
+            <a:graphic xmlns:a="http://schemas.openxmlformats.org/drawingml/2006/main">
+              <a:graphicData uri="http://schemas.openxmlformats.org/drawingml/2006/picture">
+                <pic:pic xmlns:pic="http://schemas.openxmlformats.org/drawingml/2006/picture">
+                  <pic:nvPicPr>
+                    <pic:cNvPr id="1" name=""/>
+                    <pic:cNvPicPr/>
+                  </pic:nvPicPr>
+                  <pic:blipFill>
+                    <a:blip r:embed="rId28"/>
+                    <a:stretch>
+                      <a:fillRect/>
+                    </a:stretch>
+                  </pic:blipFill>
+                  <pic:spPr>
+                    <a:xfrm>
+                      <a:off x="0" y="0"/>
                       <a:ext cx="5400040" cy="2179320"/>
                     </a:xfrm>
                     <a:prstGeom prst="rect">
@@ -13092,7 +13539,7 @@
           <w:noProof/>
           <w:color w:val="auto"/>
         </w:rPr>
-        <w:t>15</w:t>
+        <w:t>17</w:t>
       </w:r>
       <w:r>
         <w:rPr>
@@ -13139,6 +13586,16 @@
     </w:p>
     <w:p>
       <w:pPr>
+        <w:spacing w:line="480" w:lineRule="auto"/>
+        <w:ind w:firstLine="0"/>
+        <w:rPr>
+          <w:rFonts w:eastAsiaTheme="minorHAnsi"/>
+          <w:lang w:val="es-PE"/>
+        </w:rPr>
+      </w:pPr>
+    </w:p>
+    <w:p>
+      <w:pPr>
         <w:pStyle w:val="Prrafodelista"/>
         <w:spacing w:line="480" w:lineRule="auto"/>
         <w:ind w:left="567"/>
@@ -13150,34 +13607,14 @@
     </w:p>
     <w:p>
       <w:pPr>
-        <w:pStyle w:val="Prrafodelista"/>
-        <w:spacing w:line="480" w:lineRule="auto"/>
-        <w:ind w:left="567"/>
-        <w:rPr>
-          <w:rFonts w:eastAsiaTheme="minorHAnsi"/>
-          <w:lang w:val="es-PE"/>
-        </w:rPr>
-      </w:pPr>
-    </w:p>
-    <w:p>
-      <w:pPr>
-        <w:pStyle w:val="Prrafodelista"/>
-        <w:spacing w:line="480" w:lineRule="auto"/>
-        <w:ind w:left="567"/>
-        <w:rPr>
-          <w:rFonts w:eastAsiaTheme="minorHAnsi"/>
-          <w:lang w:val="es-PE"/>
-        </w:rPr>
-      </w:pPr>
-    </w:p>
-    <w:p>
-      <w:pPr>
         <w:pStyle w:val="Ttulo3"/>
+        <w:spacing w:line="480" w:lineRule="auto"/>
         <w:rPr>
           <w:lang w:val="es-ES"/>
         </w:rPr>
       </w:pPr>
       <w:r>
+        <w:lastRenderedPageBreak/>
         <w:t xml:space="preserve">3.5 </w:t>
       </w:r>
       <w:r>
@@ -13192,15 +13629,227 @@
     </w:p>
     <w:p>
       <w:pPr>
-        <w:pStyle w:val="Ttulo3"/>
-      </w:pPr>
-      <w:r>
-        <w:rPr>
-          <w:rFonts w:cs="Times New Roman"/>
-          <w:szCs w:val="24"/>
-        </w:rPr>
-        <w:tab/>
-      </w:r>
+        <w:pStyle w:val="Sinespaciado"/>
+        <w:spacing w:line="480" w:lineRule="auto"/>
+        <w:ind w:left="1418"/>
+        <w:rPr>
+          <w:lang w:val="es-PE"/>
+        </w:rPr>
+      </w:pPr>
+      <w:r>
+        <w:rPr>
+          <w:lang w:val="es-PE"/>
+        </w:rPr>
+        <w:t>Durante todo el desarrollo d</w:t>
+      </w:r>
+      <w:r>
+        <w:rPr>
+          <w:lang w:val="es-PE"/>
+        </w:rPr>
+        <w:t>el proyecto, se han mantenido los siguientes principios éticos para garantizar la integridad y protección de los datos sensible</w:t>
+      </w:r>
+      <w:r>
+        <w:rPr>
+          <w:lang w:val="es-PE"/>
+        </w:rPr>
+        <w:t>s</w:t>
+      </w:r>
+      <w:r>
+        <w:rPr>
+          <w:lang w:val="es-PE"/>
+        </w:rPr>
+        <w:t>:</w:t>
+      </w:r>
+    </w:p>
+    <w:p>
+      <w:pPr>
+        <w:pStyle w:val="Sinespaciado"/>
+        <w:numPr>
+          <w:ilvl w:val="0"/>
+          <w:numId w:val="10"/>
+        </w:numPr>
+        <w:spacing w:line="480" w:lineRule="auto"/>
+        <w:rPr>
+          <w:lang w:val="es-PE"/>
+        </w:rPr>
+      </w:pPr>
+      <w:r>
+        <w:rPr>
+          <w:b/>
+          <w:bCs/>
+          <w:lang w:val="es-PE"/>
+        </w:rPr>
+        <w:t>Protección y confidencialidad de datos:</w:t>
+      </w:r>
+      <w:r>
+        <w:rPr>
+          <w:lang w:val="es-PE"/>
+        </w:rPr>
+        <w:t xml:space="preserve"> El manejo de la información de los datos del paciente, tales como nombre y teléfono se trataron con la mas alta confidencialidad. A pesar de no solicitar de manera explícita el padecimiento, este quedaba implícito según la landing page de origen </w:t>
+      </w:r>
+      <w:r>
+        <w:t>(p. ej., VPH, Prostatitis).</w:t>
+      </w:r>
+      <w:r>
+        <w:rPr>
+          <w:lang w:val="es-PE"/>
+        </w:rPr>
+        <w:t xml:space="preserve"> El flujo se diseño para que los datos sean accesibles únicamente por el personal autorizado (equipo de gestores)</w:t>
+      </w:r>
+      <w:r>
+        <w:rPr>
+          <w:lang w:val="es-PE"/>
+        </w:rPr>
+        <w:t xml:space="preserve">, </w:t>
+      </w:r>
+      <w:r>
+        <w:t>en cumplimiento con los principios de la Ley de Protección de Datos Personales (Ley N° 29733) de Perú.</w:t>
+      </w:r>
+      <w:r>
+        <w:rPr>
+          <w:lang w:val="es-PE"/>
+        </w:rPr>
+        <w:t xml:space="preserve"> </w:t>
+      </w:r>
+    </w:p>
+    <w:p>
+      <w:pPr>
+        <w:pStyle w:val="Sinespaciado"/>
+        <w:numPr>
+          <w:ilvl w:val="0"/>
+          <w:numId w:val="10"/>
+        </w:numPr>
+        <w:spacing w:line="480" w:lineRule="auto"/>
+        <w:rPr>
+          <w:b/>
+          <w:bCs/>
+          <w:lang w:val="es-PE"/>
+        </w:rPr>
+      </w:pPr>
+      <w:r>
+        <w:rPr>
+          <w:b/>
+          <w:bCs/>
+        </w:rPr>
+        <w:t>Responsabilidad y Desarrollo de Competencias:</w:t>
+      </w:r>
+      <w:r>
+        <w:rPr>
+          <w:b/>
+          <w:bCs/>
+        </w:rPr>
+        <w:t xml:space="preserve"> </w:t>
+      </w:r>
+      <w:r>
+        <w:t>El proyecto tuvo muchos desafíos técnicos, los cuales requerían conocimientos y competencias no exploradas por mi parte previamente. Por ello tuve que asumir la responsabilidad de investigar e implementar nuevas tecnologías de manera autodidacta, como Nodemailer para poder gestionar el envió de correo electrónico y una implementación avanzada de Google Tag Manager para la analítica. Esta toma de responsabilidad sumada al compromiso de aprendizaje dio como resultado la entrega de un proyecto completo y robusto.</w:t>
+      </w:r>
+    </w:p>
+    <w:p>
+      <w:pPr>
+        <w:pStyle w:val="Sinespaciado"/>
+        <w:numPr>
+          <w:ilvl w:val="0"/>
+          <w:numId w:val="10"/>
+        </w:numPr>
+        <w:spacing w:line="480" w:lineRule="auto"/>
+        <w:rPr>
+          <w:b/>
+          <w:bCs/>
+          <w:lang w:val="es-PE"/>
+        </w:rPr>
+      </w:pPr>
+      <w:r>
+        <w:rPr>
+          <w:b/>
+          <w:bCs/>
+        </w:rPr>
+        <w:t>Transparencia y Honestidad Intelectual:</w:t>
+      </w:r>
+      <w:r>
+        <w:rPr>
+          <w:b/>
+          <w:bCs/>
+        </w:rPr>
+        <w:t xml:space="preserve"> </w:t>
+      </w:r>
+      <w:r>
+        <w:t xml:space="preserve">La propuesta de </w:t>
+      </w:r>
+      <w:r>
+        <w:lastRenderedPageBreak/>
+        <w:t>migrar se basó en un diagnóstico objetivo y transparente</w:t>
+      </w:r>
+      <w:r>
+        <w:t xml:space="preserve">. Los </w:t>
+      </w:r>
+      <w:r>
+        <w:t>resultados se exponen al equipo de marketing</w:t>
+      </w:r>
+      <w:r>
+        <w:t xml:space="preserve"> sin exagerar limitaciones </w:t>
+      </w:r>
+      <w:r>
+        <w:t>anteriores ni las capacidades de la nueva solución</w:t>
+      </w:r>
+      <w:r>
+        <w:t>.</w:t>
+      </w:r>
+    </w:p>
+    <w:p>
+      <w:pPr>
+        <w:pStyle w:val="Sinespaciado"/>
+        <w:numPr>
+          <w:ilvl w:val="0"/>
+          <w:numId w:val="10"/>
+        </w:numPr>
+        <w:spacing w:line="480" w:lineRule="auto"/>
+        <w:rPr>
+          <w:b/>
+          <w:bCs/>
+          <w:lang w:val="es-PE"/>
+        </w:rPr>
+      </w:pPr>
+      <w:r>
+        <w:rPr>
+          <w:b/>
+          <w:bCs/>
+        </w:rPr>
+        <w:t xml:space="preserve">Uso de propiedad intelectual: </w:t>
+      </w:r>
+      <w:r>
+        <w:t>Se han respetado las licencias del software. Todo el proyecto se basó en tecnologías de código abierto, (</w:t>
+      </w:r>
+      <w:r>
+        <w:t>TypeScript,</w:t>
+      </w:r>
+      <w:r>
+        <w:t xml:space="preserve"> </w:t>
+      </w:r>
+      <w:r>
+        <w:t>React, Next.js</w:t>
+      </w:r>
+      <w:r>
+        <w:t>) y se trabajó en la adquisición legal de licencias para otras herramientas (Figma, Vercel).</w:t>
+      </w:r>
+    </w:p>
+    <w:p>
+      <w:pPr>
+        <w:pStyle w:val="Sinespaciado"/>
+        <w:spacing w:line="480" w:lineRule="auto"/>
+        <w:ind w:left="2487" w:firstLine="0"/>
+        <w:rPr>
+          <w:lang w:val="es-PE"/>
+        </w:rPr>
+      </w:pPr>
+    </w:p>
+    <w:p>
+      <w:pPr>
+        <w:pStyle w:val="Sinespaciado"/>
+        <w:spacing w:line="480" w:lineRule="auto"/>
+        <w:rPr>
+          <w:lang w:val="es-PE"/>
+        </w:rPr>
+      </w:pPr>
     </w:p>
     <w:p>
       <w:pPr>
@@ -13216,22 +13865,16 @@
         <w:rPr>
           <w:rFonts w:cs="Times New Roman"/>
           <w:szCs w:val="24"/>
-        </w:rPr>
-        <w:t>CAPÍTULO I</w:t>
-      </w:r>
-      <w:r>
-        <w:rPr>
-          <w:rFonts w:cs="Times New Roman"/>
-          <w:szCs w:val="24"/>
-        </w:rPr>
-        <w:t>V</w:t>
-      </w:r>
-      <w:r>
-        <w:rPr>
-          <w:rFonts w:cs="Times New Roman"/>
-          <w:szCs w:val="24"/>
-        </w:rPr>
-        <w:t>. RESULTADOS</w:t>
+          <w:lang w:val="es-PE"/>
+        </w:rPr>
+        <w:t xml:space="preserve">CAPÍTULO IV. </w:t>
+      </w:r>
+      <w:r>
+        <w:rPr>
+          <w:rFonts w:cs="Times New Roman"/>
+          <w:szCs w:val="24"/>
+        </w:rPr>
+        <w:t>RESULTADOS</w:t>
       </w:r>
       <w:bookmarkEnd w:id="88"/>
       <w:bookmarkEnd w:id="89"/>
@@ -13333,29 +13976,29 @@
           <w:rFonts w:cs="Times New Roman"/>
           <w:szCs w:val="24"/>
         </w:rPr>
+        <w:t>Ejemplo</w:t>
+      </w:r>
+      <w:r>
+        <w:rPr>
+          <w:rFonts w:cs="Times New Roman"/>
+          <w:szCs w:val="24"/>
+        </w:rPr>
+        <w:t xml:space="preserve">: </w:t>
+      </w:r>
+    </w:p>
+    <w:p>
+      <w:pPr>
+        <w:spacing w:line="480" w:lineRule="auto"/>
+        <w:rPr>
+          <w:rFonts w:cs="Times New Roman"/>
+          <w:szCs w:val="24"/>
+        </w:rPr>
+      </w:pPr>
+      <w:r>
+        <w:rPr>
+          <w:noProof/>
+        </w:rPr>
         <w:lastRenderedPageBreak/>
-        <w:t>Ejemplo</w:t>
-      </w:r>
-      <w:r>
-        <w:rPr>
-          <w:rFonts w:cs="Times New Roman"/>
-          <w:szCs w:val="24"/>
-        </w:rPr>
-        <w:t xml:space="preserve">: </w:t>
-      </w:r>
-    </w:p>
-    <w:p>
-      <w:pPr>
-        <w:spacing w:line="480" w:lineRule="auto"/>
-        <w:rPr>
-          <w:rFonts w:cs="Times New Roman"/>
-          <w:szCs w:val="24"/>
-        </w:rPr>
-      </w:pPr>
-      <w:r>
-        <w:rPr>
-          <w:noProof/>
-        </w:rPr>
         <w:drawing>
           <wp:inline distT="0" distB="0" distL="0" distR="0" wp14:anchorId="7424647E" wp14:editId="33303E12">
             <wp:extent cx="4498848" cy="2743200"/>
@@ -13374,7 +14017,7 @@
                     </pic:cNvPicPr>
                   </pic:nvPicPr>
                   <pic:blipFill>
-                    <a:blip r:embed="rId28">
+                    <a:blip r:embed="rId29">
                       <a:extLst>
                         <a:ext uri="{28A0092B-C50C-407E-A947-70E740481C1C}">
                           <a14:useLocalDpi xmlns:a14="http://schemas.microsoft.com/office/drawing/2010/main" val="0"/>
@@ -13511,7 +14154,7 @@
                     </pic:cNvPicPr>
                   </pic:nvPicPr>
                   <pic:blipFill>
-                    <a:blip r:embed="rId29">
+                    <a:blip r:embed="rId30">
                       <a:extLst>
                         <a:ext uri="{28A0092B-C50C-407E-A947-70E740481C1C}">
                           <a14:useLocalDpi xmlns:a14="http://schemas.microsoft.com/office/drawing/2010/main" val="0"/>
@@ -13844,7 +14487,7 @@
         </w:rPr>
         <w:t xml:space="preserve">, 284(5), 34–43. </w:t>
       </w:r>
-      <w:hyperlink r:id="rId30" w:tgtFrame="_new" w:history="1">
+      <w:hyperlink r:id="rId31" w:tgtFrame="_new" w:history="1">
         <w:r>
           <w:rPr>
             <w:rStyle w:val="Hipervnculo"/>
@@ -13862,6 +14505,7 @@
         <w:rPr>
           <w:rFonts w:cs="Times New Roman"/>
           <w:szCs w:val="24"/>
+          <w:lang w:val="en-US"/>
         </w:rPr>
       </w:pPr>
       <w:r>
@@ -13890,30 +14534,21 @@
         </w:rPr>
         <w:t xml:space="preserve"> (2nd ed.). </w:t>
       </w:r>
-      <w:proofErr w:type="spellStart"/>
       <w:r>
         <w:rPr>
           <w:rFonts w:cs="Times New Roman"/>
           <w:szCs w:val="24"/>
           <w:lang w:val="en-US"/>
         </w:rPr>
-        <w:t>Apress</w:t>
-      </w:r>
-      <w:proofErr w:type="spellEnd"/>
-      <w:r>
-        <w:rPr>
-          <w:rFonts w:cs="Times New Roman"/>
-          <w:szCs w:val="24"/>
-          <w:lang w:val="en-US"/>
-        </w:rPr>
-        <w:t xml:space="preserve">. </w:t>
-      </w:r>
-      <w:hyperlink r:id="rId31" w:tgtFrame="_new" w:history="1">
+        <w:t xml:space="preserve">Apress. </w:t>
+      </w:r>
+      <w:hyperlink r:id="rId32" w:tgtFrame="_new" w:history="1">
         <w:r>
           <w:rPr>
             <w:rStyle w:val="Hipervnculo"/>
             <w:rFonts w:cs="Times New Roman"/>
             <w:szCs w:val="24"/>
+            <w:lang w:val="en-US"/>
           </w:rPr>
           <w:t>https://git-scm.com/book/en/v2</w:t>
         </w:r>
@@ -13967,6 +14602,7 @@
         <w:rPr>
           <w:rFonts w:cs="Times New Roman"/>
           <w:szCs w:val="24"/>
+          <w:lang w:val="en-US"/>
         </w:rPr>
         <w:t xml:space="preserve">Fielding, R. T. (2000). </w:t>
       </w:r>
@@ -14009,7 +14645,7 @@
         </w:rPr>
         <w:t xml:space="preserve"> (Doctoral dissertation, University of California, Irvine). </w:t>
       </w:r>
-      <w:hyperlink r:id="rId32" w:tgtFrame="_new" w:history="1">
+      <w:hyperlink r:id="rId33" w:tgtFrame="_new" w:history="1">
         <w:r>
           <w:rPr>
             <w:rStyle w:val="Hipervnculo"/>
@@ -14127,7 +14763,7 @@
         </w:rPr>
         <w:t xml:space="preserve">. Adaptive Path. </w:t>
       </w:r>
-      <w:hyperlink r:id="rId33" w:tgtFrame="_new" w:history="1">
+      <w:hyperlink r:id="rId34" w:tgtFrame="_new" w:history="1">
         <w:r>
           <w:rPr>
             <w:rStyle w:val="Hipervnculo"/>
@@ -14246,7 +14882,7 @@
         </w:rPr>
         <w:t xml:space="preserve">. </w:t>
       </w:r>
-      <w:hyperlink r:id="rId34" w:tgtFrame="_new" w:history="1">
+      <w:hyperlink r:id="rId35" w:tgtFrame="_new" w:history="1">
         <w:r>
           <w:rPr>
             <w:rStyle w:val="Hipervnculo"/>
@@ -14293,7 +14929,7 @@
         </w:rPr>
         <w:t xml:space="preserve">. </w:t>
       </w:r>
-      <w:hyperlink r:id="rId35" w:tgtFrame="_new" w:history="1">
+      <w:hyperlink r:id="rId36" w:tgtFrame="_new" w:history="1">
         <w:r>
           <w:rPr>
             <w:rStyle w:val="Hipervnculo"/>
@@ -14358,6 +14994,7 @@
         <w:rPr>
           <w:rFonts w:cs="Times New Roman"/>
           <w:szCs w:val="24"/>
+          <w:u w:val="single"/>
           <w:lang w:val="en-US"/>
         </w:rPr>
       </w:pPr>
@@ -14385,8 +15022,19 @@
           <w:szCs w:val="24"/>
           <w:lang w:val="en-US"/>
         </w:rPr>
-        <w:t>. https://owasp.org/Top10</w:t>
-      </w:r>
+        <w:t xml:space="preserve">. </w:t>
+      </w:r>
+      <w:hyperlink r:id="rId37" w:history="1">
+        <w:r>
+          <w:rPr>
+            <w:rStyle w:val="Hipervnculo"/>
+            <w:rFonts w:cs="Times New Roman"/>
+            <w:szCs w:val="24"/>
+            <w:lang w:val="en-US"/>
+          </w:rPr>
+          <w:t>https://owasp.org/Top10</w:t>
+        </w:r>
+      </w:hyperlink>
     </w:p>
     <w:p>
       <w:pPr>
@@ -14423,7 +15071,7 @@
         </w:rPr>
         <w:t xml:space="preserve">. </w:t>
       </w:r>
-      <w:hyperlink r:id="rId36" w:tgtFrame="_new" w:history="1">
+      <w:hyperlink r:id="rId38" w:tgtFrame="_new" w:history="1">
         <w:r>
           <w:rPr>
             <w:rStyle w:val="Hipervnculo"/>
@@ -14605,7 +15253,7 @@
                                 <w:rStyle w:val="Hipervnculo"/>
                               </w:rPr>
                             </w:pPr>
-                            <w:hyperlink r:id="rId37" w:history="1">
+                            <w:hyperlink r:id="rId39" w:history="1">
                               <w:r>
                                 <w:rPr>
                                   <w:rStyle w:val="Hipervnculo"/>
@@ -14654,11 +15302,7 @@
           </mc:Choice>
           <mc:Fallback>
             <w:pict>
-              <v:shapetype w14:anchorId="07CFD947" id="_x0000_t202" coordsize="21600,21600" o:spt="202" path="m,l,21600r21600,l21600,xe">
-                <v:stroke joinstyle="miter"/>
-                <v:path gradientshapeok="t" o:connecttype="rect"/>
-              </v:shapetype>
-              <v:shape id="Cuadro de texto 2" o:spid="_x0000_s1026" type="#_x0000_t202" style="width:405.75pt;height:225pt;visibility:visible;mso-wrap-style:square;mso-left-percent:-10001;mso-top-percent:-10001;mso-position-horizontal:absolute;mso-position-horizontal-relative:char;mso-position-vertical:absolute;mso-position-vertical-relative:line;mso-left-percent:-10001;mso-top-percent:-10001;v-text-anchor:top" o:gfxdata="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">
+              <v:shape w14:anchorId="07CFD947" id="Cuadro de texto 2" o:spid="_x0000_s1027" type="#_x0000_t202" style="width:405.75pt;height:225pt;visibility:visible;mso-wrap-style:square;mso-left-percent:-10001;mso-top-percent:-10001;mso-position-horizontal:absolute;mso-position-horizontal-relative:char;mso-position-vertical:absolute;mso-position-vertical-relative:line;mso-left-percent:-10001;mso-top-percent:-10001;v-text-anchor:top" o:gfxdata="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">
                 <v:textbox>
                   <w:txbxContent>
                     <w:p>
@@ -14696,7 +15340,7 @@
                           <w:rStyle w:val="Hipervnculo"/>
                         </w:rPr>
                       </w:pPr>
-                      <w:hyperlink r:id="rId38" w:history="1">
+                      <w:hyperlink r:id="rId40" w:history="1">
                         <w:r>
                           <w:rPr>
                             <w:rStyle w:val="Hipervnculo"/>
@@ -14937,8 +15581,8 @@
       </w:pPr>
     </w:p>
     <w:sectPr>
-      <w:headerReference w:type="default" r:id="rId39"/>
-      <w:footerReference w:type="default" r:id="rId40"/>
+      <w:headerReference w:type="default" r:id="rId41"/>
+      <w:footerReference w:type="default" r:id="rId42"/>
       <w:pgSz w:w="11906" w:h="16838"/>
       <w:pgMar w:top="1417" w:right="1701" w:bottom="1417" w:left="1701" w:header="708" w:footer="708" w:gutter="0"/>
       <w:cols w:space="708"/>
@@ -14950,7 +15594,7 @@
 </file>
 
 <file path=word/endnotes.xml><?xml version="1.0" encoding="utf-8"?>
-<w:endnotes xmlns:wpc="http://schemas.microsoft.com/office/word/2010/wordprocessingCanvas" xmlns:cx="http://schemas.microsoft.com/office/drawing/2014/chartex" xmlns:cx1="http://schemas.microsoft.com/office/drawing/2015/9/8/chartex" xmlns:cx2="http://schemas.microsoft.com/office/drawing/2015/10/21/chartex" xmlns:cx3="http://schemas.microsoft.com/office/drawing/2016/5/9/chartex" xmlns:cx4="http://schemas.microsoft.com/office/drawing/2016/5/10/chartex" xmlns:cx5="http://schemas.microsoft.com/office/drawing/2016/5/11/chartex" xmlns:cx6="http://schemas.microsoft.com/office/drawing/2016/5/12/chartex" xmlns:cx7="http://schemas.microsoft.com/office/drawing/2016/5/13/chartex" xmlns:cx8="http://schemas.microsoft.com/office/drawing/2016/5/14/chartex" xmlns:mc="http://schemas.openxmlformats.org/markup-compatibility/2006" xmlns:aink="http://schemas.microsoft.com/office/drawing/2016/ink" xmlns:am3d="http://schemas.microsoft.com/office/drawing/2017/model3d" xmlns:o="urn:schemas-microsoft-com:office:office" xmlns:oel="http://schemas.microsoft.com/office/2019/extlst" xmlns:r="http://schemas.openxmlformats.org/officeDocument/2006/relationships" xmlns:m="http://schemas.openxmlformats.org/officeDocument/2006/math" xmlns:v="urn:schemas-microsoft-com:vml" xmlns:wp14="http://schemas.microsoft.com/office/word/2010/wordprocessingDrawing" xmlns:wp="http://schemas.openxmlformats.org/drawingml/2006/wordprocessingDrawing" xmlns:w10="urn:schemas-microsoft-com:office:word" xmlns:w="http://schemas.openxmlformats.org/wordprocessingml/2006/main" xmlns:w14="http://schemas.microsoft.com/office/word/2010/wordml" xmlns:w15="http://schemas.microsoft.com/office/word/2012/wordml" xmlns:w16cex="http://schemas.microsoft.com/office/word/2018/wordml/cex" xmlns:w16cid="http://schemas.microsoft.com/office/word/2016/wordml/cid" xmlns:w16="http://schemas.microsoft.com/office/word/2018/wordml" xmlns:w16du="http://schemas.microsoft.com/office/word/2023/wordml/word16du" xmlns:w16sdtdh="http://schemas.microsoft.com/office/word/2020/wordml/sdtdatahash" xmlns:w16sdtfl="http://schemas.microsoft.com/office/word/2024/wordml/sdtformatlock" xmlns:w16se="http://schemas.microsoft.com/office/word/2015/wordml/symex" xmlns:wpg="http://schemas.microsoft.com/office/word/2010/wordprocessingGroup" xmlns:wpi="http://schemas.microsoft.com/office/word/2010/wordprocessingInk" xmlns:wne="http://schemas.microsoft.com/office/word/2006/wordml" xmlns:wps="http://schemas.microsoft.com/office/word/2010/wordprocessingShape" mc:Ignorable="w14 w15 w16se w16cid w16 w16cex w16sdtdh w16sdtfl w16du wp14">
+<w:endnotes xmlns:wpc="http://schemas.microsoft.com/office/word/2010/wordprocessingCanvas" xmlns:cx="http://schemas.microsoft.com/office/drawing/2014/chartex" xmlns:cx1="http://schemas.microsoft.com/office/drawing/2015/9/8/chartex" xmlns:cx2="http://schemas.microsoft.com/office/drawing/2015/10/21/chartex" xmlns:cx3="http://schemas.microsoft.com/office/drawing/2016/5/9/chartex" xmlns:cx4="http://schemas.microsoft.com/office/drawing/2016/5/10/chartex" xmlns:cx5="http://schemas.microsoft.com/office/drawing/2016/5/11/chartex" xmlns:cx6="http://schemas.microsoft.com/office/drawing/2016/5/12/chartex" xmlns:cx7="http://schemas.microsoft.com/office/drawing/2016/5/13/chartex" xmlns:cx8="http://schemas.microsoft.com/office/drawing/2016/5/14/chartex" xmlns:mc="http://schemas.openxmlformats.org/markup-compatibility/2006" xmlns:aink="http://schemas.microsoft.com/office/drawing/2016/ink" xmlns:am3d="http://schemas.microsoft.com/office/drawing/2017/model3d" xmlns:o="urn:schemas-microsoft-com:office:office" xmlns:oel="http://schemas.microsoft.com/office/2019/extlst" xmlns:r="http://schemas.openxmlformats.org/officeDocument/2006/relationships" xmlns:m="http://schemas.openxmlformats.org/officeDocument/2006/math" xmlns:v="urn:schemas-microsoft-com:vml" xmlns:wp14="http://schemas.microsoft.com/office/word/2010/wordprocessingDrawing" xmlns:wp="http://schemas.openxmlformats.org/drawingml/2006/wordprocessingDrawing" xmlns:w10="urn:schemas-microsoft-com:office:word" xmlns:w="http://schemas.openxmlformats.org/wordprocessingml/2006/main" xmlns:w14="http://schemas.microsoft.com/office/word/2010/wordml" xmlns:w15="http://schemas.microsoft.com/office/word/2012/wordml" xmlns:w16cex="http://schemas.microsoft.com/office/word/2018/wordml/cex" xmlns:w16cid="http://schemas.microsoft.com/office/word/2016/wordml/cid" xmlns:w16="http://schemas.microsoft.com/office/word/2018/wordml" xmlns:w16sdtdh="http://schemas.microsoft.com/office/word/2020/wordml/sdtdatahash" xmlns:w16se="http://schemas.microsoft.com/office/word/2015/wordml/symex" xmlns:wpg="http://schemas.microsoft.com/office/word/2010/wordprocessingGroup" xmlns:wpi="http://schemas.microsoft.com/office/word/2010/wordprocessingInk" xmlns:wne="http://schemas.microsoft.com/office/word/2006/wordml" xmlns:wps="http://schemas.microsoft.com/office/word/2010/wordprocessingShape" mc:Ignorable="w14 w15 w16se w16cid w16 w16cex w16sdtdh wp14">
   <w:endnote w:type="separator" w:id="-1">
     <w:p>
       <w:pPr>
@@ -14975,7 +15619,7 @@
 </file>
 
 <file path=word/footer1.xml><?xml version="1.0" encoding="utf-8"?>
-<w:ftr xmlns:wpc="http://schemas.microsoft.com/office/word/2010/wordprocessingCanvas" xmlns:cx="http://schemas.microsoft.com/office/drawing/2014/chartex" xmlns:cx1="http://schemas.microsoft.com/office/drawing/2015/9/8/chartex" xmlns:cx2="http://schemas.microsoft.com/office/drawing/2015/10/21/chartex" xmlns:cx3="http://schemas.microsoft.com/office/drawing/2016/5/9/chartex" xmlns:cx4="http://schemas.microsoft.com/office/drawing/2016/5/10/chartex" xmlns:cx5="http://schemas.microsoft.com/office/drawing/2016/5/11/chartex" xmlns:cx6="http://schemas.microsoft.com/office/drawing/2016/5/12/chartex" xmlns:cx7="http://schemas.microsoft.com/office/drawing/2016/5/13/chartex" xmlns:cx8="http://schemas.microsoft.com/office/drawing/2016/5/14/chartex" xmlns:mc="http://schemas.openxmlformats.org/markup-compatibility/2006" xmlns:aink="http://schemas.microsoft.com/office/drawing/2016/ink" xmlns:am3d="http://schemas.microsoft.com/office/drawing/2017/model3d" xmlns:o="urn:schemas-microsoft-com:office:office" xmlns:oel="http://schemas.microsoft.com/office/2019/extlst" xmlns:r="http://schemas.openxmlformats.org/officeDocument/2006/relationships" xmlns:m="http://schemas.openxmlformats.org/officeDocument/2006/math" xmlns:v="urn:schemas-microsoft-com:vml" xmlns:wp14="http://schemas.microsoft.com/office/word/2010/wordprocessingDrawing" xmlns:wp="http://schemas.openxmlformats.org/drawingml/2006/wordprocessingDrawing" xmlns:w10="urn:schemas-microsoft-com:office:word" xmlns:w="http://schemas.openxmlformats.org/wordprocessingml/2006/main" xmlns:w14="http://schemas.microsoft.com/office/word/2010/wordml" xmlns:w15="http://schemas.microsoft.com/office/word/2012/wordml" xmlns:w16cex="http://schemas.microsoft.com/office/word/2018/wordml/cex" xmlns:w16cid="http://schemas.microsoft.com/office/word/2016/wordml/cid" xmlns:w16="http://schemas.microsoft.com/office/word/2018/wordml" xmlns:w16du="http://schemas.microsoft.com/office/word/2023/wordml/word16du" xmlns:w16sdtdh="http://schemas.microsoft.com/office/word/2020/wordml/sdtdatahash" xmlns:w16sdtfl="http://schemas.microsoft.com/office/word/2024/wordml/sdtformatlock" xmlns:w16se="http://schemas.microsoft.com/office/word/2015/wordml/symex" xmlns:wpg="http://schemas.microsoft.com/office/word/2010/wordprocessingGroup" xmlns:wpi="http://schemas.microsoft.com/office/word/2010/wordprocessingInk" xmlns:wne="http://schemas.microsoft.com/office/word/2006/wordml" xmlns:wps="http://schemas.microsoft.com/office/word/2010/wordprocessingShape" mc:Ignorable="w14 w15 w16se w16cid w16 w16cex w16sdtdh w16sdtfl w16du wp14">
+<w:ftr xmlns:wpc="http://schemas.microsoft.com/office/word/2010/wordprocessingCanvas" xmlns:cx="http://schemas.microsoft.com/office/drawing/2014/chartex" xmlns:cx1="http://schemas.microsoft.com/office/drawing/2015/9/8/chartex" xmlns:cx2="http://schemas.microsoft.com/office/drawing/2015/10/21/chartex" xmlns:cx3="http://schemas.microsoft.com/office/drawing/2016/5/9/chartex" xmlns:cx4="http://schemas.microsoft.com/office/drawing/2016/5/10/chartex" xmlns:cx5="http://schemas.microsoft.com/office/drawing/2016/5/11/chartex" xmlns:cx6="http://schemas.microsoft.com/office/drawing/2016/5/12/chartex" xmlns:cx7="http://schemas.microsoft.com/office/drawing/2016/5/13/chartex" xmlns:cx8="http://schemas.microsoft.com/office/drawing/2016/5/14/chartex" xmlns:mc="http://schemas.openxmlformats.org/markup-compatibility/2006" xmlns:aink="http://schemas.microsoft.com/office/drawing/2016/ink" xmlns:am3d="http://schemas.microsoft.com/office/drawing/2017/model3d" xmlns:o="urn:schemas-microsoft-com:office:office" xmlns:oel="http://schemas.microsoft.com/office/2019/extlst" xmlns:r="http://schemas.openxmlformats.org/officeDocument/2006/relationships" xmlns:m="http://schemas.openxmlformats.org/officeDocument/2006/math" xmlns:v="urn:schemas-microsoft-com:vml" xmlns:wp14="http://schemas.microsoft.com/office/word/2010/wordprocessingDrawing" xmlns:wp="http://schemas.openxmlformats.org/drawingml/2006/wordprocessingDrawing" xmlns:w10="urn:schemas-microsoft-com:office:word" xmlns:w="http://schemas.openxmlformats.org/wordprocessingml/2006/main" xmlns:w14="http://schemas.microsoft.com/office/word/2010/wordml" xmlns:w15="http://schemas.microsoft.com/office/word/2012/wordml" xmlns:w16cex="http://schemas.microsoft.com/office/word/2018/wordml/cex" xmlns:w16cid="http://schemas.microsoft.com/office/word/2016/wordml/cid" xmlns:w16="http://schemas.microsoft.com/office/word/2018/wordml" xmlns:w16sdtdh="http://schemas.microsoft.com/office/word/2020/wordml/sdtdatahash" xmlns:w16se="http://schemas.microsoft.com/office/word/2015/wordml/symex" xmlns:wpg="http://schemas.microsoft.com/office/word/2010/wordprocessingGroup" xmlns:wpi="http://schemas.microsoft.com/office/word/2010/wordprocessingInk" xmlns:wne="http://schemas.microsoft.com/office/word/2006/wordml" xmlns:wps="http://schemas.microsoft.com/office/word/2010/wordprocessingShape" mc:Ignorable="w14 w15 w16se w16cid w16 w16cex w16sdtdh wp14">
   <w:sdt>
     <w:sdtPr>
       <w:id w:val="-1488007623"/>
@@ -15017,7 +15661,7 @@
 </file>
 
 <file path=word/footnotes.xml><?xml version="1.0" encoding="utf-8"?>
-<w:footnotes xmlns:wpc="http://schemas.microsoft.com/office/word/2010/wordprocessingCanvas" xmlns:cx="http://schemas.microsoft.com/office/drawing/2014/chartex" xmlns:cx1="http://schemas.microsoft.com/office/drawing/2015/9/8/chartex" xmlns:cx2="http://schemas.microsoft.com/office/drawing/2015/10/21/chartex" xmlns:cx3="http://schemas.microsoft.com/office/drawing/2016/5/9/chartex" xmlns:cx4="http://schemas.microsoft.com/office/drawing/2016/5/10/chartex" xmlns:cx5="http://schemas.microsoft.com/office/drawing/2016/5/11/chartex" xmlns:cx6="http://schemas.microsoft.com/office/drawing/2016/5/12/chartex" xmlns:cx7="http://schemas.microsoft.com/office/drawing/2016/5/13/chartex" xmlns:cx8="http://schemas.microsoft.com/office/drawing/2016/5/14/chartex" xmlns:mc="http://schemas.openxmlformats.org/markup-compatibility/2006" xmlns:aink="http://schemas.microsoft.com/office/drawing/2016/ink" xmlns:am3d="http://schemas.microsoft.com/office/drawing/2017/model3d" xmlns:o="urn:schemas-microsoft-com:office:office" xmlns:oel="http://schemas.microsoft.com/office/2019/extlst" xmlns:r="http://schemas.openxmlformats.org/officeDocument/2006/relationships" xmlns:m="http://schemas.openxmlformats.org/officeDocument/2006/math" xmlns:v="urn:schemas-microsoft-com:vml" xmlns:wp14="http://schemas.microsoft.com/office/word/2010/wordprocessingDrawing" xmlns:wp="http://schemas.openxmlformats.org/drawingml/2006/wordprocessingDrawing" xmlns:w10="urn:schemas-microsoft-com:office:word" xmlns:w="http://schemas.openxmlformats.org/wordprocessingml/2006/main" xmlns:w14="http://schemas.microsoft.com/office/word/2010/wordml" xmlns:w15="http://schemas.microsoft.com/office/word/2012/wordml" xmlns:w16cex="http://schemas.microsoft.com/office/word/2018/wordml/cex" xmlns:w16cid="http://schemas.microsoft.com/office/word/2016/wordml/cid" xmlns:w16="http://schemas.microsoft.com/office/word/2018/wordml" xmlns:w16du="http://schemas.microsoft.com/office/word/2023/wordml/word16du" xmlns:w16sdtdh="http://schemas.microsoft.com/office/word/2020/wordml/sdtdatahash" xmlns:w16sdtfl="http://schemas.microsoft.com/office/word/2024/wordml/sdtformatlock" xmlns:w16se="http://schemas.microsoft.com/office/word/2015/wordml/symex" xmlns:wpg="http://schemas.microsoft.com/office/word/2010/wordprocessingGroup" xmlns:wpi="http://schemas.microsoft.com/office/word/2010/wordprocessingInk" xmlns:wne="http://schemas.microsoft.com/office/word/2006/wordml" xmlns:wps="http://schemas.microsoft.com/office/word/2010/wordprocessingShape" mc:Ignorable="w14 w15 w16se w16cid w16 w16cex w16sdtdh w16sdtfl w16du wp14">
+<w:footnotes xmlns:wpc="http://schemas.microsoft.com/office/word/2010/wordprocessingCanvas" xmlns:cx="http://schemas.microsoft.com/office/drawing/2014/chartex" xmlns:cx1="http://schemas.microsoft.com/office/drawing/2015/9/8/chartex" xmlns:cx2="http://schemas.microsoft.com/office/drawing/2015/10/21/chartex" xmlns:cx3="http://schemas.microsoft.com/office/drawing/2016/5/9/chartex" xmlns:cx4="http://schemas.microsoft.com/office/drawing/2016/5/10/chartex" xmlns:cx5="http://schemas.microsoft.com/office/drawing/2016/5/11/chartex" xmlns:cx6="http://schemas.microsoft.com/office/drawing/2016/5/12/chartex" xmlns:cx7="http://schemas.microsoft.com/office/drawing/2016/5/13/chartex" xmlns:cx8="http://schemas.microsoft.com/office/drawing/2016/5/14/chartex" xmlns:mc="http://schemas.openxmlformats.org/markup-compatibility/2006" xmlns:aink="http://schemas.microsoft.com/office/drawing/2016/ink" xmlns:am3d="http://schemas.microsoft.com/office/drawing/2017/model3d" xmlns:o="urn:schemas-microsoft-com:office:office" xmlns:oel="http://schemas.microsoft.com/office/2019/extlst" xmlns:r="http://schemas.openxmlformats.org/officeDocument/2006/relationships" xmlns:m="http://schemas.openxmlformats.org/officeDocument/2006/math" xmlns:v="urn:schemas-microsoft-com:vml" xmlns:wp14="http://schemas.microsoft.com/office/word/2010/wordprocessingDrawing" xmlns:wp="http://schemas.openxmlformats.org/drawingml/2006/wordprocessingDrawing" xmlns:w10="urn:schemas-microsoft-com:office:word" xmlns:w="http://schemas.openxmlformats.org/wordprocessingml/2006/main" xmlns:w14="http://schemas.microsoft.com/office/word/2010/wordml" xmlns:w15="http://schemas.microsoft.com/office/word/2012/wordml" xmlns:w16cex="http://schemas.microsoft.com/office/word/2018/wordml/cex" xmlns:w16cid="http://schemas.microsoft.com/office/word/2016/wordml/cid" xmlns:w16="http://schemas.microsoft.com/office/word/2018/wordml" xmlns:w16sdtdh="http://schemas.microsoft.com/office/word/2020/wordml/sdtdatahash" xmlns:w16se="http://schemas.microsoft.com/office/word/2015/wordml/symex" xmlns:wpg="http://schemas.microsoft.com/office/word/2010/wordprocessingGroup" xmlns:wpi="http://schemas.microsoft.com/office/word/2010/wordprocessingInk" xmlns:wne="http://schemas.microsoft.com/office/word/2006/wordml" xmlns:wps="http://schemas.microsoft.com/office/word/2010/wordprocessingShape" mc:Ignorable="w14 w15 w16se w16cid w16 w16cex w16sdtdh wp14">
   <w:footnote w:type="separator" w:id="-1">
     <w:p>
       <w:pPr>
@@ -15042,7 +15686,7 @@
 </file>
 
 <file path=word/header1.xml><?xml version="1.0" encoding="utf-8"?>
-<w:hdr xmlns:wpc="http://schemas.microsoft.com/office/word/2010/wordprocessingCanvas" xmlns:cx="http://schemas.microsoft.com/office/drawing/2014/chartex" xmlns:cx1="http://schemas.microsoft.com/office/drawing/2015/9/8/chartex" xmlns:cx2="http://schemas.microsoft.com/office/drawing/2015/10/21/chartex" xmlns:cx3="http://schemas.microsoft.com/office/drawing/2016/5/9/chartex" xmlns:cx4="http://schemas.microsoft.com/office/drawing/2016/5/10/chartex" xmlns:cx5="http://schemas.microsoft.com/office/drawing/2016/5/11/chartex" xmlns:cx6="http://schemas.microsoft.com/office/drawing/2016/5/12/chartex" xmlns:cx7="http://schemas.microsoft.com/office/drawing/2016/5/13/chartex" xmlns:cx8="http://schemas.microsoft.com/office/drawing/2016/5/14/chartex" xmlns:mc="http://schemas.openxmlformats.org/markup-compatibility/2006" xmlns:aink="http://schemas.microsoft.com/office/drawing/2016/ink" xmlns:am3d="http://schemas.microsoft.com/office/drawing/2017/model3d" xmlns:o="urn:schemas-microsoft-com:office:office" xmlns:oel="http://schemas.microsoft.com/office/2019/extlst" xmlns:r="http://schemas.openxmlformats.org/officeDocument/2006/relationships" xmlns:m="http://schemas.openxmlformats.org/officeDocument/2006/math" xmlns:v="urn:schemas-microsoft-com:vml" xmlns:wp14="http://schemas.microsoft.com/office/word/2010/wordprocessingDrawing" xmlns:wp="http://schemas.openxmlformats.org/drawingml/2006/wordprocessingDrawing" xmlns:w10="urn:schemas-microsoft-com:office:word" xmlns:w="http://schemas.openxmlformats.org/wordprocessingml/2006/main" xmlns:w14="http://schemas.microsoft.com/office/word/2010/wordml" xmlns:w15="http://schemas.microsoft.com/office/word/2012/wordml" xmlns:w16cex="http://schemas.microsoft.com/office/word/2018/wordml/cex" xmlns:w16cid="http://schemas.microsoft.com/office/word/2016/wordml/cid" xmlns:w16="http://schemas.microsoft.com/office/word/2018/wordml" xmlns:w16du="http://schemas.microsoft.com/office/word/2023/wordml/word16du" xmlns:w16sdtdh="http://schemas.microsoft.com/office/word/2020/wordml/sdtdatahash" xmlns:w16sdtfl="http://schemas.microsoft.com/office/word/2024/wordml/sdtformatlock" xmlns:w16se="http://schemas.microsoft.com/office/word/2015/wordml/symex" xmlns:wpg="http://schemas.microsoft.com/office/word/2010/wordprocessingGroup" xmlns:wpi="http://schemas.microsoft.com/office/word/2010/wordprocessingInk" xmlns:wne="http://schemas.microsoft.com/office/word/2006/wordml" xmlns:wps="http://schemas.microsoft.com/office/word/2010/wordprocessingShape" mc:Ignorable="w14 w15 w16se w16cid w16 w16cex w16sdtdh w16sdtfl w16du wp14">
+<w:hdr xmlns:wpc="http://schemas.microsoft.com/office/word/2010/wordprocessingCanvas" xmlns:cx="http://schemas.microsoft.com/office/drawing/2014/chartex" xmlns:cx1="http://schemas.microsoft.com/office/drawing/2015/9/8/chartex" xmlns:cx2="http://schemas.microsoft.com/office/drawing/2015/10/21/chartex" xmlns:cx3="http://schemas.microsoft.com/office/drawing/2016/5/9/chartex" xmlns:cx4="http://schemas.microsoft.com/office/drawing/2016/5/10/chartex" xmlns:cx5="http://schemas.microsoft.com/office/drawing/2016/5/11/chartex" xmlns:cx6="http://schemas.microsoft.com/office/drawing/2016/5/12/chartex" xmlns:cx7="http://schemas.microsoft.com/office/drawing/2016/5/13/chartex" xmlns:cx8="http://schemas.microsoft.com/office/drawing/2016/5/14/chartex" xmlns:mc="http://schemas.openxmlformats.org/markup-compatibility/2006" xmlns:aink="http://schemas.microsoft.com/office/drawing/2016/ink" xmlns:am3d="http://schemas.microsoft.com/office/drawing/2017/model3d" xmlns:o="urn:schemas-microsoft-com:office:office" xmlns:oel="http://schemas.microsoft.com/office/2019/extlst" xmlns:r="http://schemas.openxmlformats.org/officeDocument/2006/relationships" xmlns:m="http://schemas.openxmlformats.org/officeDocument/2006/math" xmlns:v="urn:schemas-microsoft-com:vml" xmlns:wp14="http://schemas.microsoft.com/office/word/2010/wordprocessingDrawing" xmlns:wp="http://schemas.openxmlformats.org/drawingml/2006/wordprocessingDrawing" xmlns:w10="urn:schemas-microsoft-com:office:word" xmlns:w="http://schemas.openxmlformats.org/wordprocessingml/2006/main" xmlns:w14="http://schemas.microsoft.com/office/word/2010/wordml" xmlns:w15="http://schemas.microsoft.com/office/word/2012/wordml" xmlns:w16cex="http://schemas.microsoft.com/office/word/2018/wordml/cex" xmlns:w16cid="http://schemas.microsoft.com/office/word/2016/wordml/cid" xmlns:w16="http://schemas.microsoft.com/office/word/2018/wordml" xmlns:w16sdtdh="http://schemas.microsoft.com/office/word/2020/wordml/sdtdatahash" xmlns:w16se="http://schemas.microsoft.com/office/word/2015/wordml/symex" xmlns:wpg="http://schemas.microsoft.com/office/word/2010/wordprocessingGroup" xmlns:wpi="http://schemas.microsoft.com/office/word/2010/wordprocessingInk" xmlns:wne="http://schemas.microsoft.com/office/word/2006/wordml" xmlns:wps="http://schemas.microsoft.com/office/word/2010/wordprocessingShape" mc:Ignorable="w14 w15 w16se w16cid w16 w16cex w16sdtdh wp14">
   <w:tbl>
     <w:tblPr>
       <w:tblStyle w:val="Tablaconcuadrcula"/>
@@ -15169,7 +15813,7 @@
 </file>
 
 <file path=word/numbering.xml><?xml version="1.0" encoding="utf-8"?>
-<w:numbering xmlns:wpc="http://schemas.microsoft.com/office/word/2010/wordprocessingCanvas" xmlns:cx="http://schemas.microsoft.com/office/drawing/2014/chartex" xmlns:cx1="http://schemas.microsoft.com/office/drawing/2015/9/8/chartex" xmlns:cx2="http://schemas.microsoft.com/office/drawing/2015/10/21/chartex" xmlns:cx3="http://schemas.microsoft.com/office/drawing/2016/5/9/chartex" xmlns:cx4="http://schemas.microsoft.com/office/drawing/2016/5/10/chartex" xmlns:cx5="http://schemas.microsoft.com/office/drawing/2016/5/11/chartex" xmlns:cx6="http://schemas.microsoft.com/office/drawing/2016/5/12/chartex" xmlns:cx7="http://schemas.microsoft.com/office/drawing/2016/5/13/chartex" xmlns:cx8="http://schemas.microsoft.com/office/drawing/2016/5/14/chartex" xmlns:mc="http://schemas.openxmlformats.org/markup-compatibility/2006" xmlns:aink="http://schemas.microsoft.com/office/drawing/2016/ink" xmlns:am3d="http://schemas.microsoft.com/office/drawing/2017/model3d" xmlns:o="urn:schemas-microsoft-com:office:office" xmlns:oel="http://schemas.microsoft.com/office/2019/extlst" xmlns:r="http://schemas.openxmlformats.org/officeDocument/2006/relationships" xmlns:m="http://schemas.openxmlformats.org/officeDocument/2006/math" xmlns:v="urn:schemas-microsoft-com:vml" xmlns:wp14="http://schemas.microsoft.com/office/word/2010/wordprocessingDrawing" xmlns:wp="http://schemas.openxmlformats.org/drawingml/2006/wordprocessingDrawing" xmlns:w10="urn:schemas-microsoft-com:office:word" xmlns:w="http://schemas.openxmlformats.org/wordprocessingml/2006/main" xmlns:w14="http://schemas.microsoft.com/office/word/2010/wordml" xmlns:w15="http://schemas.microsoft.com/office/word/2012/wordml" xmlns:w16cex="http://schemas.microsoft.com/office/word/2018/wordml/cex" xmlns:w16cid="http://schemas.microsoft.com/office/word/2016/wordml/cid" xmlns:w16="http://schemas.microsoft.com/office/word/2018/wordml" xmlns:w16du="http://schemas.microsoft.com/office/word/2023/wordml/word16du" xmlns:w16sdtdh="http://schemas.microsoft.com/office/word/2020/wordml/sdtdatahash" xmlns:w16sdtfl="http://schemas.microsoft.com/office/word/2024/wordml/sdtformatlock" xmlns:w16se="http://schemas.microsoft.com/office/word/2015/wordml/symex" xmlns:wpg="http://schemas.microsoft.com/office/word/2010/wordprocessingGroup" xmlns:wpi="http://schemas.microsoft.com/office/word/2010/wordprocessingInk" xmlns:wne="http://schemas.microsoft.com/office/word/2006/wordml" xmlns:wps="http://schemas.microsoft.com/office/word/2010/wordprocessingShape" mc:Ignorable="w14 w15 w16se w16cid w16 w16cex w16sdtdh w16sdtfl w16du wp14">
+<w:numbering xmlns:wpc="http://schemas.microsoft.com/office/word/2010/wordprocessingCanvas" xmlns:cx="http://schemas.microsoft.com/office/drawing/2014/chartex" xmlns:cx1="http://schemas.microsoft.com/office/drawing/2015/9/8/chartex" xmlns:cx2="http://schemas.microsoft.com/office/drawing/2015/10/21/chartex" xmlns:cx3="http://schemas.microsoft.com/office/drawing/2016/5/9/chartex" xmlns:cx4="http://schemas.microsoft.com/office/drawing/2016/5/10/chartex" xmlns:cx5="http://schemas.microsoft.com/office/drawing/2016/5/11/chartex" xmlns:cx6="http://schemas.microsoft.com/office/drawing/2016/5/12/chartex" xmlns:cx7="http://schemas.microsoft.com/office/drawing/2016/5/13/chartex" xmlns:cx8="http://schemas.microsoft.com/office/drawing/2016/5/14/chartex" xmlns:mc="http://schemas.openxmlformats.org/markup-compatibility/2006" xmlns:aink="http://schemas.microsoft.com/office/drawing/2016/ink" xmlns:am3d="http://schemas.microsoft.com/office/drawing/2017/model3d" xmlns:o="urn:schemas-microsoft-com:office:office" xmlns:oel="http://schemas.microsoft.com/office/2019/extlst" xmlns:r="http://schemas.openxmlformats.org/officeDocument/2006/relationships" xmlns:m="http://schemas.openxmlformats.org/officeDocument/2006/math" xmlns:v="urn:schemas-microsoft-com:vml" xmlns:wp14="http://schemas.microsoft.com/office/word/2010/wordprocessingDrawing" xmlns:wp="http://schemas.openxmlformats.org/drawingml/2006/wordprocessingDrawing" xmlns:w10="urn:schemas-microsoft-com:office:word" xmlns:w="http://schemas.openxmlformats.org/wordprocessingml/2006/main" xmlns:w14="http://schemas.microsoft.com/office/word/2010/wordml" xmlns:w15="http://schemas.microsoft.com/office/word/2012/wordml" xmlns:w16cex="http://schemas.microsoft.com/office/word/2018/wordml/cex" xmlns:w16cid="http://schemas.microsoft.com/office/word/2016/wordml/cid" xmlns:w16="http://schemas.microsoft.com/office/word/2018/wordml" xmlns:w16sdtdh="http://schemas.microsoft.com/office/word/2020/wordml/sdtdatahash" xmlns:w16se="http://schemas.microsoft.com/office/word/2015/wordml/symex" xmlns:wpg="http://schemas.microsoft.com/office/word/2010/wordprocessingGroup" xmlns:wpi="http://schemas.microsoft.com/office/word/2010/wordprocessingInk" xmlns:wne="http://schemas.microsoft.com/office/word/2006/wordml" xmlns:wps="http://schemas.microsoft.com/office/word/2010/wordprocessingShape" mc:Ignorable="w14 w15 w16se w16cid w16 w16cex w16sdtdh wp14">
   <w:abstractNum w:abstractNumId="0" w15:restartNumberingAfterBreak="0">
     <w:nsid w:val="32745490"/>
     <w:multiLevelType w:val="hybridMultilevel"/>
@@ -16149,6 +16793,95 @@
       <w:rPr>
         <w:rFonts w:hint="default"/>
       </w:rPr>
+    </w:lvl>
+  </w:abstractNum>
+  <w:abstractNum w:abstractNumId="9" w15:restartNumberingAfterBreak="0">
+    <w:nsid w:val="790C03FA"/>
+    <w:multiLevelType w:val="hybridMultilevel"/>
+    <w:tmpl w:val="2C52B2B4"/>
+    <w:lvl w:ilvl="0" w:tplc="D5D4E1D4">
+      <w:start w:val="1"/>
+      <w:numFmt w:val="decimal"/>
+      <w:lvlText w:val="%1."/>
+      <w:lvlJc w:val="left"/>
+      <w:pPr>
+        <w:ind w:left="2487" w:hanging="360"/>
+      </w:pPr>
+      <w:rPr>
+        <w:rFonts w:hint="default"/>
+      </w:rPr>
+    </w:lvl>
+    <w:lvl w:ilvl="1" w:tplc="280A0019" w:tentative="1">
+      <w:start w:val="1"/>
+      <w:numFmt w:val="lowerLetter"/>
+      <w:lvlText w:val="%2."/>
+      <w:lvlJc w:val="left"/>
+      <w:pPr>
+        <w:ind w:left="3207" w:hanging="360"/>
+      </w:pPr>
+    </w:lvl>
+    <w:lvl w:ilvl="2" w:tplc="280A001B" w:tentative="1">
+      <w:start w:val="1"/>
+      <w:numFmt w:val="lowerRoman"/>
+      <w:lvlText w:val="%3."/>
+      <w:lvlJc w:val="right"/>
+      <w:pPr>
+        <w:ind w:left="3927" w:hanging="180"/>
+      </w:pPr>
+    </w:lvl>
+    <w:lvl w:ilvl="3" w:tplc="280A000F" w:tentative="1">
+      <w:start w:val="1"/>
+      <w:numFmt w:val="decimal"/>
+      <w:lvlText w:val="%4."/>
+      <w:lvlJc w:val="left"/>
+      <w:pPr>
+        <w:ind w:left="4647" w:hanging="360"/>
+      </w:pPr>
+    </w:lvl>
+    <w:lvl w:ilvl="4" w:tplc="280A0019" w:tentative="1">
+      <w:start w:val="1"/>
+      <w:numFmt w:val="lowerLetter"/>
+      <w:lvlText w:val="%5."/>
+      <w:lvlJc w:val="left"/>
+      <w:pPr>
+        <w:ind w:left="5367" w:hanging="360"/>
+      </w:pPr>
+    </w:lvl>
+    <w:lvl w:ilvl="5" w:tplc="280A001B" w:tentative="1">
+      <w:start w:val="1"/>
+      <w:numFmt w:val="lowerRoman"/>
+      <w:lvlText w:val="%6."/>
+      <w:lvlJc w:val="right"/>
+      <w:pPr>
+        <w:ind w:left="6087" w:hanging="180"/>
+      </w:pPr>
+    </w:lvl>
+    <w:lvl w:ilvl="6" w:tplc="280A000F" w:tentative="1">
+      <w:start w:val="1"/>
+      <w:numFmt w:val="decimal"/>
+      <w:lvlText w:val="%7."/>
+      <w:lvlJc w:val="left"/>
+      <w:pPr>
+        <w:ind w:left="6807" w:hanging="360"/>
+      </w:pPr>
+    </w:lvl>
+    <w:lvl w:ilvl="7" w:tplc="280A0019" w:tentative="1">
+      <w:start w:val="1"/>
+      <w:numFmt w:val="lowerLetter"/>
+      <w:lvlText w:val="%8."/>
+      <w:lvlJc w:val="left"/>
+      <w:pPr>
+        <w:ind w:left="7527" w:hanging="360"/>
+      </w:pPr>
+    </w:lvl>
+    <w:lvl w:ilvl="8" w:tplc="280A001B" w:tentative="1">
+      <w:start w:val="1"/>
+      <w:numFmt w:val="lowerRoman"/>
+      <w:lvlText w:val="%9."/>
+      <w:lvlJc w:val="right"/>
+      <w:pPr>
+        <w:ind w:left="8247" w:hanging="180"/>
+      </w:pPr>
     </w:lvl>
   </w:abstractNum>
   <w:num w:numId="1" w16cid:durableId="712190544">
@@ -16178,11 +16911,14 @@
   <w:num w:numId="9" w16cid:durableId="542207935">
     <w:abstractNumId w:val="2"/>
   </w:num>
+  <w:num w:numId="10" w16cid:durableId="1497065738">
+    <w:abstractNumId w:val="9"/>
+  </w:num>
 </w:numbering>
 </file>
 
 <file path=word/styles.xml><?xml version="1.0" encoding="utf-8"?>
-<w:styles xmlns:mc="http://schemas.openxmlformats.org/markup-compatibility/2006" xmlns:r="http://schemas.openxmlformats.org/officeDocument/2006/relationships" xmlns:w="http://schemas.openxmlformats.org/wordprocessingml/2006/main" xmlns:w14="http://schemas.microsoft.com/office/word/2010/wordml" xmlns:w15="http://schemas.microsoft.com/office/word/2012/wordml" xmlns:w16cex="http://schemas.microsoft.com/office/word/2018/wordml/cex" xmlns:w16cid="http://schemas.microsoft.com/office/word/2016/wordml/cid" xmlns:w16="http://schemas.microsoft.com/office/word/2018/wordml" xmlns:w16du="http://schemas.microsoft.com/office/word/2023/wordml/word16du" xmlns:w16sdtdh="http://schemas.microsoft.com/office/word/2020/wordml/sdtdatahash" xmlns:w16sdtfl="http://schemas.microsoft.com/office/word/2024/wordml/sdtformatlock" xmlns:w16se="http://schemas.microsoft.com/office/word/2015/wordml/symex" mc:Ignorable="w14 w15 w16se w16cid w16 w16cex w16sdtdh w16sdtfl w16du">
+<w:styles xmlns:mc="http://schemas.openxmlformats.org/markup-compatibility/2006" xmlns:r="http://schemas.openxmlformats.org/officeDocument/2006/relationships" xmlns:w="http://schemas.openxmlformats.org/wordprocessingml/2006/main" xmlns:w14="http://schemas.microsoft.com/office/word/2010/wordml" xmlns:w15="http://schemas.microsoft.com/office/word/2012/wordml" xmlns:w16cex="http://schemas.microsoft.com/office/word/2018/wordml/cex" xmlns:w16cid="http://schemas.microsoft.com/office/word/2016/wordml/cid" xmlns:w16="http://schemas.microsoft.com/office/word/2018/wordml" xmlns:w16sdtdh="http://schemas.microsoft.com/office/word/2020/wordml/sdtdatahash" xmlns:w16se="http://schemas.microsoft.com/office/word/2015/wordml/symex" mc:Ignorable="w14 w15 w16se w16cid w16 w16cex w16sdtdh">
   <w:docDefaults>
     <w:rPrDefault>
       <w:rPr>
@@ -17571,7 +18307,7 @@
 </file>
 
 <file path=word/glossary/document.xml><?xml version="1.0" encoding="utf-8"?>
-<w:glossaryDocument xmlns:wpc="http://schemas.microsoft.com/office/word/2010/wordprocessingCanvas" xmlns:cx="http://schemas.microsoft.com/office/drawing/2014/chartex" xmlns:cx1="http://schemas.microsoft.com/office/drawing/2015/9/8/chartex" xmlns:cx2="http://schemas.microsoft.com/office/drawing/2015/10/21/chartex" xmlns:cx3="http://schemas.microsoft.com/office/drawing/2016/5/9/chartex" xmlns:cx4="http://schemas.microsoft.com/office/drawing/2016/5/10/chartex" xmlns:cx5="http://schemas.microsoft.com/office/drawing/2016/5/11/chartex" xmlns:cx6="http://schemas.microsoft.com/office/drawing/2016/5/12/chartex" xmlns:cx7="http://schemas.microsoft.com/office/drawing/2016/5/13/chartex" xmlns:cx8="http://schemas.microsoft.com/office/drawing/2016/5/14/chartex" xmlns:mc="http://schemas.openxmlformats.org/markup-compatibility/2006" xmlns:aink="http://schemas.microsoft.com/office/drawing/2016/ink" xmlns:am3d="http://schemas.microsoft.com/office/drawing/2017/model3d" xmlns:o="urn:schemas-microsoft-com:office:office" xmlns:oel="http://schemas.microsoft.com/office/2019/extlst" xmlns:r="http://schemas.openxmlformats.org/officeDocument/2006/relationships" xmlns:m="http://schemas.openxmlformats.org/officeDocument/2006/math" xmlns:v="urn:schemas-microsoft-com:vml" xmlns:wp14="http://schemas.microsoft.com/office/word/2010/wordprocessingDrawing" xmlns:wp="http://schemas.openxmlformats.org/drawingml/2006/wordprocessingDrawing" xmlns:w10="urn:schemas-microsoft-com:office:word" xmlns:w="http://schemas.openxmlformats.org/wordprocessingml/2006/main" xmlns:w14="http://schemas.microsoft.com/office/word/2010/wordml" xmlns:w15="http://schemas.microsoft.com/office/word/2012/wordml" xmlns:w16cex="http://schemas.microsoft.com/office/word/2018/wordml/cex" xmlns:w16cid="http://schemas.microsoft.com/office/word/2016/wordml/cid" xmlns:w16="http://schemas.microsoft.com/office/word/2018/wordml" xmlns:w16du="http://schemas.microsoft.com/office/word/2023/wordml/word16du" xmlns:w16sdtdh="http://schemas.microsoft.com/office/word/2020/wordml/sdtdatahash" xmlns:w16sdtfl="http://schemas.microsoft.com/office/word/2024/wordml/sdtformatlock" xmlns:w16se="http://schemas.microsoft.com/office/word/2015/wordml/symex" xmlns:wpg="http://schemas.microsoft.com/office/word/2010/wordprocessingGroup" xmlns:wpi="http://schemas.microsoft.com/office/word/2010/wordprocessingInk" xmlns:wne="http://schemas.microsoft.com/office/word/2006/wordml" xmlns:wps="http://schemas.microsoft.com/office/word/2010/wordprocessingShape" mc:Ignorable="w14 w15 w16se w16cid w16 w16cex w16sdtdh w16sdtfl w16du wp14">
+<w:glossaryDocument xmlns:wpc="http://schemas.microsoft.com/office/word/2010/wordprocessingCanvas" xmlns:cx="http://schemas.microsoft.com/office/drawing/2014/chartex" xmlns:cx1="http://schemas.microsoft.com/office/drawing/2015/9/8/chartex" xmlns:cx2="http://schemas.microsoft.com/office/drawing/2015/10/21/chartex" xmlns:cx3="http://schemas.microsoft.com/office/drawing/2016/5/9/chartex" xmlns:cx4="http://schemas.microsoft.com/office/drawing/2016/5/10/chartex" xmlns:cx5="http://schemas.microsoft.com/office/drawing/2016/5/11/chartex" xmlns:cx6="http://schemas.microsoft.com/office/drawing/2016/5/12/chartex" xmlns:cx7="http://schemas.microsoft.com/office/drawing/2016/5/13/chartex" xmlns:cx8="http://schemas.microsoft.com/office/drawing/2016/5/14/chartex" xmlns:mc="http://schemas.openxmlformats.org/markup-compatibility/2006" xmlns:aink="http://schemas.microsoft.com/office/drawing/2016/ink" xmlns:am3d="http://schemas.microsoft.com/office/drawing/2017/model3d" xmlns:o="urn:schemas-microsoft-com:office:office" xmlns:oel="http://schemas.microsoft.com/office/2019/extlst" xmlns:r="http://schemas.openxmlformats.org/officeDocument/2006/relationships" xmlns:m="http://schemas.openxmlformats.org/officeDocument/2006/math" xmlns:v="urn:schemas-microsoft-com:vml" xmlns:wp14="http://schemas.microsoft.com/office/word/2010/wordprocessingDrawing" xmlns:wp="http://schemas.openxmlformats.org/drawingml/2006/wordprocessingDrawing" xmlns:w10="urn:schemas-microsoft-com:office:word" xmlns:w="http://schemas.openxmlformats.org/wordprocessingml/2006/main" xmlns:w14="http://schemas.microsoft.com/office/word/2010/wordml" xmlns:w15="http://schemas.microsoft.com/office/word/2012/wordml" xmlns:w16cex="http://schemas.microsoft.com/office/word/2018/wordml/cex" xmlns:w16cid="http://schemas.microsoft.com/office/word/2016/wordml/cid" xmlns:w16="http://schemas.microsoft.com/office/word/2018/wordml" xmlns:w16sdtdh="http://schemas.microsoft.com/office/word/2020/wordml/sdtdatahash" xmlns:w16se="http://schemas.microsoft.com/office/word/2015/wordml/symex" xmlns:wpg="http://schemas.microsoft.com/office/word/2010/wordprocessingGroup" xmlns:wpi="http://schemas.microsoft.com/office/word/2010/wordprocessingInk" xmlns:wne="http://schemas.microsoft.com/office/word/2006/wordml" xmlns:wps="http://schemas.microsoft.com/office/word/2010/wordprocessingShape" mc:Ignorable="w14 w15 w16se w16cid w16 w16cex w16sdtdh wp14">
   <w:docParts>
     <w:docPart>
       <w:docPartPr>
@@ -17754,7 +18490,7 @@
 </file>
 
 <file path=word/glossary/fontTable.xml><?xml version="1.0" encoding="utf-8"?>
-<w:fonts xmlns:mc="http://schemas.openxmlformats.org/markup-compatibility/2006" xmlns:r="http://schemas.openxmlformats.org/officeDocument/2006/relationships" xmlns:w="http://schemas.openxmlformats.org/wordprocessingml/2006/main" xmlns:w14="http://schemas.microsoft.com/office/word/2010/wordml" xmlns:w15="http://schemas.microsoft.com/office/word/2012/wordml" xmlns:w16cex="http://schemas.microsoft.com/office/word/2018/wordml/cex" xmlns:w16cid="http://schemas.microsoft.com/office/word/2016/wordml/cid" xmlns:w16="http://schemas.microsoft.com/office/word/2018/wordml" xmlns:w16du="http://schemas.microsoft.com/office/word/2023/wordml/word16du" xmlns:w16sdtdh="http://schemas.microsoft.com/office/word/2020/wordml/sdtdatahash" xmlns:w16sdtfl="http://schemas.microsoft.com/office/word/2024/wordml/sdtformatlock" xmlns:w16se="http://schemas.microsoft.com/office/word/2015/wordml/symex" mc:Ignorable="w14 w15 w16se w16cid w16 w16cex w16sdtdh w16sdtfl w16du">
+<w:fonts xmlns:mc="http://schemas.openxmlformats.org/markup-compatibility/2006" xmlns:r="http://schemas.openxmlformats.org/officeDocument/2006/relationships" xmlns:w="http://schemas.openxmlformats.org/wordprocessingml/2006/main" xmlns:w14="http://schemas.microsoft.com/office/word/2010/wordml" xmlns:w15="http://schemas.microsoft.com/office/word/2012/wordml" xmlns:w16cex="http://schemas.microsoft.com/office/word/2018/wordml/cex" xmlns:w16cid="http://schemas.microsoft.com/office/word/2016/wordml/cid" xmlns:w16="http://schemas.microsoft.com/office/word/2018/wordml" xmlns:w16sdtdh="http://schemas.microsoft.com/office/word/2020/wordml/sdtdatahash" xmlns:w16se="http://schemas.microsoft.com/office/word/2015/wordml/symex" mc:Ignorable="w14 w15 w16se w16cid w16 w16cex w16sdtdh">
   <w:font w:name="Times New Roman">
     <w:panose1 w:val="02020603050405020304"/>
     <w:charset w:val="00"/>
@@ -17817,18 +18553,11 @@
     <w:pitch w:val="fixed"/>
     <w:sig w:usb0="E00002FF" w:usb1="6AC7FDFB" w:usb2="08000012" w:usb3="00000000" w:csb0="0002009F" w:csb1="00000000"/>
   </w:font>
-  <w:font w:name="Calibri Light">
-    <w:panose1 w:val="020F0302020204030204"/>
-    <w:charset w:val="00"/>
-    <w:family w:val="swiss"/>
-    <w:pitch w:val="variable"/>
-    <w:sig w:usb0="E4002EFF" w:usb1="C200247B" w:usb2="00000009" w:usb3="00000000" w:csb0="000001FF" w:csb1="00000000"/>
-  </w:font>
 </w:fonts>
 </file>
 
 <file path=word/glossary/settings.xml><?xml version="1.0" encoding="utf-8"?>
-<w:settings xmlns:mc="http://schemas.openxmlformats.org/markup-compatibility/2006" xmlns:o="urn:schemas-microsoft-com:office:office" xmlns:r="http://schemas.openxmlformats.org/officeDocument/2006/relationships" xmlns:m="http://schemas.openxmlformats.org/officeDocument/2006/math" xmlns:v="urn:schemas-microsoft-com:vml" xmlns:w10="urn:schemas-microsoft-com:office:word" xmlns:w="http://schemas.openxmlformats.org/wordprocessingml/2006/main" xmlns:w14="http://schemas.microsoft.com/office/word/2010/wordml" xmlns:w15="http://schemas.microsoft.com/office/word/2012/wordml" xmlns:w16cex="http://schemas.microsoft.com/office/word/2018/wordml/cex" xmlns:w16cid="http://schemas.microsoft.com/office/word/2016/wordml/cid" xmlns:w16="http://schemas.microsoft.com/office/word/2018/wordml" xmlns:w16du="http://schemas.microsoft.com/office/word/2023/wordml/word16du" xmlns:w16sdtdh="http://schemas.microsoft.com/office/word/2020/wordml/sdtdatahash" xmlns:w16sdtfl="http://schemas.microsoft.com/office/word/2024/wordml/sdtformatlock" xmlns:w16se="http://schemas.microsoft.com/office/word/2015/wordml/symex" xmlns:sl="http://schemas.openxmlformats.org/schemaLibrary/2006/main" mc:Ignorable="w14 w15 w16se w16cid w16 w16cex w16sdtdh w16sdtfl w16du">
+<w:settings xmlns:mc="http://schemas.openxmlformats.org/markup-compatibility/2006" xmlns:o="urn:schemas-microsoft-com:office:office" xmlns:r="http://schemas.openxmlformats.org/officeDocument/2006/relationships" xmlns:m="http://schemas.openxmlformats.org/officeDocument/2006/math" xmlns:v="urn:schemas-microsoft-com:vml" xmlns:w10="urn:schemas-microsoft-com:office:word" xmlns:w="http://schemas.openxmlformats.org/wordprocessingml/2006/main" xmlns:w14="http://schemas.microsoft.com/office/word/2010/wordml" xmlns:w15="http://schemas.microsoft.com/office/word/2012/wordml" xmlns:w16cex="http://schemas.microsoft.com/office/word/2018/wordml/cex" xmlns:w16cid="http://schemas.microsoft.com/office/word/2016/wordml/cid" xmlns:w16="http://schemas.microsoft.com/office/word/2018/wordml" xmlns:w16sdtdh="http://schemas.microsoft.com/office/word/2020/wordml/sdtdatahash" xmlns:w16se="http://schemas.microsoft.com/office/word/2015/wordml/symex" xmlns:sl="http://schemas.openxmlformats.org/schemaLibrary/2006/main" mc:Ignorable="w14 w15 w16se w16cid w16 w16cex w16sdtdh">
   <w:view w:val="normal"/>
   <w:defaultTabStop w:val="708"/>
   <w:hyphenationZone w:val="425"/>
@@ -17847,6 +18576,8 @@
     <w:rsid w:val="00006DB4"/>
     <w:rsid w:val="00012092"/>
     <w:rsid w:val="000626DB"/>
+    <w:rsid w:val="00075A05"/>
+    <w:rsid w:val="00091406"/>
     <w:rsid w:val="000B2320"/>
     <w:rsid w:val="000B7BBE"/>
     <w:rsid w:val="000E1DA9"/>
@@ -17864,6 +18595,7 @@
     <w:rsid w:val="004F54F9"/>
     <w:rsid w:val="00544968"/>
     <w:rsid w:val="0056199B"/>
+    <w:rsid w:val="00581F45"/>
     <w:rsid w:val="005D315E"/>
     <w:rsid w:val="00621421"/>
     <w:rsid w:val="00645207"/>
@@ -17873,14 +18605,17 @@
     <w:rsid w:val="00753674"/>
     <w:rsid w:val="008076B1"/>
     <w:rsid w:val="00825F3E"/>
+    <w:rsid w:val="0087463E"/>
     <w:rsid w:val="00987F85"/>
     <w:rsid w:val="00AD17B1"/>
     <w:rsid w:val="00B65B0E"/>
     <w:rsid w:val="00C26525"/>
+    <w:rsid w:val="00C70B8F"/>
     <w:rsid w:val="00CD4A62"/>
     <w:rsid w:val="00D03464"/>
     <w:rsid w:val="00D303B5"/>
     <w:rsid w:val="00DA0F79"/>
+    <w:rsid w:val="00DA4884"/>
     <w:rsid w:val="00DF60B1"/>
     <w:rsid w:val="00E049F8"/>
     <w:rsid w:val="00E4564D"/>
@@ -17908,13 +18643,13 @@
   <w:themeFontLang w:val="es-PE"/>
   <w:clrSchemeMapping w:bg1="light1" w:t1="dark1" w:bg2="light2" w:t2="dark2" w:accent1="accent1" w:accent2="accent2" w:accent3="accent3" w:accent4="accent4" w:accent5="accent5" w:accent6="accent6" w:hyperlink="hyperlink" w:followedHyperlink="followedHyperlink"/>
   <w:decimalSymbol w:val="."/>
-  <w:listSeparator w:val=";"/>
+  <w:listSeparator w:val=","/>
   <w15:chartTrackingRefBased/>
 </w:settings>
 </file>
 
 <file path=word/glossary/styles.xml><?xml version="1.0" encoding="utf-8"?>
-<w:styles xmlns:mc="http://schemas.openxmlformats.org/markup-compatibility/2006" xmlns:r="http://schemas.openxmlformats.org/officeDocument/2006/relationships" xmlns:w="http://schemas.openxmlformats.org/wordprocessingml/2006/main" xmlns:w14="http://schemas.microsoft.com/office/word/2010/wordml" xmlns:w15="http://schemas.microsoft.com/office/word/2012/wordml" xmlns:w16cex="http://schemas.microsoft.com/office/word/2018/wordml/cex" xmlns:w16cid="http://schemas.microsoft.com/office/word/2016/wordml/cid" xmlns:w16="http://schemas.microsoft.com/office/word/2018/wordml" xmlns:w16du="http://schemas.microsoft.com/office/word/2023/wordml/word16du" xmlns:w16sdtdh="http://schemas.microsoft.com/office/word/2020/wordml/sdtdatahash" xmlns:w16sdtfl="http://schemas.microsoft.com/office/word/2024/wordml/sdtformatlock" xmlns:w16se="http://schemas.microsoft.com/office/word/2015/wordml/symex" mc:Ignorable="w14 w15 w16se w16cid w16 w16cex w16sdtdh w16sdtfl w16du">
+<w:styles xmlns:mc="http://schemas.openxmlformats.org/markup-compatibility/2006" xmlns:r="http://schemas.openxmlformats.org/officeDocument/2006/relationships" xmlns:w="http://schemas.openxmlformats.org/wordprocessingml/2006/main" xmlns:w14="http://schemas.microsoft.com/office/word/2010/wordml" xmlns:w15="http://schemas.microsoft.com/office/word/2012/wordml" xmlns:w16cex="http://schemas.microsoft.com/office/word/2018/wordml/cex" xmlns:w16cid="http://schemas.microsoft.com/office/word/2016/wordml/cid" xmlns:w16="http://schemas.microsoft.com/office/word/2018/wordml" xmlns:w16sdtdh="http://schemas.microsoft.com/office/word/2020/wordml/sdtdatahash" xmlns:w16se="http://schemas.microsoft.com/office/word/2015/wordml/symex" mc:Ignorable="w14 w15 w16se w16cid w16 w16cex w16sdtdh">
   <w:docDefaults>
     <w:rPrDefault>
       <w:rPr>
@@ -18465,7 +19200,7 @@
 </file>
 
 <file path=word/glossary/webSettings.xml><?xml version="1.0" encoding="utf-8"?>
-<w:webSettings xmlns:mc="http://schemas.openxmlformats.org/markup-compatibility/2006" xmlns:r="http://schemas.openxmlformats.org/officeDocument/2006/relationships" xmlns:w="http://schemas.openxmlformats.org/wordprocessingml/2006/main" xmlns:w14="http://schemas.microsoft.com/office/word/2010/wordml" xmlns:w15="http://schemas.microsoft.com/office/word/2012/wordml" xmlns:w16cex="http://schemas.microsoft.com/office/word/2018/wordml/cex" xmlns:w16cid="http://schemas.microsoft.com/office/word/2016/wordml/cid" xmlns:w16="http://schemas.microsoft.com/office/word/2018/wordml" xmlns:w16du="http://schemas.microsoft.com/office/word/2023/wordml/word16du" xmlns:w16sdtdh="http://schemas.microsoft.com/office/word/2020/wordml/sdtdatahash" xmlns:w16sdtfl="http://schemas.microsoft.com/office/word/2024/wordml/sdtformatlock" xmlns:w16se="http://schemas.microsoft.com/office/word/2015/wordml/symex" mc:Ignorable="w14 w15 w16se w16cid w16 w16cex w16sdtdh w16sdtfl w16du">
+<w:webSettings xmlns:mc="http://schemas.openxmlformats.org/markup-compatibility/2006" xmlns:r="http://schemas.openxmlformats.org/officeDocument/2006/relationships" xmlns:w="http://schemas.openxmlformats.org/wordprocessingml/2006/main" xmlns:w14="http://schemas.microsoft.com/office/word/2010/wordml" xmlns:w15="http://schemas.microsoft.com/office/word/2012/wordml" xmlns:w16cex="http://schemas.microsoft.com/office/word/2018/wordml/cex" xmlns:w16cid="http://schemas.microsoft.com/office/word/2016/wordml/cid" xmlns:w16="http://schemas.microsoft.com/office/word/2018/wordml" xmlns:w16sdtdh="http://schemas.microsoft.com/office/word/2020/wordml/sdtdatahash" xmlns:w16se="http://schemas.microsoft.com/office/word/2015/wordml/symex" mc:Ignorable="w14 w15 w16se w16cid w16 w16cex w16sdtdh">
   <w:optimizeForBrowser/>
   <w:allowPNG/>
 </w:webSettings>
@@ -18767,19 +19502,10 @@
 </file>
 
 <file path=customXml/item1.xml><?xml version="1.0" encoding="utf-8"?>
-<?mso-contentType ?>
-<FormTemplates xmlns="http://schemas.microsoft.com/sharepoint/v3/contenttype/forms">
-  <Display>DocumentLibraryForm</Display>
-  <Edit>DocumentLibraryForm</Edit>
-  <New>DocumentLibraryForm</New>
-</FormTemplates>
+<b:Sources xmlns:b="http://schemas.openxmlformats.org/officeDocument/2006/bibliography" xmlns="http://schemas.openxmlformats.org/officeDocument/2006/bibliography" SelectedStyle="\APASixthEditionOfficeOnline.xsl" StyleName="APA" Version="6"/>
 </file>
 
 <file path=customXml/item2.xml><?xml version="1.0" encoding="utf-8"?>
-<b:Sources xmlns:b="http://schemas.openxmlformats.org/officeDocument/2006/bibliography" xmlns="http://schemas.openxmlformats.org/officeDocument/2006/bibliography" SelectedStyle="\APASixthEditionOfficeOnline.xsl" StyleName="APA" Version="6"/>
-</file>
-
-<file path=customXml/item3.xml><?xml version="1.0" encoding="utf-8"?>
 <p:properties xmlns:p="http://schemas.microsoft.com/office/2006/metadata/properties" xmlns:xsi="http://www.w3.org/2001/XMLSchema-instance" xmlns:pc="http://schemas.microsoft.com/office/infopath/2007/PartnerControls">
   <documentManagement>
     <CodDocumento xmlns="326e9f66-6c94-4a1f-9693-eca0f69d5c1e">COD-ASIG-2589</CodDocumento>
@@ -18787,7 +19513,7 @@
 </p:properties>
 </file>
 
-<file path=customXml/item4.xml><?xml version="1.0" encoding="utf-8"?>
+<file path=customXml/item3.xml><?xml version="1.0" encoding="utf-8"?>
 <ct:contentTypeSchema xmlns:ct="http://schemas.microsoft.com/office/2006/metadata/contentType" xmlns:ma="http://schemas.microsoft.com/office/2006/metadata/properties/metaAttributes" ct:_="" ma:_="" ma:contentTypeName="Documento" ma:contentTypeID="0x010100FCB783C1F2839F4BA752C001BC5E4C0A" ma:contentTypeVersion="16" ma:contentTypeDescription="Crear nuevo documento." ma:contentTypeScope="" ma:versionID="c1890eb90d84f7a6b1458f340e29322f">
   <xsd:schema xmlns:xsd="http://www.w3.org/2001/XMLSchema" xmlns:xs="http://www.w3.org/2001/XMLSchema" xmlns:p="http://schemas.microsoft.com/office/2006/metadata/properties" xmlns:ns2="326e9f66-6c94-4a1f-9693-eca0f69d5c1e" xmlns:ns3="4721a5f9-814c-424a-ae5f-4157fc66d92a" targetNamespace="http://schemas.microsoft.com/office/2006/metadata/properties" ma:root="true" ma:fieldsID="d10835c18659d4e24ef51e4474b3964c" ns2:_="" ns3:_="">
     <xsd:import namespace="326e9f66-6c94-4a1f-9693-eca0f69d5c1e"/>
@@ -18984,15 +19710,16 @@
 </ct:contentTypeSchema>
 </file>
 
-<file path=customXml/itemProps1.xml><?xml version="1.0" encoding="utf-8"?>
-<ds:datastoreItem xmlns:ds="http://schemas.openxmlformats.org/officeDocument/2006/customXml" ds:itemID="{0326FCA9-C343-4111-8332-FBD2829344BA}">
-  <ds:schemaRefs>
-    <ds:schemaRef ds:uri="http://schemas.microsoft.com/sharepoint/v3/contenttype/forms"/>
-  </ds:schemaRefs>
-</ds:datastoreItem>
+<file path=customXml/item4.xml><?xml version="1.0" encoding="utf-8"?>
+<?mso-contentType ?>
+<FormTemplates xmlns="http://schemas.microsoft.com/sharepoint/v3/contenttype/forms">
+  <Display>DocumentLibraryForm</Display>
+  <Edit>DocumentLibraryForm</Edit>
+  <New>DocumentLibraryForm</New>
+</FormTemplates>
 </file>
 
-<file path=customXml/itemProps2.xml><?xml version="1.0" encoding="utf-8"?>
+<file path=customXml/itemProps1.xml><?xml version="1.0" encoding="utf-8"?>
 <ds:datastoreItem xmlns:ds="http://schemas.openxmlformats.org/officeDocument/2006/customXml" ds:itemID="{620C7196-823E-4283-AAE8-721B5A8FED46}">
   <ds:schemaRefs>
     <ds:schemaRef ds:uri="http://schemas.openxmlformats.org/officeDocument/2006/bibliography"/>
@@ -19000,7 +19727,7 @@
 </ds:datastoreItem>
 </file>
 
-<file path=customXml/itemProps3.xml><?xml version="1.0" encoding="utf-8"?>
+<file path=customXml/itemProps2.xml><?xml version="1.0" encoding="utf-8"?>
 <ds:datastoreItem xmlns:ds="http://schemas.openxmlformats.org/officeDocument/2006/customXml" ds:itemID="{AF104CCE-DAA5-47A5-95B3-D965BA0E9380}">
   <ds:schemaRefs>
     <ds:schemaRef ds:uri="http://schemas.microsoft.com/office/2006/metadata/properties"/>
@@ -19010,7 +19737,7 @@
 </ds:datastoreItem>
 </file>
 
-<file path=customXml/itemProps4.xml><?xml version="1.0" encoding="utf-8"?>
+<file path=customXml/itemProps3.xml><?xml version="1.0" encoding="utf-8"?>
 <ds:datastoreItem xmlns:ds="http://schemas.openxmlformats.org/officeDocument/2006/customXml" ds:itemID="{B9A879BE-F8A5-44E1-AABA-357D82B71020}">
   <ds:schemaRefs>
     <ds:schemaRef ds:uri="http://schemas.microsoft.com/office/2006/metadata/contentType"/>
@@ -19027,4 +19754,12 @@
     <ds:schemaRef ds:uri="http://schemas.microsoft.com/internal/obd"/>
   </ds:schemaRefs>
 </ds:datastoreItem>
+</file>
+
+<file path=customXml/itemProps4.xml><?xml version="1.0" encoding="utf-8"?>
+<ds:datastoreItem xmlns:ds="http://schemas.openxmlformats.org/officeDocument/2006/customXml" ds:itemID="{0326FCA9-C343-4111-8332-FBD2829344BA}">
+  <ds:schemaRefs>
+    <ds:schemaRef ds:uri="http://schemas.microsoft.com/sharepoint/v3/contenttype/forms"/>
+  </ds:schemaRefs>
+</ds:datastoreItem>
 </file>
</xml_diff>